<commit_message>
Learned contents on 13/4
</commit_message>
<xml_diff>
--- a/php_base.docx
+++ b/php_base.docx
@@ -13,7 +13,7 @@
         <w:rPr>
           <w:lang w:val="vi-VN"/>
         </w:rPr>
-        <w:t>AAA</w:t>
+        <w:t>Lập trình PHP từ cơ bản đến nâng cao trong 6 tuần</w:t>
       </w:r>
     </w:p>
     <w:p>
@@ -27,26 +27,756 @@
         <w:rPr>
           <w:lang w:val="vi-VN"/>
         </w:rPr>
-        <w:t>AAA</w:t>
-      </w:r>
-      <w:r>
-        <w:rPr>
-          <w:lang w:val="vi-VN"/>
-        </w:rPr>
-        <w:t xml:space="preserve"> là gì?</w:t>
-      </w:r>
-    </w:p>
-    <w:p>
-      <w:r>
-        <w:rPr>
-          <w:lang w:val="vi-VN"/>
-        </w:rPr>
-        <w:t>AAA</w:t>
-      </w:r>
+        <w:t>Bài giảng 1 Giới thiệu về PHP</w:t>
+      </w:r>
+    </w:p>
+    <w:p>
+      <w:pPr>
+        <w:rPr>
+          <w:lang w:val="vi-VN"/>
+        </w:rPr>
+      </w:pPr>
+      <w:r>
+        <w:rPr>
+          <w:noProof/>
+        </w:rPr>
+        <w:drawing>
+          <wp:inline distT="0" distB="0" distL="0" distR="0" wp14:anchorId="3A4F42D9" wp14:editId="3C835079">
+            <wp:extent cx="5612130" cy="3166110"/>
+            <wp:effectExtent l="0" t="0" r="7620" b="0"/>
+            <wp:docPr id="1" name="Picture 1"/>
+            <wp:cNvGraphicFramePr>
+              <a:graphicFrameLocks xmlns:a="http://schemas.openxmlformats.org/drawingml/2006/main" noChangeAspect="1"/>
+            </wp:cNvGraphicFramePr>
+            <a:graphic xmlns:a="http://schemas.openxmlformats.org/drawingml/2006/main">
+              <a:graphicData uri="http://schemas.openxmlformats.org/drawingml/2006/picture">
+                <pic:pic xmlns:pic="http://schemas.openxmlformats.org/drawingml/2006/picture">
+                  <pic:nvPicPr>
+                    <pic:cNvPr id="1" name=""/>
+                    <pic:cNvPicPr/>
+                  </pic:nvPicPr>
+                  <pic:blipFill>
+                    <a:blip r:embed="rId6"/>
+                    <a:stretch>
+                      <a:fillRect/>
+                    </a:stretch>
+                  </pic:blipFill>
+                  <pic:spPr>
+                    <a:xfrm>
+                      <a:off x="0" y="0"/>
+                      <a:ext cx="5612130" cy="3166110"/>
+                    </a:xfrm>
+                    <a:prstGeom prst="rect">
+                      <a:avLst/>
+                    </a:prstGeom>
+                  </pic:spPr>
+                </pic:pic>
+              </a:graphicData>
+            </a:graphic>
+          </wp:inline>
+        </w:drawing>
+      </w:r>
+    </w:p>
+    <w:p/>
+    <w:p>
+      <w:r>
+        <w:rPr>
+          <w:noProof/>
+        </w:rPr>
+        <w:drawing>
+          <wp:inline distT="0" distB="0" distL="0" distR="0" wp14:anchorId="5F49BD32" wp14:editId="41194D81">
+            <wp:extent cx="5612130" cy="3166745"/>
+            <wp:effectExtent l="0" t="0" r="7620" b="0"/>
+            <wp:docPr id="2" name="Picture 2"/>
+            <wp:cNvGraphicFramePr>
+              <a:graphicFrameLocks xmlns:a="http://schemas.openxmlformats.org/drawingml/2006/main" noChangeAspect="1"/>
+            </wp:cNvGraphicFramePr>
+            <a:graphic xmlns:a="http://schemas.openxmlformats.org/drawingml/2006/main">
+              <a:graphicData uri="http://schemas.openxmlformats.org/drawingml/2006/picture">
+                <pic:pic xmlns:pic="http://schemas.openxmlformats.org/drawingml/2006/picture">
+                  <pic:nvPicPr>
+                    <pic:cNvPr id="1" name=""/>
+                    <pic:cNvPicPr/>
+                  </pic:nvPicPr>
+                  <pic:blipFill>
+                    <a:blip r:embed="rId7"/>
+                    <a:stretch>
+                      <a:fillRect/>
+                    </a:stretch>
+                  </pic:blipFill>
+                  <pic:spPr>
+                    <a:xfrm>
+                      <a:off x="0" y="0"/>
+                      <a:ext cx="5612130" cy="3166745"/>
+                    </a:xfrm>
+                    <a:prstGeom prst="rect">
+                      <a:avLst/>
+                    </a:prstGeom>
+                  </pic:spPr>
+                </pic:pic>
+              </a:graphicData>
+            </a:graphic>
+          </wp:inline>
+        </w:drawing>
+      </w:r>
+    </w:p>
+    <w:p>
+      <w:pPr>
+        <w:pStyle w:val="Heading4"/>
+        <w:rPr>
+          <w:lang w:val="vi-VN"/>
+        </w:rPr>
+      </w:pPr>
+      <w:r>
+        <w:rPr>
+          <w:lang w:val="vi-VN"/>
+        </w:rPr>
+        <w:lastRenderedPageBreak/>
+        <w:t>PHP LÀ GÌ?</w:t>
+      </w:r>
+    </w:p>
+    <w:p>
+      <w:pPr>
+        <w:rPr>
+          <w:lang w:val="vi-VN"/>
+        </w:rPr>
+      </w:pPr>
+      <w:r>
+        <w:rPr>
+          <w:lang w:val="vi-VN"/>
+        </w:rPr>
+        <w:t>PHP (Hypertext Preprocessor) là ngôn ngữ Server-side script,</w:t>
+      </w:r>
+    </w:p>
+    <w:p>
+      <w:pPr>
+        <w:rPr>
+          <w:lang w:val="vi-VN"/>
+        </w:rPr>
+      </w:pPr>
+      <w:r>
+        <w:rPr>
+          <w:rFonts w:hint="eastAsia"/>
+          <w:lang w:val="vi-VN"/>
+        </w:rPr>
+        <w:t>đ</w:t>
+      </w:r>
+      <w:r>
+        <w:rPr>
+          <w:rFonts w:hint="cs"/>
+          <w:lang w:val="vi-VN"/>
+        </w:rPr>
+        <w:t>ư</w:t>
+      </w:r>
+      <w:r>
+        <w:rPr>
+          <w:lang w:val="vi-VN"/>
+        </w:rPr>
+        <w:t xml:space="preserve">ợc thực thi trong WebServer. </w:t>
+      </w:r>
+    </w:p>
+    <w:p>
+      <w:pPr>
+        <w:rPr>
+          <w:lang w:val="vi-VN"/>
+        </w:rPr>
+      </w:pPr>
+      <w:r>
+        <w:rPr>
+          <w:lang w:val="vi-VN"/>
+        </w:rPr>
+        <w:tab/>
+        <w:t xml:space="preserve">. Ngôn ngữ PHP cung cấp: giao thức, API, cơ sở dữ liệu,… </w:t>
+      </w:r>
+    </w:p>
+    <w:p>
+      <w:pPr>
+        <w:rPr>
+          <w:lang w:val="vi-VN"/>
+        </w:rPr>
+      </w:pPr>
+      <w:r>
+        <w:rPr>
+          <w:lang w:val="vi-VN"/>
+        </w:rPr>
+        <w:tab/>
+        <w:t xml:space="preserve">. PHP có thể kết nối những website có giao diện bằng HTML với nhau </w:t>
+      </w:r>
+    </w:p>
+    <w:p>
+      <w:pPr>
+        <w:rPr>
+          <w:lang w:val="vi-VN"/>
+        </w:rPr>
+      </w:pPr>
+      <w:r>
+        <w:rPr>
+          <w:lang w:val="vi-VN"/>
+        </w:rPr>
+        <w:tab/>
+        <w:t xml:space="preserve">  để chạy trên hệ thống máy chủ.</w:t>
+      </w:r>
+    </w:p>
+    <w:p>
+      <w:pPr>
+        <w:rPr>
+          <w:lang w:val="vi-VN"/>
+        </w:rPr>
+      </w:pPr>
+    </w:p>
+    <w:p>
+      <w:pPr>
+        <w:pStyle w:val="Heading4"/>
+        <w:rPr>
+          <w:lang w:val="vi-VN"/>
+        </w:rPr>
+      </w:pPr>
+      <w:r>
+        <w:rPr>
+          <w:lang w:val="vi-VN"/>
+        </w:rPr>
+        <w:t>TẠI SAO NÊN DÙNG PHP?</w:t>
+      </w:r>
+    </w:p>
+    <w:p>
+      <w:pPr>
+        <w:rPr>
+          <w:lang w:val="vi-VN"/>
+        </w:rPr>
+      </w:pPr>
+      <w:r>
+        <w:rPr>
+          <w:lang w:val="vi-VN"/>
+        </w:rPr>
+        <w:t>- Dễ học</w:t>
+      </w:r>
+    </w:p>
+    <w:p>
+      <w:pPr>
+        <w:rPr>
+          <w:lang w:val="vi-VN"/>
+        </w:rPr>
+      </w:pPr>
+      <w:r>
+        <w:rPr>
+          <w:lang w:val="vi-VN"/>
+        </w:rPr>
+        <w:t>- Được nhiều người sử dụng</w:t>
+      </w:r>
+    </w:p>
+    <w:p>
+      <w:pPr>
+        <w:rPr>
+          <w:lang w:val="vi-VN"/>
+        </w:rPr>
+      </w:pPr>
+      <w:r>
+        <w:rPr>
+          <w:lang w:val="vi-VN"/>
+        </w:rPr>
+        <w:tab/>
+        <w:t>. Tất cả các website được làm từ Wordpress đều lập trình bằng PHP.</w:t>
+      </w:r>
+    </w:p>
+    <w:p>
+      <w:pPr>
+        <w:rPr>
+          <w:lang w:val="vi-VN"/>
+        </w:rPr>
+      </w:pPr>
+      <w:r>
+        <w:rPr>
+          <w:lang w:val="vi-VN"/>
+        </w:rPr>
+        <w:t>- Cộng đồng hỗ trợ miễn phí</w:t>
+      </w:r>
+    </w:p>
+    <w:p>
+      <w:pPr>
+        <w:rPr>
+          <w:lang w:val="vi-VN"/>
+        </w:rPr>
+      </w:pPr>
+      <w:r>
+        <w:rPr>
+          <w:lang w:val="vi-VN"/>
+        </w:rPr>
+        <w:t>- Áp dụng được nhiều framework</w:t>
+      </w:r>
+    </w:p>
+    <w:p>
+      <w:pPr>
+        <w:rPr>
+          <w:lang w:val="vi-VN"/>
+        </w:rPr>
+      </w:pPr>
+      <w:r>
+        <w:rPr>
+          <w:lang w:val="vi-VN"/>
+        </w:rPr>
+        <w:t>- Hệ thống bảo mật cao</w:t>
+      </w:r>
+    </w:p>
+    <w:p>
+      <w:pPr>
+        <w:rPr>
+          <w:lang w:val="vi-VN"/>
+        </w:rPr>
+      </w:pPr>
+    </w:p>
+    <w:p>
+      <w:pPr>
+        <w:pStyle w:val="Heading4"/>
+        <w:rPr>
+          <w:lang w:val="vi-VN"/>
+        </w:rPr>
+      </w:pPr>
+      <w:r>
+        <w:rPr>
+          <w:lang w:val="vi-VN"/>
+        </w:rPr>
+        <w:t>PHP KHÁC GÌ NGÔN NGỮ KHÁC</w:t>
+      </w:r>
+    </w:p>
+    <w:p>
+      <w:pPr>
+        <w:rPr>
+          <w:lang w:val="vi-VN"/>
+        </w:rPr>
+      </w:pPr>
+      <w:r>
+        <w:rPr>
+          <w:lang w:val="vi-VN"/>
+        </w:rPr>
+        <w:t>- PHP không chạy chương trình web trên browser mà thông qua máy chủ web-server.</w:t>
+      </w:r>
+    </w:p>
+    <w:p>
+      <w:pPr>
+        <w:rPr>
+          <w:lang w:val="vi-VN"/>
+        </w:rPr>
+      </w:pPr>
+      <w:r>
+        <w:rPr>
+          <w:lang w:val="vi-VN"/>
+        </w:rPr>
+        <w:t xml:space="preserve">- PHP liên kết các file được lập trình bằng ngôn ngữ CSS, Javascript và HTML </w:t>
+      </w:r>
+    </w:p>
+    <w:p>
+      <w:pPr>
+        <w:rPr>
+          <w:lang w:val="vi-VN"/>
+        </w:rPr>
+      </w:pPr>
+      <w:r>
+        <w:rPr>
+          <w:lang w:val="vi-VN"/>
+        </w:rPr>
+        <w:t xml:space="preserve">   để xây dựng nên web hoàn chỉnh.</w:t>
+      </w:r>
+    </w:p>
+    <w:p>
+      <w:pPr>
+        <w:rPr>
+          <w:lang w:val="vi-VN"/>
+        </w:rPr>
+      </w:pPr>
+      <w:r>
+        <w:rPr>
+          <w:lang w:val="vi-VN"/>
+        </w:rPr>
+        <w:t>- PHP hỗ trợ nhiều loại cơ sở dữ liệu (MySQL, Oracle, MSSQL).</w:t>
+      </w:r>
+    </w:p>
+    <w:p>
+      <w:pPr>
+        <w:rPr>
+          <w:lang w:val="vi-VN"/>
+        </w:rPr>
+      </w:pPr>
+      <w:r>
+        <w:rPr>
+          <w:lang w:val="vi-VN"/>
+        </w:rPr>
+        <w:t>- PHP có thể chạy trên đa môi trường từ các loại máy chủ web (Apache, Nginx, IIS, etc.)</w:t>
+      </w:r>
+    </w:p>
+    <w:p>
+      <w:pPr>
+        <w:rPr>
+          <w:lang w:val="vi-VN"/>
+        </w:rPr>
+      </w:pPr>
+    </w:p>
+    <w:p>
+      <w:pPr>
+        <w:pStyle w:val="Heading4"/>
+        <w:rPr>
+          <w:lang w:val="vi-VN"/>
+        </w:rPr>
+      </w:pPr>
+      <w:r>
+        <w:rPr>
+          <w:lang w:val="vi-VN"/>
+        </w:rPr>
+        <w:t>KHẢ NĂNG KẾT HỢP PHP VÀ JAVASCRIPT</w:t>
+      </w:r>
+    </w:p>
+    <w:p>
+      <w:pPr>
+        <w:rPr>
+          <w:lang w:val="vi-VN"/>
+        </w:rPr>
+      </w:pPr>
+      <w:r>
+        <w:rPr>
+          <w:lang w:val="vi-VN"/>
+        </w:rPr>
+        <w:t>- JavaScript được sử dụng chủ yếu tạo hiệu ứng nhưng lại không tạo được nội dung động.</w:t>
+      </w:r>
+    </w:p>
+    <w:p>
+      <w:pPr>
+        <w:rPr>
+          <w:lang w:val="vi-VN"/>
+        </w:rPr>
+      </w:pPr>
+      <w:r>
+        <w:rPr>
+          <w:lang w:val="vi-VN"/>
+        </w:rPr>
+        <w:t>- PHP sẽ thực hiện nội dung động.</w:t>
+      </w:r>
+    </w:p>
+    <w:p>
+      <w:pPr>
+        <w:rPr>
+          <w:lang w:val="vi-VN"/>
+        </w:rPr>
+      </w:pPr>
+      <w:r>
+        <w:rPr>
+          <w:lang w:val="vi-VN"/>
+        </w:rPr>
+        <w:tab/>
+        <w:t xml:space="preserve">. Vd : Khi người dùng đăng nhập hoặc đăng ký trên web, </w:t>
+      </w:r>
+    </w:p>
+    <w:p>
+      <w:pPr>
+        <w:rPr>
+          <w:lang w:val="vi-VN"/>
+        </w:rPr>
+      </w:pPr>
+      <w:r>
+        <w:rPr>
+          <w:lang w:val="vi-VN"/>
+        </w:rPr>
+        <w:tab/>
+        <w:t xml:space="preserve">         bảng đăng ký/đăng nhập hiện ra nhờ vào JavaScript, </w:t>
+      </w:r>
+    </w:p>
+    <w:p>
+      <w:pPr>
+        <w:rPr>
+          <w:lang w:val="vi-VN"/>
+        </w:rPr>
+      </w:pPr>
+      <w:r>
+        <w:rPr>
+          <w:lang w:val="vi-VN"/>
+        </w:rPr>
+        <w:lastRenderedPageBreak/>
+        <w:tab/>
+        <w:t xml:space="preserve">         thông tin người dùng nhập vào bảng sẽ được đưa tới cơ sở dữ liệu nhờ vào PHP.</w:t>
+      </w:r>
+    </w:p>
+    <w:p>
+      <w:pPr>
+        <w:pStyle w:val="Heading4"/>
+        <w:rPr>
+          <w:lang w:val="vi-VN"/>
+        </w:rPr>
+      </w:pPr>
+      <w:r>
+        <w:rPr>
+          <w:lang w:val="vi-VN"/>
+        </w:rPr>
+        <w:t>WEB SERVER LÀ GÌ?</w:t>
+      </w:r>
+    </w:p>
+    <w:p>
+      <w:pPr>
+        <w:rPr>
+          <w:lang w:val="vi-VN"/>
+        </w:rPr>
+      </w:pPr>
+      <w:r>
+        <w:rPr>
+          <w:lang w:val="vi-VN"/>
+        </w:rPr>
+        <w:t xml:space="preserve">Web server hay còn gọi là máy chủ web, </w:t>
+      </w:r>
+      <w:r>
+        <w:rPr>
+          <w:lang w:val="vi-VN"/>
+        </w:rPr>
+        <w:t xml:space="preserve">là 1 máy tính có kết nối internet và </w:t>
+      </w:r>
+      <w:r>
+        <w:rPr>
+          <w:rFonts w:hint="eastAsia"/>
+          <w:lang w:val="vi-VN"/>
+        </w:rPr>
+        <w:t>đ</w:t>
+      </w:r>
+      <w:r>
+        <w:rPr>
+          <w:rFonts w:hint="cs"/>
+          <w:lang w:val="vi-VN"/>
+        </w:rPr>
+        <w:t>ư</w:t>
+      </w:r>
+      <w:r>
+        <w:rPr>
+          <w:lang w:val="vi-VN"/>
+        </w:rPr>
+        <w:t xml:space="preserve">ợc cài đặt các chương trình để phục vụ ứng dụng web, chứa toàn bộ dữ liệu và nắm quyền quản lý. </w:t>
+      </w:r>
+    </w:p>
+    <w:p>
+      <w:pPr>
+        <w:pStyle w:val="ListParagraph"/>
+        <w:numPr>
+          <w:ilvl w:val="0"/>
+          <w:numId w:val="25"/>
+        </w:numPr>
+        <w:rPr>
+          <w:lang w:val="vi-VN"/>
+        </w:rPr>
+      </w:pPr>
+      <w:r>
+        <w:rPr>
+          <w:lang w:val="vi-VN"/>
+        </w:rPr>
+        <w:t>Webserver có khả năng tiếp nhận request từ các trình duyệt web và gửi phản hồi đến client thông qua giao thức HTTP hoặc các giao thức khác.</w:t>
+      </w:r>
+      <w:r>
+        <w:rPr>
+          <w:lang w:val="vi-VN"/>
+        </w:rPr>
+        <w:t xml:space="preserve"> </w:t>
+      </w:r>
+    </w:p>
+    <w:p>
+      <w:pPr>
+        <w:pStyle w:val="Heading4"/>
+        <w:rPr>
+          <w:lang w:val="vi-VN"/>
+        </w:rPr>
+      </w:pPr>
+      <w:r>
+        <w:rPr>
+          <w:lang w:val="vi-VN"/>
+        </w:rPr>
+        <w:t>WEB SERVER HOẠT ĐỘNG NTN?</w:t>
+      </w:r>
+    </w:p>
+    <w:p>
+      <w:pPr>
+        <w:rPr>
+          <w:lang w:val="vi-VN"/>
+        </w:rPr>
+      </w:pPr>
+      <w:r>
+        <w:rPr>
+          <w:lang w:val="vi-VN"/>
+        </w:rPr>
+        <w:t>Bất cứ khi nào bạn xem một trang web trên internet, có nghĩa là bạn đang yêu cầu trang đó từ một web server.</w:t>
+      </w:r>
+    </w:p>
+    <w:p>
+      <w:pPr>
+        <w:jc w:val="center"/>
+        <w:rPr>
+          <w:lang w:val="vi-VN"/>
+        </w:rPr>
+      </w:pPr>
+      <w:r>
+        <w:rPr>
+          <w:noProof/>
+        </w:rPr>
+        <w:drawing>
+          <wp:inline distT="0" distB="0" distL="0" distR="0">
+            <wp:extent cx="2736850" cy="2425700"/>
+            <wp:effectExtent l="0" t="0" r="6350" b="0"/>
+            <wp:docPr id="3" name="Picture 3" descr="Web server là gì? Hiểu rõ về web server"/>
+            <wp:cNvGraphicFramePr>
+              <a:graphicFrameLocks xmlns:a="http://schemas.openxmlformats.org/drawingml/2006/main" noChangeAspect="1"/>
+            </wp:cNvGraphicFramePr>
+            <a:graphic xmlns:a="http://schemas.openxmlformats.org/drawingml/2006/main">
+              <a:graphicData uri="http://schemas.openxmlformats.org/drawingml/2006/picture">
+                <pic:pic xmlns:pic="http://schemas.openxmlformats.org/drawingml/2006/picture">
+                  <pic:nvPicPr>
+                    <pic:cNvPr id="0" name="Picture 1" descr="Web server là gì? Hiểu rõ về web server"/>
+                    <pic:cNvPicPr>
+                      <a:picLocks noChangeAspect="1" noChangeArrowheads="1"/>
+                    </pic:cNvPicPr>
+                  </pic:nvPicPr>
+                  <pic:blipFill>
+                    <a:blip r:embed="rId8">
+                      <a:extLst>
+                        <a:ext uri="{28A0092B-C50C-407E-A947-70E740481C1C}">
+                          <a14:useLocalDpi xmlns:a14="http://schemas.microsoft.com/office/drawing/2010/main" val="0"/>
+                        </a:ext>
+                      </a:extLst>
+                    </a:blip>
+                    <a:srcRect/>
+                    <a:stretch>
+                      <a:fillRect/>
+                    </a:stretch>
+                  </pic:blipFill>
+                  <pic:spPr bwMode="auto">
+                    <a:xfrm>
+                      <a:off x="0" y="0"/>
+                      <a:ext cx="2736850" cy="2425700"/>
+                    </a:xfrm>
+                    <a:prstGeom prst="rect">
+                      <a:avLst/>
+                    </a:prstGeom>
+                    <a:noFill/>
+                    <a:ln>
+                      <a:noFill/>
+                    </a:ln>
+                  </pic:spPr>
+                </pic:pic>
+              </a:graphicData>
+            </a:graphic>
+          </wp:inline>
+        </w:drawing>
+      </w:r>
+    </w:p>
+    <w:p>
+      <w:pPr>
+        <w:rPr>
+          <w:lang w:val="vi-VN"/>
+        </w:rPr>
+      </w:pPr>
+      <w:r>
+        <w:rPr>
+          <w:lang w:val="vi-VN"/>
+        </w:rPr>
+        <w:t>Khi bạn nhập URL trên trình duyệt của mình (ví dụ: https://topdev.vn) nó sẽ tiến hành các bước sau để gửi lại phản hồi cho bạn.</w:t>
+      </w:r>
+    </w:p>
+    <w:p>
+      <w:pPr>
+        <w:pStyle w:val="ListParagraph"/>
+        <w:numPr>
+          <w:ilvl w:val="0"/>
+          <w:numId w:val="25"/>
+        </w:numPr>
+        <w:rPr>
+          <w:lang w:val="vi-VN"/>
+        </w:rPr>
+      </w:pPr>
+      <w:r>
+        <w:rPr>
+          <w:lang w:val="vi-VN"/>
+        </w:rPr>
+        <w:t>Trình duyệt phân giải tên miền thành địa chỉ IP</w:t>
+      </w:r>
+    </w:p>
+    <w:p>
+      <w:pPr>
+        <w:pStyle w:val="ListParagraph"/>
+        <w:numPr>
+          <w:ilvl w:val="0"/>
+          <w:numId w:val="25"/>
+        </w:numPr>
+        <w:rPr>
+          <w:lang w:val="vi-VN"/>
+        </w:rPr>
+      </w:pPr>
+      <w:r>
+        <w:rPr>
+          <w:lang w:val="vi-VN"/>
+        </w:rPr>
+        <w:t>Webserver gửi lại client Trang được yêu cầu</w:t>
+      </w:r>
+    </w:p>
+    <w:p>
+      <w:pPr>
+        <w:pStyle w:val="ListParagraph"/>
+        <w:numPr>
+          <w:ilvl w:val="0"/>
+          <w:numId w:val="25"/>
+        </w:numPr>
+        <w:rPr>
+          <w:lang w:val="vi-VN"/>
+        </w:rPr>
+      </w:pPr>
+      <w:r>
+        <w:rPr>
+          <w:lang w:val="vi-VN"/>
+        </w:rPr>
+        <w:t>Trình duyệt hiển thị trang web</w:t>
+      </w:r>
+    </w:p>
+    <w:p>
+      <w:pPr>
+        <w:rPr>
+          <w:lang w:val="vi-VN"/>
+        </w:rPr>
+      </w:pPr>
+    </w:p>
+    <w:p>
+      <w:pPr>
+        <w:rPr>
+          <w:lang w:val="vi-VN"/>
+        </w:rPr>
+      </w:pPr>
+    </w:p>
+    <w:p>
+      <w:pPr>
+        <w:rPr>
+          <w:lang w:val="vi-VN"/>
+        </w:rPr>
+      </w:pPr>
+    </w:p>
+    <w:p>
+      <w:pPr>
+        <w:rPr>
+          <w:lang w:val="vi-VN"/>
+        </w:rPr>
+      </w:pPr>
+      <w:r>
+        <w:rPr>
+          <w:lang w:val="vi-VN"/>
+        </w:rPr>
+        <w:br w:type="page"/>
+      </w:r>
+    </w:p>
+    <w:p>
+      <w:pPr>
+        <w:pStyle w:val="Heading3"/>
+      </w:pPr>
+      <w:r>
+        <w:lastRenderedPageBreak/>
+        <w:t>Bài giảng 2 cài đặt PHP trên Window</w:t>
+      </w:r>
+    </w:p>
+    <w:p>
+      <w:pPr>
+        <w:rPr>
+          <w:rFonts w:hint="eastAsia"/>
+        </w:rPr>
+      </w:pPr>
       <w:bookmarkStart w:id="0" w:name="_GoBack"/>
       <w:bookmarkEnd w:id="0"/>
     </w:p>
-    <w:p/>
     <w:sectPr>
       <w:pgSz w:w="12240" w:h="15840"/>
       <w:pgMar w:top="1985" w:right="1701" w:bottom="1701" w:left="1701" w:header="720" w:footer="720" w:gutter="0"/>
@@ -1192,6 +1922,118 @@
     </w:lvl>
   </w:abstractNum>
   <w:abstractNum w:abstractNumId="11" w15:restartNumberingAfterBreak="0">
+    <w:nsid w:val="6E364CF3"/>
+    <w:multiLevelType w:val="hybridMultilevel"/>
+    <w:tmpl w:val="2252EAEE"/>
+    <w:lvl w:ilvl="0" w:tplc="FEFC9538">
+      <w:numFmt w:val="bullet"/>
+      <w:lvlText w:val="-"/>
+      <w:lvlJc w:val="left"/>
+      <w:pPr>
+        <w:ind w:left="720" w:hanging="360"/>
+      </w:pPr>
+      <w:rPr>
+        <w:rFonts w:ascii="Calibri Light" w:eastAsiaTheme="minorEastAsia" w:hAnsi="Calibri Light" w:cs="Calibri Light" w:hint="default"/>
+      </w:rPr>
+    </w:lvl>
+    <w:lvl w:ilvl="1" w:tplc="04090003" w:tentative="1">
+      <w:start w:val="1"/>
+      <w:numFmt w:val="bullet"/>
+      <w:lvlText w:val="o"/>
+      <w:lvlJc w:val="left"/>
+      <w:pPr>
+        <w:ind w:left="1440" w:hanging="360"/>
+      </w:pPr>
+      <w:rPr>
+        <w:rFonts w:ascii="Courier New" w:hAnsi="Courier New" w:cs="Courier New" w:hint="default"/>
+      </w:rPr>
+    </w:lvl>
+    <w:lvl w:ilvl="2" w:tplc="04090005" w:tentative="1">
+      <w:start w:val="1"/>
+      <w:numFmt w:val="bullet"/>
+      <w:lvlText w:val=""/>
+      <w:lvlJc w:val="left"/>
+      <w:pPr>
+        <w:ind w:left="2160" w:hanging="360"/>
+      </w:pPr>
+      <w:rPr>
+        <w:rFonts w:ascii="Wingdings" w:hAnsi="Wingdings" w:hint="default"/>
+      </w:rPr>
+    </w:lvl>
+    <w:lvl w:ilvl="3" w:tplc="04090001" w:tentative="1">
+      <w:start w:val="1"/>
+      <w:numFmt w:val="bullet"/>
+      <w:lvlText w:val=""/>
+      <w:lvlJc w:val="left"/>
+      <w:pPr>
+        <w:ind w:left="2880" w:hanging="360"/>
+      </w:pPr>
+      <w:rPr>
+        <w:rFonts w:ascii="Symbol" w:hAnsi="Symbol" w:hint="default"/>
+      </w:rPr>
+    </w:lvl>
+    <w:lvl w:ilvl="4" w:tplc="04090003" w:tentative="1">
+      <w:start w:val="1"/>
+      <w:numFmt w:val="bullet"/>
+      <w:lvlText w:val="o"/>
+      <w:lvlJc w:val="left"/>
+      <w:pPr>
+        <w:ind w:left="3600" w:hanging="360"/>
+      </w:pPr>
+      <w:rPr>
+        <w:rFonts w:ascii="Courier New" w:hAnsi="Courier New" w:cs="Courier New" w:hint="default"/>
+      </w:rPr>
+    </w:lvl>
+    <w:lvl w:ilvl="5" w:tplc="04090005" w:tentative="1">
+      <w:start w:val="1"/>
+      <w:numFmt w:val="bullet"/>
+      <w:lvlText w:val=""/>
+      <w:lvlJc w:val="left"/>
+      <w:pPr>
+        <w:ind w:left="4320" w:hanging="360"/>
+      </w:pPr>
+      <w:rPr>
+        <w:rFonts w:ascii="Wingdings" w:hAnsi="Wingdings" w:hint="default"/>
+      </w:rPr>
+    </w:lvl>
+    <w:lvl w:ilvl="6" w:tplc="04090001" w:tentative="1">
+      <w:start w:val="1"/>
+      <w:numFmt w:val="bullet"/>
+      <w:lvlText w:val=""/>
+      <w:lvlJc w:val="left"/>
+      <w:pPr>
+        <w:ind w:left="5040" w:hanging="360"/>
+      </w:pPr>
+      <w:rPr>
+        <w:rFonts w:ascii="Symbol" w:hAnsi="Symbol" w:hint="default"/>
+      </w:rPr>
+    </w:lvl>
+    <w:lvl w:ilvl="7" w:tplc="04090003" w:tentative="1">
+      <w:start w:val="1"/>
+      <w:numFmt w:val="bullet"/>
+      <w:lvlText w:val="o"/>
+      <w:lvlJc w:val="left"/>
+      <w:pPr>
+        <w:ind w:left="5760" w:hanging="360"/>
+      </w:pPr>
+      <w:rPr>
+        <w:rFonts w:ascii="Courier New" w:hAnsi="Courier New" w:cs="Courier New" w:hint="default"/>
+      </w:rPr>
+    </w:lvl>
+    <w:lvl w:ilvl="8" w:tplc="04090005" w:tentative="1">
+      <w:start w:val="1"/>
+      <w:numFmt w:val="bullet"/>
+      <w:lvlText w:val=""/>
+      <w:lvlJc w:val="left"/>
+      <w:pPr>
+        <w:ind w:left="6480" w:hanging="360"/>
+      </w:pPr>
+      <w:rPr>
+        <w:rFonts w:ascii="Wingdings" w:hAnsi="Wingdings" w:hint="default"/>
+      </w:rPr>
+    </w:lvl>
+  </w:abstractNum>
+  <w:abstractNum w:abstractNumId="12" w15:restartNumberingAfterBreak="0">
     <w:nsid w:val="766B39EB"/>
     <w:multiLevelType w:val="hybridMultilevel"/>
     <w:tmpl w:val="C540CA42"/>
@@ -1303,7 +2145,7 @@
       </w:rPr>
     </w:lvl>
   </w:abstractNum>
-  <w:abstractNum w:abstractNumId="12" w15:restartNumberingAfterBreak="0">
+  <w:abstractNum w:abstractNumId="13" w15:restartNumberingAfterBreak="0">
     <w:nsid w:val="7DC77F95"/>
     <w:multiLevelType w:val="hybridMultilevel"/>
     <w:tmpl w:val="C90EAD38"/>
@@ -1467,10 +2309,10 @@
     <w:abstractNumId w:val="9"/>
   </w:num>
   <w:num w:numId="15">
-    <w:abstractNumId w:val="12"/>
+    <w:abstractNumId w:val="13"/>
   </w:num>
   <w:num w:numId="16">
-    <w:abstractNumId w:val="11"/>
+    <w:abstractNumId w:val="12"/>
   </w:num>
   <w:num w:numId="17">
     <w:abstractNumId w:val="7"/>
@@ -1519,6 +2361,9 @@
     <w:lvlOverride w:ilvl="0">
       <w:startOverride w:val="1"/>
     </w:lvlOverride>
+  </w:num>
+  <w:num w:numId="25">
+    <w:abstractNumId w:val="11"/>
   </w:num>
 </w:numbering>
 </file>
@@ -2005,7 +2850,7 @@
     <w:uiPriority w:val="9"/>
     <w:unhideWhenUsed/>
     <w:qFormat/>
-    <w:rsid w:val="001542C4"/>
+    <w:rsid w:val="00F528ED"/>
     <w:pPr>
       <w:keepNext/>
       <w:keepLines/>
@@ -2124,7 +2969,7 @@
     <w:basedOn w:val="DefaultParagraphFont"/>
     <w:link w:val="Heading4"/>
     <w:uiPriority w:val="9"/>
-    <w:rsid w:val="001542C4"/>
+    <w:rsid w:val="00F528ED"/>
     <w:rPr>
       <w:rFonts w:asciiTheme="majorHAnsi" w:eastAsiaTheme="majorEastAsia" w:hAnsiTheme="majorHAnsi" w:cstheme="majorBidi"/>
       <w:iCs/>
@@ -2422,7 +3267,7 @@
 </file>
 
 <file path=customXml/itemProps1.xml><?xml version="1.0" encoding="utf-8"?>
-<ds:datastoreItem xmlns:ds="http://schemas.openxmlformats.org/officeDocument/2006/customXml" ds:itemID="{F6C1E6DF-248C-462D-88B3-19AC5AA22465}">
+<ds:datastoreItem xmlns:ds="http://schemas.openxmlformats.org/officeDocument/2006/customXml" ds:itemID="{967F5091-C3E8-4A1C-BF7C-05130AB503F9}">
   <ds:schemaRefs>
     <ds:schemaRef ds:uri="http://schemas.openxmlformats.org/officeDocument/2006/bibliography"/>
   </ds:schemaRefs>

</xml_diff>

<commit_message>
Update on 14 April
</commit_message>
<xml_diff>
--- a/php_base.docx
+++ b/php_base.docx
@@ -770,12 +770,2272 @@
     </w:p>
     <w:p>
       <w:pPr>
+        <w:pStyle w:val="Heading4"/>
+        <w:rPr>
+          <w:lang w:val="vi-VN"/>
+        </w:rPr>
+      </w:pPr>
+      <w:r>
+        <w:rPr>
+          <w:lang w:val="vi-VN"/>
+        </w:rPr>
+        <w:t>DEMO DỰ ÁN BẰNG NETBEANS</w:t>
+      </w:r>
+    </w:p>
+    <w:p>
+      <w:pPr>
+        <w:rPr>
+          <w:lang w:val="vi-VN"/>
+        </w:rPr>
+      </w:pPr>
+      <w:r>
+        <w:rPr>
+          <w:lang w:val="vi-VN"/>
+        </w:rPr>
+        <w:t xml:space="preserve">Mặc định để chạy được project thì phải được đặt trong </w:t>
+      </w:r>
+      <w:r>
+        <w:rPr>
+          <w:lang w:val="vi-VN"/>
+        </w:rPr>
+        <w:t>C:\xampp\htdocs</w:t>
+      </w:r>
+      <w:r>
+        <w:rPr>
+          <w:lang w:val="vi-VN"/>
+        </w:rPr>
+        <w:t xml:space="preserve"> </w:t>
+      </w:r>
+    </w:p>
+    <w:p>
+      <w:pPr>
+        <w:rPr>
+          <w:lang w:val="vi-VN"/>
+        </w:rPr>
+      </w:pPr>
+      <w:r>
+        <w:rPr>
+          <w:lang w:val="vi-VN"/>
+        </w:rPr>
+        <w:t>Để add dự án mới vào NetBeans thì làm như sau:</w:t>
+      </w:r>
+    </w:p>
+    <w:p>
+      <w:pPr>
+        <w:pStyle w:val="ListParagraph"/>
+        <w:numPr>
+          <w:ilvl w:val="0"/>
+          <w:numId w:val="25"/>
+        </w:numPr>
+        <w:rPr>
+          <w:lang w:val="vi-VN"/>
+        </w:rPr>
+      </w:pPr>
+      <w:r>
+        <w:rPr>
+          <w:lang w:val="vi-VN"/>
+        </w:rPr>
+        <w:t xml:space="preserve">File &gt; New Project </w:t>
+      </w:r>
+    </w:p>
+    <w:p>
+      <w:pPr>
+        <w:pStyle w:val="ListParagraph"/>
+        <w:numPr>
+          <w:ilvl w:val="0"/>
+          <w:numId w:val="25"/>
+        </w:numPr>
+        <w:rPr>
+          <w:lang w:val="vi-VN"/>
+        </w:rPr>
+      </w:pPr>
+      <w:r>
+        <w:rPr>
+          <w:lang w:val="vi-VN"/>
+        </w:rPr>
+        <w:t xml:space="preserve">Ở ô New Project, chọn PHP &gt; chọn PHP Applications </w:t>
+      </w:r>
+      <w:r>
         <w:rPr>
           <w:rFonts w:hint="eastAsia"/>
+          <w:lang w:val="vi-VN"/>
+        </w:rPr>
+        <w:t>w</w:t>
+      </w:r>
+      <w:r>
+        <w:rPr>
+          <w:lang w:val="vi-VN"/>
+        </w:rPr>
+        <w:t>ith Existing Sources</w:t>
+      </w:r>
+    </w:p>
+    <w:p>
+      <w:pPr>
+        <w:pStyle w:val="ListParagraph"/>
+        <w:numPr>
+          <w:ilvl w:val="0"/>
+          <w:numId w:val="25"/>
+        </w:numPr>
+        <w:rPr>
+          <w:lang w:val="vi-VN"/>
+        </w:rPr>
+      </w:pPr>
+      <w:r>
+        <w:rPr>
+          <w:lang w:val="vi-VN"/>
+        </w:rPr>
+        <w:t>Chọn đường dẫn đến folder demo thì sẽ add thành công project.</w:t>
+      </w:r>
+    </w:p>
+    <w:p>
+      <w:pPr>
+        <w:rPr>
+          <w:lang w:val="vi-VN"/>
+        </w:rPr>
+      </w:pPr>
+      <w:r>
+        <w:rPr>
+          <w:lang w:val="vi-VN"/>
+        </w:rPr>
+        <w:t>Test chạy thử code PHP</w:t>
+      </w:r>
+    </w:p>
+    <w:p>
+      <w:pPr>
+        <w:pStyle w:val="ListParagraph"/>
+        <w:numPr>
+          <w:ilvl w:val="0"/>
+          <w:numId w:val="25"/>
+        </w:numPr>
+        <w:rPr>
+          <w:lang w:val="vi-VN"/>
+        </w:rPr>
+      </w:pPr>
+      <w:r>
+        <w:rPr>
+          <w:lang w:val="vi-VN"/>
+        </w:rPr>
+        <w:t>Gõ echo "hello world";</w:t>
+      </w:r>
+    </w:p>
+    <w:p>
+      <w:pPr>
+        <w:pStyle w:val="ListParagraph"/>
+        <w:numPr>
+          <w:ilvl w:val="0"/>
+          <w:numId w:val="25"/>
+        </w:numPr>
+        <w:rPr>
+          <w:lang w:val="vi-VN"/>
+        </w:rPr>
+      </w:pPr>
+      <w:r>
+        <w:rPr>
+          <w:lang w:val="vi-VN"/>
+        </w:rPr>
+        <w:t xml:space="preserve">Ở browser, gõ </w:t>
+      </w:r>
+      <w:r>
+        <w:rPr>
+          <w:i/>
+          <w:lang w:val="vi-VN"/>
+        </w:rPr>
+        <w:t>localhost/demo/</w:t>
+      </w:r>
+    </w:p>
+    <w:p>
+      <w:pPr>
+        <w:pStyle w:val="ListParagraph"/>
+        <w:rPr>
+          <w:lang w:val="vi-VN"/>
+        </w:rPr>
+      </w:pPr>
+      <w:r>
+        <w:rPr>
+          <w:lang w:val="vi-VN"/>
+        </w:rPr>
+        <w:t xml:space="preserve">Mặc định chương trình sẽ truy cập vào file </w:t>
+      </w:r>
+      <w:r>
+        <w:rPr>
+          <w:i/>
+          <w:lang w:val="vi-VN"/>
+        </w:rPr>
+        <w:t>index.php</w:t>
+      </w:r>
+      <w:r>
+        <w:rPr>
+          <w:lang w:val="vi-VN"/>
+        </w:rPr>
+        <w:t xml:space="preserve">. Nếu muốn truy cập file khác thì dùng cú pháp như sau: </w:t>
+      </w:r>
+      <w:r>
+        <w:rPr>
+          <w:i/>
+          <w:lang w:val="vi-VN"/>
+        </w:rPr>
+        <w:t>localhost/demo/</w:t>
+      </w:r>
+      <w:r>
+        <w:rPr>
+          <w:rFonts w:hint="eastAsia"/>
+          <w:i/>
+          <w:lang w:val="vi-VN"/>
+        </w:rPr>
+        <w:t>ten</w:t>
+      </w:r>
+      <w:r>
+        <w:rPr>
+          <w:i/>
+          <w:lang w:val="vi-VN"/>
+        </w:rPr>
+        <w:t>_file.php</w:t>
+      </w:r>
+    </w:p>
+    <w:p>
+      <w:pPr>
+        <w:rPr>
+          <w:lang w:val="vi-VN"/>
+        </w:rPr>
+      </w:pPr>
+      <w:r>
+        <w:rPr>
+          <w:noProof/>
+        </w:rPr>
+        <w:drawing>
+          <wp:inline distT="0" distB="0" distL="0" distR="0" wp14:anchorId="0F6D608F" wp14:editId="0D7BFF3B">
+            <wp:extent cx="2520000" cy="1418534"/>
+            <wp:effectExtent l="0" t="0" r="0" b="0"/>
+            <wp:docPr id="4" name="Picture 4"/>
+            <wp:cNvGraphicFramePr>
+              <a:graphicFrameLocks xmlns:a="http://schemas.openxmlformats.org/drawingml/2006/main" noChangeAspect="1"/>
+            </wp:cNvGraphicFramePr>
+            <a:graphic xmlns:a="http://schemas.openxmlformats.org/drawingml/2006/main">
+              <a:graphicData uri="http://schemas.openxmlformats.org/drawingml/2006/picture">
+                <pic:pic xmlns:pic="http://schemas.openxmlformats.org/drawingml/2006/picture">
+                  <pic:nvPicPr>
+                    <pic:cNvPr id="1" name=""/>
+                    <pic:cNvPicPr/>
+                  </pic:nvPicPr>
+                  <pic:blipFill>
+                    <a:blip r:embed="rId9"/>
+                    <a:stretch>
+                      <a:fillRect/>
+                    </a:stretch>
+                  </pic:blipFill>
+                  <pic:spPr>
+                    <a:xfrm>
+                      <a:off x="0" y="0"/>
+                      <a:ext cx="2520000" cy="1418534"/>
+                    </a:xfrm>
+                    <a:prstGeom prst="rect">
+                      <a:avLst/>
+                    </a:prstGeom>
+                  </pic:spPr>
+                </pic:pic>
+              </a:graphicData>
+            </a:graphic>
+          </wp:inline>
+        </w:drawing>
+      </w:r>
+    </w:p>
+    <w:p>
+      <w:pPr>
+        <w:rPr>
+          <w:lang w:val="vi-VN"/>
+        </w:rPr>
+      </w:pPr>
+      <w:r>
+        <w:rPr>
+          <w:noProof/>
+        </w:rPr>
+        <w:drawing>
+          <wp:inline distT="0" distB="0" distL="0" distR="0" wp14:anchorId="726FD924" wp14:editId="72425831">
+            <wp:extent cx="2520000" cy="1752424"/>
+            <wp:effectExtent l="0" t="0" r="0" b="635"/>
+            <wp:docPr id="5" name="Picture 5"/>
+            <wp:cNvGraphicFramePr>
+              <a:graphicFrameLocks xmlns:a="http://schemas.openxmlformats.org/drawingml/2006/main" noChangeAspect="1"/>
+            </wp:cNvGraphicFramePr>
+            <a:graphic xmlns:a="http://schemas.openxmlformats.org/drawingml/2006/main">
+              <a:graphicData uri="http://schemas.openxmlformats.org/drawingml/2006/picture">
+                <pic:pic xmlns:pic="http://schemas.openxmlformats.org/drawingml/2006/picture">
+                  <pic:nvPicPr>
+                    <pic:cNvPr id="1" name=""/>
+                    <pic:cNvPicPr/>
+                  </pic:nvPicPr>
+                  <pic:blipFill>
+                    <a:blip r:embed="rId10"/>
+                    <a:stretch>
+                      <a:fillRect/>
+                    </a:stretch>
+                  </pic:blipFill>
+                  <pic:spPr>
+                    <a:xfrm>
+                      <a:off x="0" y="0"/>
+                      <a:ext cx="2520000" cy="1752424"/>
+                    </a:xfrm>
+                    <a:prstGeom prst="rect">
+                      <a:avLst/>
+                    </a:prstGeom>
+                  </pic:spPr>
+                </pic:pic>
+              </a:graphicData>
+            </a:graphic>
+          </wp:inline>
+        </w:drawing>
+      </w:r>
+    </w:p>
+    <w:p>
+      <w:pPr>
+        <w:rPr>
+          <w:lang w:val="vi-VN"/>
+        </w:rPr>
+      </w:pPr>
+      <w:r>
+        <w:rPr>
+          <w:noProof/>
+        </w:rPr>
+        <w:lastRenderedPageBreak/>
+        <w:drawing>
+          <wp:inline distT="0" distB="0" distL="0" distR="0" wp14:anchorId="4D238CDB" wp14:editId="71AD922D">
+            <wp:extent cx="2520000" cy="1752424"/>
+            <wp:effectExtent l="0" t="0" r="0" b="635"/>
+            <wp:docPr id="6" name="Picture 6"/>
+            <wp:cNvGraphicFramePr>
+              <a:graphicFrameLocks xmlns:a="http://schemas.openxmlformats.org/drawingml/2006/main" noChangeAspect="1"/>
+            </wp:cNvGraphicFramePr>
+            <a:graphic xmlns:a="http://schemas.openxmlformats.org/drawingml/2006/main">
+              <a:graphicData uri="http://schemas.openxmlformats.org/drawingml/2006/picture">
+                <pic:pic xmlns:pic="http://schemas.openxmlformats.org/drawingml/2006/picture">
+                  <pic:nvPicPr>
+                    <pic:cNvPr id="1" name=""/>
+                    <pic:cNvPicPr/>
+                  </pic:nvPicPr>
+                  <pic:blipFill>
+                    <a:blip r:embed="rId11"/>
+                    <a:stretch>
+                      <a:fillRect/>
+                    </a:stretch>
+                  </pic:blipFill>
+                  <pic:spPr>
+                    <a:xfrm>
+                      <a:off x="0" y="0"/>
+                      <a:ext cx="2520000" cy="1752424"/>
+                    </a:xfrm>
+                    <a:prstGeom prst="rect">
+                      <a:avLst/>
+                    </a:prstGeom>
+                  </pic:spPr>
+                </pic:pic>
+              </a:graphicData>
+            </a:graphic>
+          </wp:inline>
+        </w:drawing>
+      </w:r>
+    </w:p>
+    <w:p>
+      <w:pPr>
+        <w:rPr>
+          <w:noProof/>
+        </w:rPr>
+      </w:pPr>
+      <w:r>
+        <w:rPr>
+          <w:noProof/>
+        </w:rPr>
+        <w:drawing>
+          <wp:inline distT="0" distB="0" distL="0" distR="0" wp14:anchorId="40D81737" wp14:editId="3CFF5DD7">
+            <wp:extent cx="2520000" cy="1351813"/>
+            <wp:effectExtent l="19050" t="19050" r="13970" b="20320"/>
+            <wp:docPr id="7" name="Picture 7"/>
+            <wp:cNvGraphicFramePr>
+              <a:graphicFrameLocks xmlns:a="http://schemas.openxmlformats.org/drawingml/2006/main" noChangeAspect="1"/>
+            </wp:cNvGraphicFramePr>
+            <a:graphic xmlns:a="http://schemas.openxmlformats.org/drawingml/2006/main">
+              <a:graphicData uri="http://schemas.openxmlformats.org/drawingml/2006/picture">
+                <pic:pic xmlns:pic="http://schemas.openxmlformats.org/drawingml/2006/picture">
+                  <pic:nvPicPr>
+                    <pic:cNvPr id="1" name=""/>
+                    <pic:cNvPicPr/>
+                  </pic:nvPicPr>
+                  <pic:blipFill>
+                    <a:blip r:embed="rId12"/>
+                    <a:stretch>
+                      <a:fillRect/>
+                    </a:stretch>
+                  </pic:blipFill>
+                  <pic:spPr>
+                    <a:xfrm>
+                      <a:off x="0" y="0"/>
+                      <a:ext cx="2520000" cy="1351813"/>
+                    </a:xfrm>
+                    <a:prstGeom prst="rect">
+                      <a:avLst/>
+                    </a:prstGeom>
+                    <a:ln w="6350">
+                      <a:solidFill>
+                        <a:schemeClr val="tx1"/>
+                      </a:solidFill>
+                    </a:ln>
+                  </pic:spPr>
+                </pic:pic>
+              </a:graphicData>
+            </a:graphic>
+          </wp:inline>
+        </w:drawing>
+      </w:r>
+      <w:r>
+        <w:rPr>
+          <w:noProof/>
+        </w:rPr>
+        <w:t xml:space="preserve"> </w:t>
+      </w:r>
+      <w:r>
+        <w:rPr>
+          <w:noProof/>
+        </w:rPr>
+        <w:drawing>
+          <wp:inline distT="0" distB="0" distL="0" distR="0" wp14:anchorId="38ECDAB1" wp14:editId="718E86AC">
+            <wp:extent cx="2520000" cy="1351813"/>
+            <wp:effectExtent l="19050" t="19050" r="13970" b="20320"/>
+            <wp:docPr id="8" name="Picture 8"/>
+            <wp:cNvGraphicFramePr>
+              <a:graphicFrameLocks xmlns:a="http://schemas.openxmlformats.org/drawingml/2006/main" noChangeAspect="1"/>
+            </wp:cNvGraphicFramePr>
+            <a:graphic xmlns:a="http://schemas.openxmlformats.org/drawingml/2006/main">
+              <a:graphicData uri="http://schemas.openxmlformats.org/drawingml/2006/picture">
+                <pic:pic xmlns:pic="http://schemas.openxmlformats.org/drawingml/2006/picture">
+                  <pic:nvPicPr>
+                    <pic:cNvPr id="1" name=""/>
+                    <pic:cNvPicPr/>
+                  </pic:nvPicPr>
+                  <pic:blipFill>
+                    <a:blip r:embed="rId13"/>
+                    <a:stretch>
+                      <a:fillRect/>
+                    </a:stretch>
+                  </pic:blipFill>
+                  <pic:spPr>
+                    <a:xfrm>
+                      <a:off x="0" y="0"/>
+                      <a:ext cx="2520000" cy="1351813"/>
+                    </a:xfrm>
+                    <a:prstGeom prst="rect">
+                      <a:avLst/>
+                    </a:prstGeom>
+                    <a:ln w="6350">
+                      <a:solidFill>
+                        <a:schemeClr val="tx1"/>
+                      </a:solidFill>
+                    </a:ln>
+                  </pic:spPr>
+                </pic:pic>
+              </a:graphicData>
+            </a:graphic>
+          </wp:inline>
+        </w:drawing>
+      </w:r>
+    </w:p>
+    <w:p>
+      <w:pPr>
+        <w:rPr>
+          <w:noProof/>
+        </w:rPr>
+      </w:pPr>
+      <w:r>
+        <w:rPr>
+          <w:noProof/>
+        </w:rPr>
+        <w:br w:type="page"/>
+      </w:r>
+    </w:p>
+    <w:p>
+      <w:pPr>
+        <w:pStyle w:val="Heading3"/>
+        <w:rPr>
+          <w:lang w:val="vi-VN"/>
+        </w:rPr>
+      </w:pPr>
+      <w:r>
+        <w:rPr>
+          <w:lang w:val="vi-VN"/>
+        </w:rPr>
+        <w:lastRenderedPageBreak/>
+        <w:t>Bài giảng 3 Syntax trong PHP</w:t>
+      </w:r>
+    </w:p>
+    <w:p>
+      <w:pPr>
+        <w:pStyle w:val="Heading4"/>
+      </w:pPr>
+      <w:r>
+        <w:rPr>
+          <w:lang w:val="vi-VN"/>
+        </w:rPr>
+        <w:t>CÚ PHÁP ĐỂ CODE PHP HỢP LỆ</w:t>
+      </w:r>
+    </w:p>
+    <w:p>
+      <w:pPr>
+        <w:rPr>
+          <w:lang w:val="vi-VN"/>
+        </w:rPr>
+      </w:pPr>
+      <w:r>
+        <w:rPr>
+          <w:lang w:val="vi-VN"/>
+        </w:rPr>
+        <w:t>Code phải được đặt 1 trong các thẻ sau:</w:t>
+      </w:r>
+    </w:p>
+    <w:p>
+      <w:pPr>
+        <w:pStyle w:val="ListParagraph"/>
+        <w:numPr>
+          <w:ilvl w:val="0"/>
+          <w:numId w:val="25"/>
+        </w:numPr>
+        <w:rPr>
+          <w:lang w:val="vi-VN"/>
+        </w:rPr>
+      </w:pPr>
+      <w:r>
+        <w:rPr>
+          <w:lang w:val="vi-VN"/>
+        </w:rPr>
+        <w:t>&lt;? ?&gt;</w:t>
+      </w:r>
+    </w:p>
+    <w:p>
+      <w:pPr>
+        <w:pStyle w:val="ListParagraph"/>
+        <w:numPr>
+          <w:ilvl w:val="0"/>
+          <w:numId w:val="25"/>
+        </w:numPr>
+        <w:rPr>
+          <w:lang w:val="vi-VN"/>
+        </w:rPr>
+      </w:pPr>
+      <w:r>
+        <w:rPr>
+          <w:lang w:val="vi-VN"/>
+        </w:rPr>
+        <w:t>&lt;?php ?&gt;</w:t>
+      </w:r>
+      <w:r>
+        <w:rPr>
+          <w:lang w:val="vi-VN"/>
+        </w:rPr>
+        <w:t xml:space="preserve">    (đây là cách phổ biến nhất)</w:t>
+      </w:r>
+    </w:p>
+    <w:p>
+      <w:pPr>
+        <w:pStyle w:val="ListParagraph"/>
+        <w:numPr>
+          <w:ilvl w:val="0"/>
+          <w:numId w:val="25"/>
+        </w:numPr>
+        <w:rPr>
+          <w:lang w:val="vi-VN"/>
+        </w:rPr>
+      </w:pPr>
+      <w:r>
+        <w:rPr>
+          <w:lang w:val="vi-VN"/>
+        </w:rPr>
+        <w:t>&lt;script language=”php”</w:t>
+      </w:r>
+      <w:r>
+        <w:rPr>
+          <w:lang w:val="vi-VN"/>
+        </w:rPr>
+        <w:t>&gt; &lt;script&gt;</w:t>
+      </w:r>
+    </w:p>
+    <w:p>
+      <w:pPr>
+        <w:rPr>
+          <w:lang w:val="vi-VN"/>
+        </w:rPr>
+      </w:pPr>
+      <w:r>
+        <w:rPr>
+          <w:lang w:val="vi-VN"/>
+        </w:rPr>
+        <w:t>Các câu lệnh được ngắt bởi dấu “;” (không phân biệt khoảng trắng, tab hay xuống dòng)</w:t>
+      </w:r>
+      <w:r>
+        <w:rPr>
+          <w:lang w:val="vi-VN"/>
+        </w:rPr>
+        <w:t>.</w:t>
+      </w:r>
+    </w:p>
+    <w:p>
+      <w:pPr>
+        <w:pStyle w:val="Heading4"/>
+        <w:rPr>
+          <w:lang w:val="vi-VN"/>
+        </w:rPr>
+      </w:pPr>
+      <w:r>
+        <w:rPr>
+          <w:lang w:val="vi-VN"/>
+        </w:rPr>
+        <w:t>CÁCH COMMENT TRONG PHP</w:t>
+      </w:r>
+    </w:p>
+    <w:p>
+      <w:pPr>
+        <w:rPr>
+          <w:lang w:val="vi-VN"/>
+        </w:rPr>
+      </w:pPr>
+      <w:r>
+        <w:rPr>
+          <w:lang w:val="vi-VN"/>
+        </w:rPr>
+        <w:t>// comment 1 line</w:t>
+      </w:r>
+    </w:p>
+    <w:p>
+      <w:pPr>
+        <w:rPr>
+          <w:lang w:val="vi-VN"/>
+        </w:rPr>
+      </w:pPr>
+      <w:r>
+        <w:rPr>
+          <w:lang w:val="vi-VN"/>
+        </w:rPr>
+        <w:t># comment 1 line</w:t>
+      </w:r>
+    </w:p>
+    <w:p>
+      <w:pPr>
+        <w:rPr>
+          <w:lang w:val="vi-VN"/>
+        </w:rPr>
+      </w:pPr>
+      <w:r>
+        <w:rPr>
+          <w:lang w:val="vi-VN"/>
+        </w:rPr>
+        <w:t>/**</w:t>
+      </w:r>
+      <w:r>
+        <w:rPr>
+          <w:lang w:val="vi-VN"/>
+        </w:rPr>
+        <w:t xml:space="preserve"> </w:t>
+      </w:r>
+    </w:p>
+    <w:p>
+      <w:pPr>
+        <w:rPr>
+          <w:lang w:val="vi-VN"/>
+        </w:rPr>
+      </w:pPr>
+      <w:r>
+        <w:rPr>
+          <w:lang w:val="vi-VN"/>
+        </w:rPr>
+        <w:t>comment with multiple lines</w:t>
+      </w:r>
+      <w:r>
+        <w:rPr>
+          <w:lang w:val="vi-VN"/>
+        </w:rPr>
+        <w:t xml:space="preserve"> </w:t>
+      </w:r>
+    </w:p>
+    <w:p>
+      <w:pPr>
+        <w:rPr>
+          <w:lang w:val="vi-VN"/>
+        </w:rPr>
+      </w:pPr>
+      <w:r>
+        <w:rPr>
+          <w:lang w:val="vi-VN"/>
+        </w:rPr>
+        <w:t>*/</w:t>
+      </w:r>
+    </w:p>
+    <w:p>
+      <w:pPr>
+        <w:pStyle w:val="Heading4"/>
+        <w:rPr>
+          <w:lang w:val="vi-VN"/>
+        </w:rPr>
+      </w:pPr>
+      <w:r>
+        <w:rPr>
+          <w:lang w:val="vi-VN"/>
+        </w:rPr>
+        <w:t>OUTPUT DỮ LIỆU</w:t>
+      </w:r>
+    </w:p>
+    <w:p>
+      <w:pPr>
+        <w:rPr>
+          <w:lang w:val="vi-VN"/>
+        </w:rPr>
+      </w:pPr>
+      <w:r>
+        <w:rPr>
+          <w:lang w:val="vi-VN"/>
+        </w:rPr>
+        <w:t>Lệnh echo</w:t>
+      </w:r>
+    </w:p>
+    <w:p>
+      <w:pPr>
+        <w:pStyle w:val="ListParagraph"/>
+        <w:numPr>
+          <w:ilvl w:val="0"/>
+          <w:numId w:val="25"/>
+        </w:numPr>
+        <w:rPr>
+          <w:lang w:val="vi-VN"/>
+        </w:rPr>
+      </w:pPr>
+      <w:r>
+        <w:rPr>
+          <w:lang w:val="vi-VN"/>
+        </w:rPr>
+        <w:t>In chuỗi ra màn hình</w:t>
+      </w:r>
+    </w:p>
+    <w:p>
+      <w:pPr>
+        <w:rPr>
+          <w:lang w:val="vi-VN"/>
+        </w:rPr>
+      </w:pPr>
+      <w:r>
+        <w:rPr>
+          <w:lang w:val="vi-VN"/>
+        </w:rPr>
+        <w:t xml:space="preserve">Lệnh </w:t>
+      </w:r>
+      <w:r>
+        <w:rPr>
+          <w:rFonts w:hint="eastAsia"/>
+          <w:lang w:val="vi-VN"/>
+        </w:rPr>
+        <w:t>var</w:t>
+      </w:r>
+      <w:r>
+        <w:rPr>
+          <w:lang w:val="vi-VN"/>
+        </w:rPr>
+        <w:t>_dump</w:t>
+      </w:r>
+    </w:p>
+    <w:p>
+      <w:pPr>
+        <w:pStyle w:val="ListParagraph"/>
+        <w:numPr>
+          <w:ilvl w:val="0"/>
+          <w:numId w:val="25"/>
+        </w:numPr>
+        <w:rPr>
+          <w:lang w:val="vi-VN"/>
+        </w:rPr>
+      </w:pPr>
+      <w:r>
+        <w:rPr>
+          <w:lang w:val="vi-VN"/>
+        </w:rPr>
+        <w:t>In ra</w:t>
+      </w:r>
+      <w:r>
+        <w:rPr>
+          <w:lang w:val="vi-VN"/>
+        </w:rPr>
+        <w:t xml:space="preserve"> biến, chuỗi, etc.</w:t>
+      </w:r>
+      <w:r>
+        <w:rPr>
+          <w:lang w:val="vi-VN"/>
+        </w:rPr>
+        <w:t xml:space="preserve"> màn hình kèm kiểu biến dữ liệu</w:t>
+      </w:r>
+    </w:p>
+    <w:p>
+      <w:pPr>
+        <w:pStyle w:val="Heading4"/>
+        <w:rPr>
+          <w:rFonts w:hint="eastAsia"/>
+          <w:lang w:val="vi-VN"/>
+        </w:rPr>
+      </w:pPr>
+      <w:r>
+        <w:rPr>
+          <w:lang w:val="vi-VN"/>
+        </w:rPr>
+        <w:t>CÂU LỆNH DỪNG CHƯƠNG TRÌNH</w:t>
+      </w:r>
+    </w:p>
+    <w:p>
+      <w:pPr>
+        <w:rPr>
+          <w:i/>
+          <w:lang w:val="vi-VN"/>
+        </w:rPr>
+      </w:pPr>
+      <w:r>
+        <w:rPr>
+          <w:i/>
+          <w:lang w:val="vi-VN"/>
+        </w:rPr>
+        <w:t>die()</w:t>
+      </w:r>
+      <w:r>
+        <w:rPr>
+          <w:lang w:val="vi-VN"/>
+        </w:rPr>
+        <w:t xml:space="preserve"> hoặc </w:t>
+      </w:r>
+      <w:r>
+        <w:rPr>
+          <w:i/>
+          <w:lang w:val="vi-VN"/>
+        </w:rPr>
+        <w:t>exit()</w:t>
+      </w:r>
+    </w:p>
+    <w:p>
+      <w:pPr>
+        <w:rPr>
+          <w:lang w:val="vi-VN"/>
+        </w:rPr>
+      </w:pPr>
+      <w:r>
+        <w:rPr>
+          <w:lang w:val="vi-VN"/>
+        </w:rPr>
+        <w:br w:type="page"/>
+      </w:r>
+    </w:p>
+    <w:p>
+      <w:pPr>
+        <w:pStyle w:val="Heading3"/>
+        <w:rPr>
+          <w:lang w:val="vi-VN"/>
+        </w:rPr>
+      </w:pPr>
+      <w:r>
+        <w:rPr>
+          <w:lang w:val="vi-VN"/>
+        </w:rPr>
+        <w:lastRenderedPageBreak/>
+        <w:t>Bài giảng 4 biến trong PHP</w:t>
+      </w:r>
+    </w:p>
+    <w:p>
+      <w:pPr>
+        <w:pStyle w:val="Heading4"/>
+        <w:rPr>
+          <w:lang w:val="vi-VN"/>
+        </w:rPr>
+      </w:pPr>
+      <w:r>
+        <w:rPr>
+          <w:lang w:val="vi-VN"/>
+        </w:rPr>
+        <w:t>KHAI BÁO BIẾN TRONG PHP</w:t>
+      </w:r>
+    </w:p>
+    <w:p>
+      <w:pPr>
+        <w:rPr>
+          <w:lang w:val="vi-VN"/>
+        </w:rPr>
+      </w:pPr>
+      <w:r>
+        <w:rPr>
+          <w:lang w:val="vi-VN"/>
+        </w:rPr>
+        <w:t xml:space="preserve">$n </w:t>
+      </w:r>
+      <w:r>
+        <w:rPr>
+          <w:rFonts w:hint="eastAsia"/>
+          <w:lang w:val="vi-VN"/>
+        </w:rPr>
+        <w:t>=</w:t>
+      </w:r>
+      <w:r>
+        <w:rPr>
+          <w:lang w:val="vi-VN"/>
+        </w:rPr>
+        <w:t xml:space="preserve"> 10;</w:t>
+      </w:r>
+    </w:p>
+    <w:p>
+      <w:pPr>
+        <w:rPr>
+          <w:lang w:val="vi-VN"/>
+        </w:rPr>
+      </w:pPr>
+      <w:r>
+        <w:rPr>
+          <w:lang w:val="vi-VN"/>
+        </w:rPr>
+        <w:t>$mytext = “hello”;</w:t>
+      </w:r>
+    </w:p>
+    <w:p>
+      <w:pPr>
+        <w:pStyle w:val="Heading4"/>
+        <w:rPr>
+          <w:lang w:val="vi-VN"/>
+        </w:rPr>
+      </w:pPr>
+      <w:r>
+        <w:rPr>
+          <w:lang w:val="vi-VN"/>
+        </w:rPr>
+        <w:t>LUẬT TRONG ĐẶT TÊN BIẾN</w:t>
+      </w:r>
+    </w:p>
+    <w:p>
+      <w:pPr>
+        <w:rPr>
+          <w:lang w:val="vi-VN"/>
+        </w:rPr>
+      </w:pPr>
+      <w:r>
+        <w:rPr>
+          <w:lang w:val="vi-VN"/>
+        </w:rPr>
+        <w:t>Không bắt đầu bằng số.</w:t>
+      </w:r>
+    </w:p>
+    <w:p>
+      <w:pPr>
+        <w:rPr>
+          <w:lang w:val="vi-VN"/>
+        </w:rPr>
+      </w:pPr>
+      <w:r>
+        <w:rPr>
+          <w:lang w:val="vi-VN"/>
+        </w:rPr>
+        <w:t>Có phân biệt chữ hoa, thường.</w:t>
+      </w:r>
+    </w:p>
+    <w:p>
+      <w:pPr>
+        <w:rPr>
+          <w:lang w:val="vi-VN"/>
+        </w:rPr>
+      </w:pPr>
+      <w:r>
+        <w:rPr>
+          <w:lang w:val="vi-VN"/>
+        </w:rPr>
+        <w:t>Chỉ bao gồm chữ cái, số hoặc gạch dưới.</w:t>
+      </w:r>
+    </w:p>
+    <w:p>
+      <w:pPr>
+        <w:pStyle w:val="Heading4"/>
+        <w:rPr>
+          <w:lang w:val="vi-VN"/>
+        </w:rPr>
+      </w:pPr>
+      <w:r>
+        <w:rPr>
+          <w:lang w:val="vi-VN"/>
+        </w:rPr>
+        <w:t>CÁC KIỂU DỮ LIỆU TRONG PHP</w:t>
+      </w:r>
+    </w:p>
+    <w:p>
+      <w:pPr>
+        <w:rPr>
+          <w:lang w:val="vi-VN"/>
+        </w:rPr>
+      </w:pPr>
+      <w:r>
+        <w:rPr>
+          <w:rFonts w:hint="eastAsia"/>
+          <w:lang w:val="vi-VN"/>
+        </w:rPr>
+        <w:t>b</w:t>
+      </w:r>
+      <w:r>
+        <w:rPr>
+          <w:lang w:val="vi-VN"/>
+        </w:rPr>
+        <w:t xml:space="preserve">oolean, </w:t>
+      </w:r>
+    </w:p>
+    <w:p>
+      <w:pPr>
+        <w:rPr>
+          <w:lang w:val="vi-VN"/>
+        </w:rPr>
+      </w:pPr>
+      <w:r>
+        <w:rPr>
+          <w:lang w:val="vi-VN"/>
+        </w:rPr>
+        <w:t>integer, double, float,</w:t>
+      </w:r>
+    </w:p>
+    <w:p>
+      <w:pPr>
+        <w:rPr>
+          <w:lang w:val="vi-VN"/>
+        </w:rPr>
+      </w:pPr>
+      <w:r>
+        <w:rPr>
+          <w:lang w:val="vi-VN"/>
+        </w:rPr>
+        <w:t>string</w:t>
+      </w:r>
+    </w:p>
+    <w:p>
+      <w:pPr>
+        <w:rPr>
+          <w:lang w:val="vi-VN"/>
+        </w:rPr>
+      </w:pPr>
+      <w:r>
+        <w:rPr>
+          <w:lang w:val="vi-VN"/>
+        </w:rPr>
+        <w:t>array,</w:t>
+      </w:r>
+    </w:p>
+    <w:p>
+      <w:pPr>
+        <w:rPr>
+          <w:lang w:val="vi-VN"/>
+        </w:rPr>
+      </w:pPr>
+      <w:r>
+        <w:rPr>
+          <w:lang w:val="vi-VN"/>
+        </w:rPr>
+        <w:t>object</w:t>
+      </w:r>
+    </w:p>
+    <w:p>
+      <w:pPr>
+        <w:pStyle w:val="Heading4"/>
+        <w:rPr>
+          <w:lang w:val="vi-VN"/>
+        </w:rPr>
+      </w:pPr>
+      <w:r>
+        <w:rPr>
+          <w:lang w:val="vi-VN"/>
+        </w:rPr>
+        <w:t>PHẠM VI BIẾN</w:t>
+      </w:r>
+    </w:p>
+    <w:p>
+      <w:pPr>
+        <w:rPr>
+          <w:lang w:val="vi-VN"/>
+        </w:rPr>
+      </w:pPr>
+      <w:r>
+        <w:rPr>
+          <w:lang w:val="vi-VN"/>
+        </w:rPr>
+        <w:t xml:space="preserve">Có </w:t>
+      </w:r>
+      <w:r>
+        <w:rPr>
+          <w:lang w:val="vi-VN"/>
+        </w:rPr>
+        <w:t>3</w:t>
+      </w:r>
+      <w:r>
+        <w:rPr>
+          <w:lang w:val="vi-VN"/>
+        </w:rPr>
+        <w:t xml:space="preserve"> loại phạm vi:</w:t>
+      </w:r>
+    </w:p>
+    <w:p>
+      <w:pPr>
+        <w:pStyle w:val="ListParagraph"/>
+        <w:numPr>
+          <w:ilvl w:val="0"/>
+          <w:numId w:val="25"/>
+        </w:numPr>
+        <w:rPr>
+          <w:lang w:val="vi-VN"/>
+        </w:rPr>
+      </w:pPr>
+      <w:r>
+        <w:rPr>
+          <w:lang w:val="vi-VN"/>
+        </w:rPr>
+        <w:t>Biến cục bộ</w:t>
+      </w:r>
+      <w:r>
+        <w:rPr>
+          <w:lang w:val="vi-VN"/>
+        </w:rPr>
+        <w:t xml:space="preserve">: là biến được khai báo trong 1 </w:t>
+      </w:r>
+      <w:r>
+        <w:rPr>
+          <w:lang w:val="vi-VN"/>
+        </w:rPr>
+        <w:t>hàm, và chỉ được tham chiếu trong hàm đó.</w:t>
+      </w:r>
+    </w:p>
+    <w:p>
+      <w:pPr>
+        <w:pStyle w:val="ListParagraph"/>
+        <w:rPr>
+          <w:lang w:val="vi-VN"/>
+        </w:rPr>
+      </w:pPr>
+      <w:r>
+        <w:rPr>
+          <w:lang w:val="vi-VN"/>
+        </w:rPr>
+        <w:t>Thoát hàm thì biến mất giá trị.</w:t>
+      </w:r>
+    </w:p>
+    <w:p>
+      <w:pPr>
+        <w:pStyle w:val="ListParagraph"/>
+        <w:numPr>
+          <w:ilvl w:val="0"/>
+          <w:numId w:val="25"/>
+        </w:numPr>
+        <w:rPr>
+          <w:lang w:val="vi-VN"/>
+        </w:rPr>
+      </w:pPr>
+      <w:r>
+        <w:rPr>
+          <w:lang w:val="vi-VN"/>
+        </w:rPr>
+        <w:t xml:space="preserve">Biến toàn </w:t>
+      </w:r>
+      <w:r>
+        <w:rPr>
+          <w:lang w:val="vi-VN"/>
+        </w:rPr>
+        <w:t>cục: là biến khai báo ngoài hàm, và có thể tham chiếu từ bất kỳ đâu trong chương trình. Để chỉnh sửa biến global, cần dùng từ khóa GLOBAL phía trước (giống Python).</w:t>
+      </w:r>
+    </w:p>
+    <w:p>
+      <w:pPr>
+        <w:pStyle w:val="ListParagraph"/>
+        <w:numPr>
+          <w:ilvl w:val="0"/>
+          <w:numId w:val="25"/>
+        </w:numPr>
+        <w:rPr>
+          <w:lang w:val="vi-VN"/>
+        </w:rPr>
+      </w:pPr>
+      <w:r>
+        <w:rPr>
+          <w:lang w:val="vi-VN"/>
+        </w:rPr>
+        <w:t>Biến static</w:t>
+      </w:r>
+      <w:r>
+        <w:rPr>
+          <w:lang w:val="vi-VN"/>
+        </w:rPr>
+        <w:t>: là biến được khai báo trong hàm nhưng vẫn giữ giá trị khi thoát ra ngoài hàm.</w:t>
+      </w:r>
+    </w:p>
+    <w:p>
+      <w:pPr>
+        <w:pStyle w:val="ListParagraph"/>
+        <w:rPr>
+          <w:lang w:val="vi-VN"/>
+        </w:rPr>
+      </w:pPr>
+      <w:r>
+        <w:rPr>
+          <w:lang w:val="vi-VN"/>
+        </w:rPr>
+        <w:t>Đặt keyword STATIC trước tên biến để khai báo.</w:t>
+      </w:r>
+    </w:p>
+    <w:p>
+      <w:pPr>
+        <w:rPr>
+          <w:lang w:val="vi-VN"/>
+        </w:rPr>
+      </w:pPr>
+      <w:r>
+        <w:rPr>
+          <w:lang w:val="vi-VN"/>
+        </w:rPr>
+        <w:br w:type="page"/>
+      </w:r>
+    </w:p>
+    <w:p>
+      <w:pPr>
+        <w:pStyle w:val="Heading3"/>
+      </w:pPr>
+      <w:r>
+        <w:lastRenderedPageBreak/>
+        <w:t>Bài giảng 5 toán tử trong PHP</w:t>
+      </w:r>
+    </w:p>
+    <w:p>
+      <w:pPr>
+        <w:pStyle w:val="Heading4"/>
+        <w:rPr>
+          <w:lang w:val="vi-VN"/>
+        </w:rPr>
+      </w:pPr>
+      <w:r>
+        <w:rPr>
+          <w:lang w:val="vi-VN"/>
+        </w:rPr>
+        <w:t>CÁC LOẠI TOÁN TỬ TRONG PHP</w:t>
+      </w:r>
+    </w:p>
+    <w:p>
+      <w:pPr>
+        <w:rPr>
+          <w:lang w:val="vi-VN"/>
+        </w:rPr>
+      </w:pPr>
+      <w:r>
+        <w:rPr>
+          <w:lang w:val="vi-VN"/>
+        </w:rPr>
+        <w:t xml:space="preserve">Toán tử số học : </w:t>
+      </w:r>
+      <w:r>
+        <w:rPr>
+          <w:rFonts w:hint="eastAsia"/>
+          <w:lang w:val="vi-VN"/>
+        </w:rPr>
+        <w:t>+</w:t>
+      </w:r>
+      <w:r>
+        <w:rPr>
+          <w:lang w:val="vi-VN"/>
+        </w:rPr>
+        <w:t>,</w:t>
+      </w:r>
+      <w:r>
+        <w:rPr>
+          <w:lang w:val="vi-VN"/>
+        </w:rPr>
+        <w:t xml:space="preserve"> -</w:t>
+      </w:r>
+      <w:r>
+        <w:rPr>
+          <w:lang w:val="vi-VN"/>
+        </w:rPr>
+        <w:t>,</w:t>
+      </w:r>
+      <w:r>
+        <w:rPr>
+          <w:lang w:val="vi-VN"/>
+        </w:rPr>
+        <w:t xml:space="preserve"> *</w:t>
+      </w:r>
+      <w:r>
+        <w:rPr>
+          <w:lang w:val="vi-VN"/>
+        </w:rPr>
+        <w:t>,</w:t>
+      </w:r>
+      <w:r>
+        <w:rPr>
+          <w:lang w:val="vi-VN"/>
+        </w:rPr>
+        <w:t xml:space="preserve"> /</w:t>
+      </w:r>
+      <w:r>
+        <w:rPr>
+          <w:lang w:val="vi-VN"/>
+        </w:rPr>
+        <w:t>,</w:t>
+      </w:r>
+      <w:r>
+        <w:rPr>
+          <w:lang w:val="vi-VN"/>
+        </w:rPr>
+        <w:t xml:space="preserve"> %</w:t>
+      </w:r>
+      <w:r>
+        <w:rPr>
+          <w:lang w:val="vi-VN"/>
+        </w:rPr>
+        <w:t>,</w:t>
+      </w:r>
+      <w:r>
+        <w:rPr>
+          <w:lang w:val="vi-VN"/>
+        </w:rPr>
+        <w:t xml:space="preserve"> --</w:t>
+      </w:r>
+      <w:r>
+        <w:rPr>
+          <w:lang w:val="vi-VN"/>
+        </w:rPr>
+        <w:t>,</w:t>
+      </w:r>
+      <w:r>
+        <w:rPr>
+          <w:lang w:val="vi-VN"/>
+        </w:rPr>
+        <w:t xml:space="preserve"> ++</w:t>
+      </w:r>
+    </w:p>
+    <w:p>
+      <w:pPr>
+        <w:rPr>
+          <w:lang w:val="vi-VN"/>
+        </w:rPr>
+      </w:pPr>
+      <w:r>
+        <w:rPr>
+          <w:lang w:val="vi-VN"/>
+        </w:rPr>
+        <w:t xml:space="preserve">Toán tử so sánh : </w:t>
+      </w:r>
+      <w:r>
+        <w:rPr>
+          <w:rFonts w:hint="eastAsia"/>
+          <w:lang w:val="vi-VN"/>
+        </w:rPr>
+        <w:t>=</w:t>
+      </w:r>
+      <w:r>
+        <w:rPr>
+          <w:lang w:val="vi-VN"/>
+        </w:rPr>
+        <w:t>=, &lt;= , &lt;, &gt;, === (so sánh cả về kiểu dữ liệu lẫn giá trị)</w:t>
+      </w:r>
+      <w:r>
+        <w:rPr>
+          <w:lang w:val="vi-VN"/>
+        </w:rPr>
+        <w:t>, !=</w:t>
+      </w:r>
+    </w:p>
+    <w:p>
+      <w:pPr>
+        <w:rPr>
+          <w:lang w:val="vi-VN"/>
+        </w:rPr>
+      </w:pPr>
+      <w:r>
+        <w:rPr>
+          <w:lang w:val="vi-VN"/>
+        </w:rPr>
+        <w:t xml:space="preserve">Toán tử logic : </w:t>
+      </w:r>
+      <w:r>
+        <w:rPr>
+          <w:rFonts w:hint="eastAsia"/>
+          <w:lang w:val="vi-VN"/>
+        </w:rPr>
+        <w:t>&amp;</w:t>
+      </w:r>
+      <w:r>
+        <w:rPr>
+          <w:lang w:val="vi-VN"/>
+        </w:rPr>
+        <w:t xml:space="preserve">&amp; hoặc and, || hoặc or, </w:t>
+      </w:r>
+      <w:r>
+        <w:rPr>
+          <w:rFonts w:hint="eastAsia"/>
+          <w:lang w:val="vi-VN"/>
+        </w:rPr>
+        <w:t>!</w:t>
+      </w:r>
+      <w:r>
+        <w:rPr>
+          <w:lang w:val="vi-VN"/>
+        </w:rPr>
+        <w:t xml:space="preserve"> </w:t>
+      </w:r>
+    </w:p>
+    <w:p>
+      <w:pPr>
+        <w:rPr>
+          <w:lang w:val="vi-VN"/>
+        </w:rPr>
+      </w:pPr>
+      <w:r>
+        <w:rPr>
+          <w:lang w:val="vi-VN"/>
+        </w:rPr>
+        <w:t xml:space="preserve">Toán tử kết hợp : </w:t>
+      </w:r>
+      <w:r>
+        <w:rPr>
+          <w:rFonts w:hint="eastAsia"/>
+          <w:lang w:val="vi-VN"/>
+        </w:rPr>
+        <w:t>+</w:t>
+      </w:r>
+      <w:r>
+        <w:rPr>
+          <w:lang w:val="vi-VN"/>
+        </w:rPr>
+        <w:t>=, -=, *=, /=, %=</w:t>
+      </w:r>
+    </w:p>
+    <w:p>
+      <w:pPr>
+        <w:rPr>
+          <w:lang w:val="vi-VN"/>
+        </w:rPr>
+      </w:pPr>
+    </w:p>
+    <w:p>
+      <w:pPr>
+        <w:pStyle w:val="Heading4"/>
+        <w:rPr>
+          <w:lang w:val="vi-VN"/>
+        </w:rPr>
+      </w:pPr>
+      <w:r>
+        <w:rPr>
+          <w:lang w:val="vi-VN"/>
+        </w:rPr>
+        <w:t xml:space="preserve">TOÁN TỬ == VÀ TOÁN TỬ </w:t>
+      </w:r>
+      <w:r>
+        <w:rPr>
+          <w:rFonts w:hint="eastAsia"/>
+          <w:lang w:val="vi-VN"/>
+        </w:rPr>
+        <w:t>=</w:t>
+      </w:r>
+      <w:r>
+        <w:rPr>
+          <w:lang w:val="vi-VN"/>
+        </w:rPr>
+        <w:t>==</w:t>
+      </w:r>
+    </w:p>
+    <w:p>
+      <w:pPr>
+        <w:rPr>
+          <w:rFonts w:hint="eastAsia"/>
+          <w:lang w:val="vi-VN"/>
+        </w:rPr>
+      </w:pPr>
+      <w:r>
+        <w:rPr>
+          <w:lang w:val="vi-VN"/>
+        </w:rPr>
+        <w:t xml:space="preserve">Toán tử </w:t>
+      </w:r>
+      <w:r>
+        <w:rPr>
+          <w:rFonts w:hint="eastAsia"/>
+          <w:lang w:val="vi-VN"/>
+        </w:rPr>
+        <w:t>=</w:t>
+      </w:r>
+      <w:r>
+        <w:rPr>
+          <w:lang w:val="vi-VN"/>
+        </w:rPr>
+        <w:t>= chỉ so sánh về giá trị.</w:t>
+      </w:r>
+    </w:p>
+    <w:p>
+      <w:pPr>
+        <w:rPr>
+          <w:lang w:val="vi-VN"/>
+        </w:rPr>
+      </w:pPr>
+      <w:r>
+        <w:rPr>
+          <w:lang w:val="vi-VN"/>
+        </w:rPr>
+        <w:t>Toán tử === so sánh cả về giá trị lẫn kiểu dữ liệu.</w:t>
+      </w:r>
+    </w:p>
+    <w:p>
+      <w:pPr>
+        <w:rPr>
+          <w:lang w:val="vi-VN"/>
+        </w:rPr>
+      </w:pPr>
+    </w:p>
+    <w:p>
+      <w:pPr>
+        <w:pStyle w:val="Heading3"/>
+        <w:rPr>
+          <w:lang w:val="vi-VN"/>
+        </w:rPr>
+      </w:pPr>
+      <w:r>
+        <w:rPr>
+          <w:lang w:val="vi-VN"/>
+        </w:rPr>
+        <w:t>Bài giảng 6 chuỗi trong PHP</w:t>
+      </w:r>
+    </w:p>
+    <w:p>
+      <w:pPr>
+        <w:pStyle w:val="Heading4"/>
+        <w:rPr>
+          <w:rFonts w:hint="eastAsia"/>
+          <w:lang w:val="vi-VN"/>
+        </w:rPr>
+      </w:pPr>
+      <w:r>
+        <w:rPr>
+          <w:lang w:val="vi-VN"/>
+        </w:rPr>
+        <w:t>CHUỖI TRONG PHP</w:t>
+      </w:r>
+    </w:p>
+    <w:p>
+      <w:r>
+        <w:rPr>
+          <w:lang w:val="vi-VN"/>
+        </w:rPr>
+        <w:t>Chuỗi để trong dấu “” hoặc dấu ‘’</w:t>
+      </w:r>
+    </w:p>
+    <w:p>
+      <w:pPr>
+        <w:pStyle w:val="ListParagraph"/>
+        <w:numPr>
+          <w:ilvl w:val="0"/>
+          <w:numId w:val="25"/>
+        </w:numPr>
+      </w:pPr>
+      <w:r>
+        <w:rPr>
+          <w:lang w:val="vi-VN"/>
+        </w:rPr>
+        <w:t>Ngoặc kép “”</w:t>
+      </w:r>
+      <w:r>
+        <w:rPr>
+          <w:lang w:val="vi-VN"/>
+        </w:rPr>
+        <w:t xml:space="preserve"> </w:t>
+      </w:r>
+      <w:r>
+        <w:rPr>
+          <w:lang w:val="vi-VN"/>
+        </w:rPr>
+        <w:t>:</w:t>
+      </w:r>
+      <w:r>
+        <w:rPr>
+          <w:lang w:val="vi-VN"/>
+        </w:rPr>
+        <w:t xml:space="preserve"> có thể parse biến vào chuỗi</w:t>
+      </w:r>
+    </w:p>
+    <w:p>
+      <w:pPr>
+        <w:pStyle w:val="ListParagraph"/>
+        <w:numPr>
+          <w:ilvl w:val="0"/>
+          <w:numId w:val="25"/>
+        </w:numPr>
+      </w:pPr>
+      <w:r>
+        <w:rPr>
+          <w:lang w:val="vi-VN"/>
+        </w:rPr>
+        <w:t>Ngoặc đơn ‘’  : không thể parse biến trong chuỗi</w:t>
+      </w:r>
+      <w:r>
+        <w:rPr>
+          <w:lang w:val="vi-VN"/>
+        </w:rPr>
+        <w:t>. Chuỗi như nào thì in ra như thế</w:t>
+      </w:r>
+    </w:p>
+    <w:p>
+      <w:pPr>
+        <w:rPr>
+          <w:lang w:val="vi-VN"/>
+        </w:rPr>
+      </w:pPr>
+      <w:r>
+        <w:rPr>
+          <w:lang w:val="vi-VN"/>
+        </w:rPr>
+        <w:t>Nối chuỗi</w:t>
+      </w:r>
+      <w:r>
+        <w:rPr>
+          <w:lang w:val="vi-VN"/>
+        </w:rPr>
+        <w:t xml:space="preserve"> : </w:t>
+      </w:r>
+      <w:r>
+        <w:rPr>
+          <w:i/>
+          <w:lang w:val="vi-VN"/>
+        </w:rPr>
+        <w:t>echo $a.$b;</w:t>
+      </w:r>
+    </w:p>
+    <w:p>
+      <w:pPr>
+        <w:rPr>
+          <w:lang w:val="vi-VN"/>
+        </w:rPr>
+      </w:pPr>
+      <w:r>
+        <w:rPr>
+          <w:lang w:val="vi-VN"/>
+        </w:rPr>
+        <w:t xml:space="preserve">Lấy độ dài của chuỗi : </w:t>
+      </w:r>
+      <w:r>
+        <w:rPr>
+          <w:rFonts w:hint="eastAsia"/>
+          <w:i/>
+          <w:lang w:val="vi-VN"/>
+        </w:rPr>
+        <w:t>e</w:t>
+      </w:r>
+      <w:r>
+        <w:rPr>
+          <w:i/>
+          <w:lang w:val="vi-VN"/>
+        </w:rPr>
+        <w:t>cho strlen(“hello”);</w:t>
+      </w:r>
+      <w:r>
+        <w:rPr>
+          <w:lang w:val="vi-VN"/>
+        </w:rPr>
+        <w:t xml:space="preserve">  //5</w:t>
+      </w:r>
+    </w:p>
+    <w:p>
+      <w:pPr>
+        <w:rPr>
+          <w:lang w:val="vi-VN"/>
+        </w:rPr>
+      </w:pPr>
+      <w:r>
+        <w:rPr>
+          <w:lang w:val="vi-VN"/>
+        </w:rPr>
+        <w:t xml:space="preserve">Đếm số từ trong chuỗi : </w:t>
+      </w:r>
+      <w:r>
+        <w:rPr>
+          <w:rFonts w:hint="eastAsia"/>
+          <w:i/>
+          <w:lang w:val="vi-VN"/>
+        </w:rPr>
+        <w:t>e</w:t>
+      </w:r>
+      <w:r>
+        <w:rPr>
+          <w:i/>
+          <w:lang w:val="vi-VN"/>
+        </w:rPr>
+        <w:t>cho str_word_count(“hi everyone”);</w:t>
+      </w:r>
+      <w:r>
+        <w:rPr>
+          <w:lang w:val="vi-VN"/>
+        </w:rPr>
+        <w:t xml:space="preserve">  //2</w:t>
+      </w:r>
+    </w:p>
+    <w:p>
+      <w:pPr>
+        <w:rPr>
+          <w:lang w:val="vi-VN"/>
+        </w:rPr>
+      </w:pPr>
+      <w:r>
+        <w:rPr>
+          <w:lang w:val="vi-VN"/>
+        </w:rPr>
+        <w:t xml:space="preserve">Tìm kiếm trong chuỗi : </w:t>
+      </w:r>
+      <w:r>
+        <w:rPr>
+          <w:i/>
+          <w:lang w:val="vi-VN"/>
+        </w:rPr>
+        <w:t>echo strpos(“</w:t>
+      </w:r>
+      <w:r>
+        <w:rPr>
+          <w:rFonts w:hint="eastAsia"/>
+          <w:i/>
+          <w:lang w:val="vi-VN"/>
+        </w:rPr>
+        <w:t>H</w:t>
+      </w:r>
+      <w:r>
+        <w:rPr>
+          <w:i/>
+          <w:lang w:val="vi-VN"/>
+        </w:rPr>
+        <w:t>ello world!”, “world”);</w:t>
+      </w:r>
+      <w:r>
+        <w:rPr>
+          <w:lang w:val="vi-VN"/>
+        </w:rPr>
+        <w:t xml:space="preserve">  //6</w:t>
+      </w:r>
+    </w:p>
+    <w:p>
+      <w:pPr>
+        <w:rPr>
+          <w:lang w:val="vi-VN"/>
+        </w:rPr>
+      </w:pPr>
+      <w:r>
+        <w:rPr>
+          <w:lang w:val="vi-VN"/>
+        </w:rPr>
+        <w:t xml:space="preserve">Thay thế ký tự trong chuỗi : </w:t>
+      </w:r>
+      <w:r>
+        <w:rPr>
+          <w:rFonts w:hint="eastAsia"/>
+          <w:i/>
+          <w:lang w:val="vi-VN"/>
+        </w:rPr>
+        <w:t>e</w:t>
+      </w:r>
+      <w:r>
+        <w:rPr>
+          <w:i/>
+          <w:lang w:val="vi-VN"/>
+        </w:rPr>
+        <w:t>cho str_replace(“world”, “Dolly”, “Hello world!”);</w:t>
+      </w:r>
+      <w:r>
+        <w:rPr>
+          <w:lang w:val="vi-VN"/>
+        </w:rPr>
+        <w:t xml:space="preserve">  // Hello Doly!</w:t>
+      </w:r>
+    </w:p>
+    <w:p>
+      <w:pPr>
+        <w:rPr>
+          <w:lang w:val="vi-VN"/>
+        </w:rPr>
+      </w:pPr>
+    </w:p>
+    <w:p>
+      <w:pPr>
+        <w:rPr>
+          <w:lang w:val="vi-VN"/>
+        </w:rPr>
+      </w:pPr>
+      <w:r>
+        <w:rPr>
+          <w:lang w:val="vi-VN"/>
+        </w:rPr>
+        <w:br w:type="page"/>
+      </w:r>
+    </w:p>
+    <w:p>
+      <w:pPr>
+        <w:pStyle w:val="Heading3"/>
+        <w:rPr>
+          <w:lang w:val="vi-VN"/>
+        </w:rPr>
+      </w:pPr>
+      <w:r>
+        <w:rPr>
+          <w:lang w:val="vi-VN"/>
+        </w:rPr>
+        <w:lastRenderedPageBreak/>
+        <w:t>Bài giảng 7 mảng trong PHP</w:t>
+      </w:r>
+    </w:p>
+    <w:p>
+      <w:pPr>
+        <w:pStyle w:val="Heading4"/>
+        <w:rPr>
+          <w:lang w:val="vi-VN"/>
+        </w:rPr>
+      </w:pPr>
+      <w:r>
+        <w:rPr>
+          <w:lang w:val="vi-VN"/>
+        </w:rPr>
+        <w:t>MẢNG LÀ GÌ?</w:t>
+      </w:r>
+    </w:p>
+    <w:p>
+      <w:pPr>
+        <w:rPr>
+          <w:lang w:val="vi-VN"/>
+        </w:rPr>
+      </w:pPr>
+      <w:r>
+        <w:rPr>
+          <w:lang w:val="vi-VN"/>
+        </w:rPr>
+        <w:t>Là 1 biến có thể chứa nhiều phần tử</w:t>
+      </w:r>
+      <w:r>
+        <w:rPr>
+          <w:lang w:val="vi-VN"/>
+        </w:rPr>
+        <w:t xml:space="preserve"> (có thể khác kiểu dữ liệu)</w:t>
+      </w:r>
+      <w:r>
+        <w:rPr>
+          <w:lang w:val="vi-VN"/>
+        </w:rPr>
+        <w:t xml:space="preserve"> và cho phép chúng ta sắp xếp theo thứ tự, lưu trữ hoặc xóa bỏ phần tử của mảng 1 cách dễ dàng.</w:t>
+      </w:r>
+    </w:p>
+    <w:p>
+      <w:pPr>
+        <w:pStyle w:val="ListParagraph"/>
+        <w:numPr>
+          <w:ilvl w:val="0"/>
+          <w:numId w:val="25"/>
+        </w:numPr>
+        <w:rPr>
+          <w:lang w:val="vi-VN"/>
+        </w:rPr>
+      </w:pPr>
+      <w:r>
+        <w:rPr>
+          <w:lang w:val="vi-VN"/>
+        </w:rPr>
+        <w:t xml:space="preserve">Cấu trúc: $a </w:t>
+      </w:r>
+      <w:r>
+        <w:rPr>
+          <w:lang w:val="vi-VN"/>
+        </w:rPr>
+        <w:t>= array(key=&gt;value);</w:t>
+      </w:r>
+    </w:p>
+    <w:p>
+      <w:pPr>
+        <w:pStyle w:val="ListParagraph"/>
+        <w:numPr>
+          <w:ilvl w:val="0"/>
+          <w:numId w:val="25"/>
+        </w:numPr>
+        <w:rPr>
+          <w:lang w:val="vi-VN"/>
+        </w:rPr>
+      </w:pPr>
+      <w:r>
+        <w:rPr>
+          <w:lang w:val="vi-VN"/>
+        </w:rPr>
+        <w:t>Cách khởi tạo mảng</w:t>
+      </w:r>
+      <w:r>
+        <w:rPr>
+          <w:rFonts w:hint="eastAsia"/>
+          <w:lang w:val="vi-VN"/>
+        </w:rPr>
+        <w:t xml:space="preserve"> </w:t>
+      </w:r>
+      <w:r>
+        <w:rPr>
+          <w:lang w:val="vi-VN"/>
+        </w:rPr>
+        <w:t xml:space="preserve">: </w:t>
+      </w:r>
+      <w:r>
+        <w:rPr>
+          <w:i/>
+          <w:lang w:val="vi-VN"/>
+        </w:rPr>
+        <w:t>$a = array(1,”a”,3);</w:t>
+      </w:r>
+      <w:r>
+        <w:rPr>
+          <w:lang w:val="vi-VN"/>
+        </w:rPr>
+        <w:t xml:space="preserve"> hoặc </w:t>
+      </w:r>
+      <w:r>
+        <w:rPr>
+          <w:rFonts w:hint="eastAsia"/>
+          <w:i/>
+          <w:lang w:val="vi-VN"/>
+        </w:rPr>
+        <w:t>$</w:t>
+      </w:r>
+      <w:r>
+        <w:rPr>
+          <w:i/>
+          <w:lang w:val="vi-VN"/>
+        </w:rPr>
+        <w:t>a = [1, “a”, 3];</w:t>
+      </w:r>
+    </w:p>
+    <w:p>
+      <w:pPr>
+        <w:pStyle w:val="Heading4"/>
+        <w:rPr>
+          <w:lang w:val="vi-VN"/>
+        </w:rPr>
+      </w:pPr>
+      <w:r>
+        <w:rPr>
+          <w:lang w:val="vi-VN"/>
+        </w:rPr>
+        <w:t>CÁC LOẠI MẢNG TRONG PHP</w:t>
+      </w:r>
+    </w:p>
+    <w:p>
+      <w:pPr>
+        <w:rPr>
+          <w:lang w:val="vi-VN"/>
+        </w:rPr>
+      </w:pPr>
+      <w:r>
+        <w:rPr>
+          <w:lang w:val="vi-VN"/>
+        </w:rPr>
+        <w:t>Có 3 loại mảng:</w:t>
+      </w:r>
+    </w:p>
+    <w:p>
+      <w:pPr>
+        <w:pStyle w:val="ListParagraph"/>
+        <w:numPr>
+          <w:ilvl w:val="0"/>
+          <w:numId w:val="25"/>
+        </w:numPr>
+        <w:rPr>
+          <w:lang w:val="vi-VN"/>
+        </w:rPr>
+      </w:pPr>
+      <w:r>
+        <w:rPr>
+          <w:lang w:val="vi-VN"/>
+        </w:rPr>
+        <w:t>Mảng tuần tự</w:t>
+      </w:r>
+      <w:r>
+        <w:rPr>
+          <w:lang w:val="vi-VN"/>
+        </w:rPr>
+        <w:t xml:space="preserve">: </w:t>
+      </w:r>
+      <w:r>
+        <w:rPr>
+          <w:lang w:val="vi-VN"/>
+        </w:rPr>
+        <w:t xml:space="preserve"> </w:t>
+      </w:r>
+      <w:r>
+        <w:rPr>
+          <w:i/>
+          <w:lang w:val="vi-VN"/>
+        </w:rPr>
+        <w:t>$a = [1, “aaa”, 3];</w:t>
+      </w:r>
+    </w:p>
+    <w:p>
+      <w:pPr>
+        <w:pStyle w:val="ListParagraph"/>
+        <w:numPr>
+          <w:ilvl w:val="1"/>
+          <w:numId w:val="25"/>
+        </w:numPr>
+        <w:rPr>
+          <w:lang w:val="vi-VN"/>
+        </w:rPr>
+      </w:pPr>
+      <w:r>
+        <w:rPr>
+          <w:lang w:val="vi-VN"/>
+        </w:rPr>
+        <w:t xml:space="preserve">Index tăng từ 0. </w:t>
+      </w:r>
+    </w:p>
+    <w:p>
+      <w:pPr>
+        <w:pStyle w:val="ListParagraph"/>
+        <w:numPr>
+          <w:ilvl w:val="1"/>
+          <w:numId w:val="25"/>
+        </w:numPr>
+        <w:rPr>
+          <w:lang w:val="vi-VN"/>
+        </w:rPr>
+      </w:pPr>
+      <w:r>
+        <w:rPr>
+          <w:lang w:val="vi-VN"/>
+        </w:rPr>
+        <w:t xml:space="preserve">Truy xuất phần tử mảng bằng index: </w:t>
+      </w:r>
+      <w:r>
+        <w:rPr>
+          <w:i/>
+          <w:lang w:val="vi-VN"/>
+        </w:rPr>
+        <w:t>$a</w:t>
+      </w:r>
+      <w:r>
+        <w:rPr>
+          <w:rFonts w:hint="eastAsia"/>
+          <w:i/>
+          <w:lang w:val="vi-VN"/>
+        </w:rPr>
+        <w:t>[</w:t>
+      </w:r>
+      <w:r>
+        <w:rPr>
+          <w:i/>
+          <w:lang w:val="vi-VN"/>
+        </w:rPr>
+        <w:t>0]</w:t>
+      </w:r>
+      <w:r>
+        <w:rPr>
+          <w:i/>
+          <w:lang w:val="vi-VN"/>
+        </w:rPr>
+        <w:t>;</w:t>
+      </w:r>
+    </w:p>
+    <w:p>
+      <w:pPr>
+        <w:pStyle w:val="ListParagraph"/>
+        <w:numPr>
+          <w:ilvl w:val="1"/>
+          <w:numId w:val="25"/>
+        </w:numPr>
+        <w:rPr>
+          <w:lang w:val="vi-VN"/>
+        </w:rPr>
+      </w:pPr>
+      <w:r>
+        <w:rPr>
+          <w:lang w:val="vi-VN"/>
+        </w:rPr>
+        <w:t xml:space="preserve">Thêm phần tử: </w:t>
+      </w:r>
+      <w:r>
+        <w:rPr>
+          <w:rFonts w:hint="eastAsia"/>
+          <w:i/>
+          <w:lang w:val="vi-VN"/>
+        </w:rPr>
+        <w:t>$</w:t>
+      </w:r>
+      <w:r>
+        <w:rPr>
+          <w:i/>
+          <w:lang w:val="vi-VN"/>
+        </w:rPr>
+        <w:t>a[] = “world”;</w:t>
+      </w:r>
+    </w:p>
+    <w:p>
+      <w:pPr>
+        <w:pStyle w:val="ListParagraph"/>
+        <w:numPr>
+          <w:ilvl w:val="0"/>
+          <w:numId w:val="25"/>
+        </w:numPr>
+        <w:rPr>
+          <w:lang w:val="vi-VN"/>
+        </w:rPr>
+      </w:pPr>
+      <w:r>
+        <w:rPr>
+          <w:lang w:val="vi-VN"/>
+        </w:rPr>
+        <w:t>Mảng không tuần tự</w:t>
+      </w:r>
+      <w:r>
+        <w:rPr>
+          <w:lang w:val="vi-VN"/>
+        </w:rPr>
+        <w:t xml:space="preserve">: </w:t>
+      </w:r>
+      <w:r>
+        <w:rPr>
+          <w:i/>
+          <w:lang w:val="vi-VN"/>
+        </w:rPr>
+        <w:t>$a = [“key1”=&gt;1, “key2”=&gt;”hello”];</w:t>
+      </w:r>
+    </w:p>
+    <w:p>
+      <w:pPr>
+        <w:pStyle w:val="ListParagraph"/>
+        <w:numPr>
+          <w:ilvl w:val="1"/>
+          <w:numId w:val="25"/>
+        </w:numPr>
+        <w:rPr>
+          <w:lang w:val="vi-VN"/>
+        </w:rPr>
+      </w:pPr>
+      <w:r>
+        <w:rPr>
+          <w:lang w:val="vi-VN"/>
+        </w:rPr>
+        <w:t>Index không nhất thiết là int, có thể là chuỗi.</w:t>
+      </w:r>
+    </w:p>
+    <w:p>
+      <w:pPr>
+        <w:pStyle w:val="ListParagraph"/>
+        <w:numPr>
+          <w:ilvl w:val="1"/>
+          <w:numId w:val="25"/>
+        </w:numPr>
+        <w:rPr>
+          <w:lang w:val="vi-VN"/>
+        </w:rPr>
+      </w:pPr>
+      <w:r>
+        <w:rPr>
+          <w:lang w:val="vi-VN"/>
+        </w:rPr>
+        <w:t>Truy xuất phần tử trong mảng thì dùng key.</w:t>
+      </w:r>
+    </w:p>
+    <w:p>
+      <w:pPr>
+        <w:pStyle w:val="ListParagraph"/>
+        <w:numPr>
+          <w:ilvl w:val="1"/>
+          <w:numId w:val="25"/>
+        </w:numPr>
+        <w:rPr>
+          <w:lang w:val="vi-VN"/>
+        </w:rPr>
+      </w:pPr>
+      <w:r>
+        <w:rPr>
+          <w:lang w:val="vi-VN"/>
+        </w:rPr>
+        <w:t>Thêm phần tử</w:t>
+      </w:r>
+    </w:p>
+    <w:p>
+      <w:pPr>
+        <w:pStyle w:val="ListParagraph"/>
+        <w:numPr>
+          <w:ilvl w:val="1"/>
+          <w:numId w:val="25"/>
+        </w:numPr>
+        <w:rPr>
+          <w:lang w:val="vi-VN"/>
+        </w:rPr>
+      </w:pPr>
+      <w:r>
+        <w:rPr>
+          <w:lang w:val="vi-VN"/>
+        </w:rPr>
+        <w:t>Giống dicitionary hoặc hash table trong ngôn ngữ khác.</w:t>
+      </w:r>
+    </w:p>
+    <w:p>
+      <w:pPr>
+        <w:pStyle w:val="ListParagraph"/>
+        <w:numPr>
+          <w:ilvl w:val="0"/>
+          <w:numId w:val="25"/>
+        </w:numPr>
+        <w:rPr>
+          <w:lang w:val="vi-VN"/>
+        </w:rPr>
+      </w:pPr>
+      <w:r>
+        <w:rPr>
+          <w:lang w:val="vi-VN"/>
+        </w:rPr>
+        <w:t>Mảng đa chiều</w:t>
+      </w:r>
+    </w:p>
+    <w:p>
+      <w:pPr>
+        <w:pStyle w:val="ListParagraph"/>
+        <w:numPr>
+          <w:ilvl w:val="1"/>
+          <w:numId w:val="25"/>
+        </w:numPr>
+        <w:rPr>
+          <w:lang w:val="vi-VN"/>
+        </w:rPr>
+      </w:pPr>
+      <w:r>
+        <w:rPr>
+          <w:lang w:val="vi-VN"/>
+        </w:rPr>
+        <w:t>Có thể là mảng tuần tự hoặc không tuần tự nhưng phần tử con có thể là một mảng khác.</w:t>
+      </w:r>
+    </w:p>
+    <w:p>
+      <w:pPr>
+        <w:rPr>
+          <w:lang w:val="vi-VN"/>
         </w:rPr>
       </w:pPr>
       <w:bookmarkStart w:id="0" w:name="_GoBack"/>
       <w:bookmarkEnd w:id="0"/>
+    </w:p>
+    <w:p>
+      <w:pPr>
+        <w:rPr>
+          <w:rFonts w:hint="eastAsia"/>
+          <w:lang w:val="vi-VN"/>
+        </w:rPr>
+      </w:pPr>
+    </w:p>
+    <w:p>
+      <w:pPr>
+        <w:rPr>
+          <w:rFonts w:hint="eastAsia"/>
+          <w:lang w:val="vi-VN"/>
+        </w:rPr>
+      </w:pPr>
+    </w:p>
+    <w:p>
+      <w:pPr>
+        <w:rPr>
+          <w:lang w:val="vi-VN"/>
+        </w:rPr>
+      </w:pPr>
+    </w:p>
+    <w:p>
+      <w:pPr>
+        <w:rPr>
+          <w:lang w:val="vi-VN"/>
+        </w:rPr>
+      </w:pPr>
     </w:p>
     <w:sectPr>
       <w:pgSz w:w="12240" w:h="15840"/>
@@ -1020,7 +3280,6 @@
     <w:lvl w:ilvl="0" w:tplc="B9BCD140">
       <w:start w:val="1"/>
       <w:numFmt w:val="lowerLetter"/>
-      <w:pStyle w:val="Heading4"/>
       <w:lvlText w:val="%1)"/>
       <w:lvlJc w:val="left"/>
       <w:pPr>
@@ -1936,7 +4195,7 @@
         <w:rFonts w:ascii="Calibri Light" w:eastAsiaTheme="minorEastAsia" w:hAnsi="Calibri Light" w:cs="Calibri Light" w:hint="default"/>
       </w:rPr>
     </w:lvl>
-    <w:lvl w:ilvl="1" w:tplc="04090003" w:tentative="1">
+    <w:lvl w:ilvl="1" w:tplc="04090003">
       <w:start w:val="1"/>
       <w:numFmt w:val="bullet"/>
       <w:lvlText w:val="o"/>
@@ -2364,6 +4623,18 @@
   </w:num>
   <w:num w:numId="25">
     <w:abstractNumId w:val="11"/>
+  </w:num>
+  <w:num w:numId="26">
+    <w:abstractNumId w:val="2"/>
+    <w:lvlOverride w:ilvl="0">
+      <w:startOverride w:val="1"/>
+    </w:lvlOverride>
+  </w:num>
+  <w:num w:numId="27">
+    <w:abstractNumId w:val="2"/>
+    <w:lvlOverride w:ilvl="0">
+      <w:startOverride w:val="1"/>
+    </w:lvlOverride>
   </w:num>
 </w:numbering>
 </file>
@@ -2850,21 +5121,17 @@
     <w:uiPriority w:val="9"/>
     <w:unhideWhenUsed/>
     <w:qFormat/>
-    <w:rsid w:val="00F528ED"/>
+    <w:rsid w:val="0097175E"/>
     <w:pPr>
       <w:keepNext/>
       <w:keepLines/>
-      <w:numPr>
-        <w:numId w:val="7"/>
-      </w:numPr>
       <w:spacing w:before="120" w:after="120" w:line="240" w:lineRule="auto"/>
-      <w:ind w:left="357" w:hanging="357"/>
       <w:outlineLvl w:val="3"/>
     </w:pPr>
     <w:rPr>
       <w:rFonts w:asciiTheme="majorHAnsi" w:eastAsiaTheme="majorEastAsia" w:hAnsiTheme="majorHAnsi" w:cstheme="majorBidi"/>
+      <w:b/>
       <w:iCs/>
-      <w:u w:val="single"/>
     </w:rPr>
   </w:style>
   <w:style w:type="character" w:default="1" w:styleId="DefaultParagraphFont">
@@ -2969,11 +5236,11 @@
     <w:basedOn w:val="DefaultParagraphFont"/>
     <w:link w:val="Heading4"/>
     <w:uiPriority w:val="9"/>
-    <w:rsid w:val="00F528ED"/>
+    <w:rsid w:val="0097175E"/>
     <w:rPr>
       <w:rFonts w:asciiTheme="majorHAnsi" w:eastAsiaTheme="majorEastAsia" w:hAnsiTheme="majorHAnsi" w:cstheme="majorBidi"/>
+      <w:b/>
       <w:iCs/>
-      <w:u w:val="single"/>
     </w:rPr>
   </w:style>
   <w:style w:type="character" w:styleId="Hyperlink">
@@ -3267,7 +5534,7 @@
 </file>
 
 <file path=customXml/itemProps1.xml><?xml version="1.0" encoding="utf-8"?>
-<ds:datastoreItem xmlns:ds="http://schemas.openxmlformats.org/officeDocument/2006/customXml" ds:itemID="{967F5091-C3E8-4A1C-BF7C-05130AB503F9}">
+<ds:datastoreItem xmlns:ds="http://schemas.openxmlformats.org/officeDocument/2006/customXml" ds:itemID="{FDB6D102-1E1F-4715-AFAA-A0F5368EDA4C}">
   <ds:schemaRefs>
     <ds:schemaRef ds:uri="http://schemas.openxmlformats.org/officeDocument/2006/bibliography"/>
   </ds:schemaRefs>

</xml_diff>

<commit_message>
Update on 16 April
</commit_message>
<xml_diff>
--- a/php_base.docx
+++ b/php_base.docx
@@ -145,76 +145,122 @@
         <w:rPr>
           <w:lang w:val="vi-VN"/>
         </w:rPr>
-        <w:t>PHP (Hypertext Preprocessor) là ngôn ngữ Server-side script,</w:t>
-      </w:r>
-    </w:p>
-    <w:p>
-      <w:pPr>
-        <w:rPr>
-          <w:lang w:val="vi-VN"/>
-        </w:rPr>
-      </w:pPr>
-      <w:r>
-        <w:rPr>
-          <w:rFonts w:hint="eastAsia"/>
-          <w:lang w:val="vi-VN"/>
-        </w:rPr>
-        <w:t>đ</w:t>
-      </w:r>
-      <w:r>
-        <w:rPr>
-          <w:rFonts w:hint="cs"/>
-          <w:lang w:val="vi-VN"/>
-        </w:rPr>
-        <w:t>ư</w:t>
-      </w:r>
-      <w:r>
-        <w:rPr>
-          <w:lang w:val="vi-VN"/>
-        </w:rPr>
-        <w:t xml:space="preserve">ợc thực thi trong WebServer. </w:t>
-      </w:r>
-    </w:p>
-    <w:p>
-      <w:pPr>
-        <w:rPr>
-          <w:lang w:val="vi-VN"/>
-        </w:rPr>
-      </w:pPr>
-      <w:r>
-        <w:rPr>
-          <w:lang w:val="vi-VN"/>
-        </w:rPr>
-        <w:tab/>
-        <w:t xml:space="preserve">. Ngôn ngữ PHP cung cấp: giao thức, API, cơ sở dữ liệu,… </w:t>
-      </w:r>
-    </w:p>
-    <w:p>
-      <w:pPr>
-        <w:rPr>
-          <w:lang w:val="vi-VN"/>
-        </w:rPr>
-      </w:pPr>
-      <w:r>
-        <w:rPr>
-          <w:lang w:val="vi-VN"/>
-        </w:rPr>
-        <w:tab/>
-        <w:t xml:space="preserve">. PHP có thể kết nối những website có giao diện bằng HTML với nhau </w:t>
-      </w:r>
-    </w:p>
-    <w:p>
-      <w:pPr>
-        <w:rPr>
-          <w:lang w:val="vi-VN"/>
-        </w:rPr>
-      </w:pPr>
-      <w:r>
-        <w:rPr>
-          <w:lang w:val="vi-VN"/>
-        </w:rPr>
-        <w:tab/>
-        <w:t xml:space="preserve">  để chạy trên hệ thống máy chủ.</w:t>
+        <w:t>PHP</w:t>
+      </w:r>
+      <w:r>
+        <w:rPr>
+          <w:lang w:val="vi-VN"/>
+        </w:rPr>
+        <w:t xml:space="preserve"> </w:t>
+      </w:r>
+      <w:r>
+        <w:rPr>
+          <w:lang w:val="vi-VN"/>
+        </w:rPr>
+        <w:t>(Hypertext Preprocessor)</w:t>
+      </w:r>
+      <w:r>
+        <w:rPr>
+          <w:lang w:val="vi-VN"/>
+        </w:rPr>
+        <w:t xml:space="preserve"> là một ngôn ngữ lập trình kịch bản (scripting language) </w:t>
+      </w:r>
+      <w:r>
+        <w:rPr>
+          <w:lang w:val="vi-VN"/>
+        </w:rPr>
+        <w:t xml:space="preserve"> </w:t>
+      </w:r>
+      <w:r>
+        <w:rPr>
+          <w:lang w:val="vi-VN"/>
+        </w:rPr>
+        <w:t xml:space="preserve">được dùng phổ biến cho việc phát triển các ứng dụng web chạy trên </w:t>
+      </w:r>
+      <w:r>
+        <w:rPr>
+          <w:lang w:val="vi-VN"/>
+        </w:rPr>
+        <w:t>server</w:t>
+      </w:r>
+      <w:r>
+        <w:rPr>
+          <w:lang w:val="vi-VN"/>
+        </w:rPr>
+        <w:t>.</w:t>
+      </w:r>
+    </w:p>
+    <w:p>
+      <w:pPr>
+        <w:pStyle w:val="ListParagraph"/>
+        <w:numPr>
+          <w:ilvl w:val="0"/>
+          <w:numId w:val="28"/>
+        </w:numPr>
+        <w:rPr>
+          <w:lang w:val="vi-VN"/>
+        </w:rPr>
+      </w:pPr>
+      <w:r>
+        <w:rPr>
+          <w:lang w:val="vi-VN"/>
+        </w:rPr>
+        <w:t xml:space="preserve">PHP dễ dàng được nhúng vào HTML qua cặp thẻ </w:t>
+      </w:r>
+      <w:r>
+        <w:rPr>
+          <w:i/>
+          <w:lang w:val="vi-VN"/>
+        </w:rPr>
+        <w:t>&lt;?php … ?&gt;</w:t>
+      </w:r>
+      <w:r>
+        <w:rPr>
+          <w:lang w:val="vi-VN"/>
+        </w:rPr>
+        <w:t>, khi chạy PHP sẽ sinh ra các mã HTML để trả về cho phía người dùng.</w:t>
+      </w:r>
+    </w:p>
+    <w:p>
+      <w:pPr>
+        <w:pStyle w:val="ListParagraph"/>
+        <w:numPr>
+          <w:ilvl w:val="0"/>
+          <w:numId w:val="28"/>
+        </w:numPr>
+        <w:rPr>
+          <w:lang w:val="vi-VN"/>
+        </w:rPr>
+      </w:pPr>
+      <w:r>
+        <w:rPr>
+          <w:lang w:val="vi-VN"/>
+        </w:rPr>
+        <w:t xml:space="preserve">PHP </w:t>
+      </w:r>
+      <w:r>
+        <w:rPr>
+          <w:lang w:val="vi-VN"/>
+        </w:rPr>
+        <w:t xml:space="preserve">dùng </w:t>
+      </w:r>
+      <w:r>
+        <w:rPr>
+          <w:lang w:val="vi-VN"/>
+        </w:rPr>
+        <w:t>để</w:t>
+      </w:r>
+      <w:r>
+        <w:rPr>
+          <w:lang w:val="vi-VN"/>
+        </w:rPr>
+        <w:t>:</w:t>
+      </w:r>
+      <w:r>
+        <w:rPr>
+          <w:lang w:val="vi-VN"/>
+        </w:rPr>
+        <w:t xml:space="preserve"> thu thập dữ liệu biểu mẫu, sửa đổi cơ sở dữ liệu, quản lý file trên server hay các hoạt động khác.</w:t>
       </w:r>
     </w:p>
     <w:p>
@@ -261,7 +307,7 @@
         <w:rPr>
           <w:lang w:val="vi-VN"/>
         </w:rPr>
-        <w:t>- Được nhiều người sử dụng</w:t>
+        <w:t>- Phổ biến</w:t>
       </w:r>
     </w:p>
     <w:p>
@@ -281,14 +327,15 @@
     <w:p>
       <w:pPr>
         <w:rPr>
-          <w:lang w:val="vi-VN"/>
-        </w:rPr>
-      </w:pPr>
-      <w:r>
-        <w:rPr>
-          <w:lang w:val="vi-VN"/>
-        </w:rPr>
-        <w:t>- Cộng đồng hỗ trợ miễn phí</w:t>
+          <w:rFonts w:hint="eastAsia"/>
+          <w:lang w:val="vi-VN"/>
+        </w:rPr>
+      </w:pPr>
+      <w:r>
+        <w:rPr>
+          <w:lang w:val="vi-VN"/>
+        </w:rPr>
+        <w:t>- Thư viện phong phú</w:t>
       </w:r>
     </w:p>
     <w:p>
@@ -310,19 +357,6 @@
           <w:lang w:val="vi-VN"/>
         </w:rPr>
       </w:pPr>
-      <w:r>
-        <w:rPr>
-          <w:lang w:val="vi-VN"/>
-        </w:rPr>
-        <w:t>- Hệ thống bảo mật cao</w:t>
-      </w:r>
-    </w:p>
-    <w:p>
-      <w:pPr>
-        <w:rPr>
-          <w:lang w:val="vi-VN"/>
-        </w:rPr>
-      </w:pPr>
     </w:p>
     <w:p>
       <w:pPr>
@@ -335,46 +369,93 @@
         <w:rPr>
           <w:lang w:val="vi-VN"/>
         </w:rPr>
-        <w:t>PHP KHÁC GÌ NGÔN NGỮ KHÁC</w:t>
-      </w:r>
-    </w:p>
-    <w:p>
-      <w:pPr>
-        <w:rPr>
-          <w:lang w:val="vi-VN"/>
-        </w:rPr>
-      </w:pPr>
-      <w:r>
-        <w:rPr>
-          <w:lang w:val="vi-VN"/>
-        </w:rPr>
-        <w:t>- PHP không chạy chương trình web trên browser mà thông qua máy chủ web-server.</w:t>
-      </w:r>
-    </w:p>
-    <w:p>
-      <w:pPr>
-        <w:rPr>
-          <w:lang w:val="vi-VN"/>
-        </w:rPr>
-      </w:pPr>
-      <w:r>
-        <w:rPr>
-          <w:lang w:val="vi-VN"/>
-        </w:rPr>
-        <w:t xml:space="preserve">- PHP liên kết các file được lập trình bằng ngôn ngữ CSS, Javascript và HTML </w:t>
-      </w:r>
-    </w:p>
-    <w:p>
-      <w:pPr>
-        <w:rPr>
-          <w:lang w:val="vi-VN"/>
-        </w:rPr>
-      </w:pPr>
-      <w:r>
-        <w:rPr>
-          <w:lang w:val="vi-VN"/>
-        </w:rPr>
-        <w:t xml:space="preserve">   để xây dựng nên web hoàn chỉnh.</w:t>
+        <w:t>ĐẶC ĐIỂM NỐI BẬT CỦA PHP</w:t>
+      </w:r>
+    </w:p>
+    <w:p>
+      <w:pPr>
+        <w:rPr>
+          <w:lang w:val="vi-VN"/>
+        </w:rPr>
+      </w:pPr>
+      <w:r>
+        <w:rPr>
+          <w:lang w:val="vi-VN"/>
+        </w:rPr>
+        <w:t>- PHP không chạy chương trình web trên browser</w:t>
+      </w:r>
+      <w:r>
+        <w:rPr>
+          <w:lang w:val="vi-VN"/>
+        </w:rPr>
+        <w:t>,</w:t>
+      </w:r>
+      <w:r>
+        <w:rPr>
+          <w:lang w:val="vi-VN"/>
+        </w:rPr>
+        <w:t xml:space="preserve"> mà</w:t>
+      </w:r>
+      <w:r>
+        <w:rPr>
+          <w:lang w:val="vi-VN"/>
+        </w:rPr>
+        <w:t xml:space="preserve"> chạy</w:t>
+      </w:r>
+      <w:r>
+        <w:rPr>
+          <w:lang w:val="vi-VN"/>
+        </w:rPr>
+        <w:t xml:space="preserve"> thông qua máy chủ web-server.</w:t>
+      </w:r>
+    </w:p>
+    <w:p>
+      <w:pPr>
+        <w:rPr>
+          <w:lang w:val="vi-VN"/>
+        </w:rPr>
+      </w:pPr>
+      <w:r>
+        <w:rPr>
+          <w:lang w:val="vi-VN"/>
+        </w:rPr>
+        <w:t>- PHP liên kế</w:t>
+      </w:r>
+      <w:r>
+        <w:rPr>
+          <w:lang w:val="vi-VN"/>
+        </w:rPr>
+        <w:t>t các file</w:t>
+      </w:r>
+      <w:r>
+        <w:rPr>
+          <w:lang w:val="vi-VN"/>
+        </w:rPr>
+        <w:t xml:space="preserve"> </w:t>
+      </w:r>
+      <w:r>
+        <w:rPr>
+          <w:lang w:val="vi-VN"/>
+        </w:rPr>
+        <w:t>HTML</w:t>
+      </w:r>
+      <w:r>
+        <w:rPr>
+          <w:lang w:val="vi-VN"/>
+        </w:rPr>
+        <w:t xml:space="preserve">, </w:t>
+      </w:r>
+      <w:r>
+        <w:rPr>
+          <w:lang w:val="vi-VN"/>
+        </w:rPr>
+        <w:t>CSS và Javascript</w:t>
+      </w:r>
+      <w:r>
+        <w:rPr>
+          <w:lang w:val="vi-VN"/>
+        </w:rPr>
+        <w:t xml:space="preserve"> để xây dựng nên web hoàn chỉnh.</w:t>
       </w:r>
     </w:p>
     <w:p>
@@ -400,7 +481,19 @@
         <w:rPr>
           <w:lang w:val="vi-VN"/>
         </w:rPr>
-        <w:t>- PHP có thể chạy trên đa môi trường từ các loại máy chủ web (Apache, Nginx, IIS, etc.)</w:t>
+        <w:t xml:space="preserve">- PHP có thể chạy trên </w:t>
+      </w:r>
+      <w:r>
+        <w:rPr>
+          <w:lang w:val="vi-VN"/>
+        </w:rPr>
+        <w:t xml:space="preserve">nhiều </w:t>
+      </w:r>
+      <w:r>
+        <w:rPr>
+          <w:lang w:val="vi-VN"/>
+        </w:rPr>
+        <w:t>loại máy chủ web (Apache, Nginx, IIS, etc.)</w:t>
       </w:r>
     </w:p>
     <w:p>
@@ -488,7 +581,6 @@
         <w:rPr>
           <w:lang w:val="vi-VN"/>
         </w:rPr>
-        <w:lastRenderedPageBreak/>
         <w:tab/>
         <w:t xml:space="preserve">         thông tin người dùng nhập vào bảng sẽ được đưa tới cơ sở dữ liệu nhờ vào PHP.</w:t>
       </w:r>
@@ -504,6 +596,7 @@
         <w:rPr>
           <w:lang w:val="vi-VN"/>
         </w:rPr>
+        <w:lastRenderedPageBreak/>
         <w:t>WEB SERVER LÀ GÌ?</w:t>
       </w:r>
     </w:p>
@@ -517,7 +610,7 @@
         <w:rPr>
           <w:lang w:val="vi-VN"/>
         </w:rPr>
-        <w:t xml:space="preserve">Web server hay còn gọi là máy chủ web, </w:t>
+        <w:t xml:space="preserve">Web server </w:t>
       </w:r>
       <w:r>
         <w:rPr>
@@ -561,7 +654,19 @@
         <w:rPr>
           <w:lang w:val="vi-VN"/>
         </w:rPr>
-        <w:t>Webserver có khả năng tiếp nhận request từ các trình duyệt web và gửi phản hồi đến client thông qua giao thức HTTP hoặc các giao thức khác.</w:t>
+        <w:t xml:space="preserve">Webserver có khả năng tiếp nhận request từ các </w:t>
+      </w:r>
+      <w:r>
+        <w:rPr>
+          <w:lang w:val="vi-VN"/>
+        </w:rPr>
+        <w:t>browser</w:t>
+      </w:r>
+      <w:r>
+        <w:rPr>
+          <w:lang w:val="vi-VN"/>
+        </w:rPr>
+        <w:t xml:space="preserve"> và gửi phản hồi đến client thông qua giao thức HTTP hoặc các giao thức khác.</w:t>
       </w:r>
       <w:r>
         <w:rPr>
@@ -704,7 +809,31 @@
         <w:rPr>
           <w:lang w:val="vi-VN"/>
         </w:rPr>
-        <w:t>Webserver gửi lại client Trang được yêu cầu</w:t>
+        <w:t>Webserver</w:t>
+      </w:r>
+      <w:r>
+        <w:rPr>
+          <w:lang w:val="vi-VN"/>
+        </w:rPr>
+        <w:t xml:space="preserve"> dựng và</w:t>
+      </w:r>
+      <w:r>
+        <w:rPr>
+          <w:lang w:val="vi-VN"/>
+        </w:rPr>
+        <w:t xml:space="preserve"> gửi lạ</w:t>
+      </w:r>
+      <w:r>
+        <w:rPr>
+          <w:lang w:val="vi-VN"/>
+        </w:rPr>
+        <w:t>i client t</w:t>
+      </w:r>
+      <w:r>
+        <w:rPr>
+          <w:lang w:val="vi-VN"/>
+        </w:rPr>
+        <w:t>rang được yêu cầu</w:t>
       </w:r>
     </w:p>
     <w:p>
@@ -1268,6 +1397,9 @@
     <w:p>
       <w:pPr>
         <w:pStyle w:val="Heading4"/>
+        <w:rPr>
+          <w:lang w:val="vi-VN"/>
+        </w:rPr>
       </w:pPr>
       <w:r>
         <w:rPr>
@@ -1570,7 +1702,6 @@
       <w:pPr>
         <w:pStyle w:val="Heading4"/>
         <w:rPr>
-          <w:rFonts w:hint="eastAsia"/>
           <w:lang w:val="vi-VN"/>
         </w:rPr>
       </w:pPr>
@@ -2236,21 +2367,20 @@
     <w:p>
       <w:pPr>
         <w:rPr>
+          <w:lang w:val="vi-VN"/>
+        </w:rPr>
+      </w:pPr>
+      <w:r>
+        <w:rPr>
+          <w:lang w:val="vi-VN"/>
+        </w:rPr>
+        <w:t xml:space="preserve">Toán tử </w:t>
+      </w:r>
+      <w:r>
+        <w:rPr>
           <w:rFonts w:hint="eastAsia"/>
           <w:lang w:val="vi-VN"/>
         </w:rPr>
-      </w:pPr>
-      <w:r>
-        <w:rPr>
-          <w:lang w:val="vi-VN"/>
-        </w:rPr>
-        <w:t xml:space="preserve">Toán tử </w:t>
-      </w:r>
-      <w:r>
-        <w:rPr>
-          <w:rFonts w:hint="eastAsia"/>
-          <w:lang w:val="vi-VN"/>
-        </w:rPr>
         <w:t>=</w:t>
       </w:r>
       <w:r>
@@ -2298,7 +2428,6 @@
       <w:pPr>
         <w:pStyle w:val="Heading4"/>
         <w:rPr>
-          <w:rFonts w:hint="eastAsia"/>
           <w:lang w:val="vi-VN"/>
         </w:rPr>
       </w:pPr>
@@ -2475,7 +2604,19 @@
         <w:rPr>
           <w:lang w:val="vi-VN"/>
         </w:rPr>
-        <w:t xml:space="preserve">Tìm kiếm trong chuỗi : </w:t>
+        <w:t>Tìm kiếm</w:t>
+      </w:r>
+      <w:r>
+        <w:rPr>
+          <w:lang w:val="vi-VN"/>
+        </w:rPr>
+        <w:t xml:space="preserve"> vị trí</w:t>
+      </w:r>
+      <w:r>
+        <w:rPr>
+          <w:lang w:val="vi-VN"/>
+        </w:rPr>
+        <w:t xml:space="preserve"> trong chuỗi : </w:t>
       </w:r>
       <w:r>
         <w:rPr>
@@ -2696,6 +2837,13 @@
         </w:rPr>
         <w:t>a = [1, “a”, 3];</w:t>
       </w:r>
+      <w:r>
+        <w:rPr>
+          <w:i/>
+          <w:lang w:val="vi-VN"/>
+        </w:rPr>
+        <w:t xml:space="preserve"> </w:t>
+      </w:r>
     </w:p>
     <w:p>
       <w:pPr>
@@ -3004,38 +3152,869 @@
           <w:lang w:val="vi-VN"/>
         </w:rPr>
       </w:pPr>
+      <w:r>
+        <w:rPr>
+          <w:lang w:val="vi-VN"/>
+        </w:rPr>
+        <w:br w:type="page"/>
+      </w:r>
+    </w:p>
+    <w:p>
+      <w:pPr>
+        <w:rPr>
+          <w:lang w:val="vi-VN"/>
+        </w:rPr>
+      </w:pPr>
+    </w:p>
+    <w:p>
+      <w:pPr>
+        <w:pStyle w:val="Heading3"/>
+        <w:rPr>
+          <w:lang w:val="vi-VN"/>
+        </w:rPr>
+      </w:pPr>
+      <w:r>
+        <w:rPr>
+          <w:lang w:val="vi-VN"/>
+        </w:rPr>
+        <w:t>Bài giảng 8 câu điều kiện trong PHP IF Else</w:t>
+      </w:r>
+    </w:p>
+    <w:p>
+      <w:pPr>
+        <w:pStyle w:val="Heading4"/>
+        <w:rPr>
+          <w:lang w:val="vi-VN"/>
+        </w:rPr>
+      </w:pPr>
+      <w:r>
+        <w:rPr>
+          <w:lang w:val="vi-VN"/>
+        </w:rPr>
+        <w:t>CÂU ĐIỀU KIỆN TRONG PHP</w:t>
+      </w:r>
+    </w:p>
+    <w:p>
+      <w:pPr>
+        <w:rPr>
+          <w:lang w:val="vi-VN"/>
+        </w:rPr>
+      </w:pPr>
+      <w:r>
+        <w:rPr>
+          <w:lang w:val="vi-VN"/>
+        </w:rPr>
+        <w:t xml:space="preserve">if </w:t>
+      </w:r>
+      <w:r>
+        <w:rPr>
+          <w:lang w:val="vi-VN"/>
+        </w:rPr>
+        <w:t>. . . elseif</w:t>
+      </w:r>
+      <w:r>
+        <w:rPr>
+          <w:lang w:val="vi-VN"/>
+        </w:rPr>
+        <w:t xml:space="preserve"> . . . </w:t>
+      </w:r>
+      <w:r>
+        <w:rPr>
+          <w:lang w:val="vi-VN"/>
+        </w:rPr>
+        <w:t>else</w:t>
+      </w:r>
+    </w:p>
+    <w:p>
+      <w:pPr>
+        <w:rPr>
+          <w:lang w:val="vi-VN"/>
+        </w:rPr>
+      </w:pPr>
+      <w:r>
+        <w:rPr>
+          <w:lang w:val="vi-VN"/>
+        </w:rPr>
+        <w:t>switch</w:t>
+      </w:r>
+      <w:r>
+        <w:rPr>
+          <w:lang w:val="vi-VN"/>
+        </w:rPr>
+        <w:t xml:space="preserve"> case</w:t>
+      </w:r>
+      <w:r>
+        <w:rPr>
+          <w:lang w:val="vi-VN"/>
+        </w:rPr>
+        <w:t xml:space="preserve"> : </w:t>
+      </w:r>
+    </w:p>
+    <w:p>
+      <w:pPr>
+        <w:pStyle w:val="ListParagraph"/>
+        <w:numPr>
+          <w:ilvl w:val="0"/>
+          <w:numId w:val="25"/>
+        </w:numPr>
+        <w:rPr>
+          <w:lang w:val="vi-VN"/>
+        </w:rPr>
+      </w:pPr>
+      <w:r>
+        <w:rPr>
+          <w:lang w:val="vi-VN"/>
+        </w:rPr>
+        <w:t xml:space="preserve">hỗ trợ cho câu lệnh if - else, được dùng khi bài toán có quá nhiều điều kiện so </w:t>
+      </w:r>
+      <w:r>
+        <w:rPr>
+          <w:lang w:val="vi-VN"/>
+        </w:rPr>
+        <w:t>sánh.</w:t>
+      </w:r>
+    </w:p>
+    <w:p>
+      <w:pPr>
+        <w:pStyle w:val="ListParagraph"/>
+        <w:numPr>
+          <w:ilvl w:val="0"/>
+          <w:numId w:val="25"/>
+        </w:numPr>
+        <w:rPr>
+          <w:lang w:val="vi-VN"/>
+        </w:rPr>
+      </w:pPr>
+      <w:r>
+        <w:rPr>
+          <w:lang w:val="vi-VN"/>
+        </w:rPr>
+        <w:t>break để thoát khỏi case, nếu không nó sẽ nhảy sang case tiếp theo.</w:t>
+      </w:r>
+    </w:p>
+    <w:p>
+      <w:pPr>
+        <w:jc w:val="center"/>
+        <w:rPr>
+          <w:lang w:val="vi-VN"/>
+        </w:rPr>
+      </w:pPr>
+      <w:r>
+        <w:rPr>
+          <w:noProof/>
+        </w:rPr>
+        <w:drawing>
+          <wp:inline distT="0" distB="0" distL="0" distR="0" wp14:anchorId="3837599E" wp14:editId="45B23DB2">
+            <wp:extent cx="4320000" cy="2116496"/>
+            <wp:effectExtent l="0" t="0" r="4445" b="0"/>
+            <wp:docPr id="9" name="Picture 9"/>
+            <wp:cNvGraphicFramePr>
+              <a:graphicFrameLocks xmlns:a="http://schemas.openxmlformats.org/drawingml/2006/main" noChangeAspect="1"/>
+            </wp:cNvGraphicFramePr>
+            <a:graphic xmlns:a="http://schemas.openxmlformats.org/drawingml/2006/main">
+              <a:graphicData uri="http://schemas.openxmlformats.org/drawingml/2006/picture">
+                <pic:pic xmlns:pic="http://schemas.openxmlformats.org/drawingml/2006/picture">
+                  <pic:nvPicPr>
+                    <pic:cNvPr id="1" name=""/>
+                    <pic:cNvPicPr/>
+                  </pic:nvPicPr>
+                  <pic:blipFill>
+                    <a:blip r:embed="rId14"/>
+                    <a:stretch>
+                      <a:fillRect/>
+                    </a:stretch>
+                  </pic:blipFill>
+                  <pic:spPr>
+                    <a:xfrm>
+                      <a:off x="0" y="0"/>
+                      <a:ext cx="4320000" cy="2116496"/>
+                    </a:xfrm>
+                    <a:prstGeom prst="rect">
+                      <a:avLst/>
+                    </a:prstGeom>
+                  </pic:spPr>
+                </pic:pic>
+              </a:graphicData>
+            </a:graphic>
+          </wp:inline>
+        </w:drawing>
+      </w:r>
+    </w:p>
+    <w:p>
+      <w:pPr>
+        <w:rPr>
+          <w:lang w:val="vi-VN"/>
+        </w:rPr>
+      </w:pPr>
+    </w:p>
+    <w:p>
+      <w:pPr>
+        <w:rPr>
+          <w:rFonts w:asciiTheme="majorHAnsi" w:eastAsiaTheme="majorEastAsia" w:hAnsiTheme="majorHAnsi" w:cstheme="majorBidi"/>
+          <w:szCs w:val="24"/>
+          <w:u w:val="single"/>
+          <w:lang w:val="vi-VN"/>
+        </w:rPr>
+      </w:pPr>
+      <w:r>
+        <w:rPr>
+          <w:lang w:val="vi-VN"/>
+        </w:rPr>
+        <w:br w:type="page"/>
+      </w:r>
+    </w:p>
+    <w:p>
+      <w:pPr>
+        <w:pStyle w:val="Heading3"/>
+        <w:rPr>
+          <w:lang w:val="vi-VN"/>
+        </w:rPr>
+      </w:pPr>
+      <w:r>
+        <w:rPr>
+          <w:lang w:val="vi-VN"/>
+        </w:rPr>
+        <w:lastRenderedPageBreak/>
+        <w:t>Bài giảng 9 hàm trong PHP</w:t>
+      </w:r>
+    </w:p>
+    <w:p>
+      <w:pPr>
+        <w:pStyle w:val="Heading4"/>
+        <w:rPr>
+          <w:lang w:val="vi-VN"/>
+        </w:rPr>
+      </w:pPr>
+      <w:r>
+        <w:rPr>
+          <w:lang w:val="vi-VN"/>
+        </w:rPr>
+        <w:t>HÀM LÀ GÌ?</w:t>
+      </w:r>
+    </w:p>
+    <w:p>
+      <w:pPr>
+        <w:rPr>
+          <w:lang w:val="vi-VN"/>
+        </w:rPr>
+      </w:pPr>
+      <w:r>
+        <w:rPr>
+          <w:lang w:val="vi-VN"/>
+        </w:rPr>
+        <w:t>Hàm là một đoạn code nhỏ giúp giải quyết 1 tác vụ và có thể được gọi nhiều lần.</w:t>
+      </w:r>
+    </w:p>
+    <w:p>
+      <w:pPr>
+        <w:pStyle w:val="ListParagraph"/>
+        <w:numPr>
+          <w:ilvl w:val="0"/>
+          <w:numId w:val="25"/>
+        </w:numPr>
+        <w:rPr>
+          <w:lang w:val="vi-VN"/>
+        </w:rPr>
+      </w:pPr>
+      <w:r>
+        <w:rPr>
+          <w:lang w:val="vi-VN"/>
+        </w:rPr>
+        <w:t>Hàm là một phương pháp lập trình hướng thủ tục.</w:t>
+      </w:r>
+    </w:p>
+    <w:p>
+      <w:pPr>
+        <w:pStyle w:val="ListParagraph"/>
+        <w:numPr>
+          <w:ilvl w:val="0"/>
+          <w:numId w:val="25"/>
+        </w:numPr>
+        <w:rPr>
+          <w:lang w:val="vi-VN"/>
+        </w:rPr>
+      </w:pPr>
+      <w:r>
+        <w:rPr>
+          <w:lang w:val="vi-VN"/>
+        </w:rPr>
+        <w:t>Có 2 loại hàm: không hoặc có giá trị trả về.</w:t>
+      </w:r>
+    </w:p>
+    <w:p>
+      <w:pPr>
+        <w:rPr>
+          <w:lang w:val="vi-VN"/>
+        </w:rPr>
+      </w:pPr>
+      <w:r>
+        <w:rPr>
+          <w:lang w:val="vi-VN"/>
+        </w:rPr>
+        <w:t>Cú pháp:</w:t>
+      </w:r>
+    </w:p>
+    <w:p>
+      <w:pPr>
+        <w:pStyle w:val="ListParagraph"/>
+        <w:numPr>
+          <w:ilvl w:val="0"/>
+          <w:numId w:val="25"/>
+        </w:numPr>
+        <w:rPr>
+          <w:lang w:val="vi-VN"/>
+        </w:rPr>
+      </w:pPr>
+      <w:r>
+        <w:rPr>
+          <w:rFonts w:hint="eastAsia"/>
+          <w:lang w:val="vi-VN"/>
+        </w:rPr>
+        <w:t>f</w:t>
+      </w:r>
+      <w:r>
+        <w:rPr>
+          <w:lang w:val="vi-VN"/>
+        </w:rPr>
+        <w:t xml:space="preserve">unction </w:t>
+      </w:r>
+      <w:r>
+        <w:rPr>
+          <w:rFonts w:hint="eastAsia"/>
+          <w:lang w:val="vi-VN"/>
+        </w:rPr>
+        <w:t>tên</w:t>
+      </w:r>
+      <w:r>
+        <w:rPr>
+          <w:lang w:val="vi-VN"/>
+        </w:rPr>
+        <w:t>_hàm</w:t>
+      </w:r>
+      <w:r>
+        <w:rPr>
+          <w:lang w:val="vi-VN"/>
+        </w:rPr>
+        <w:t>()</w:t>
+      </w:r>
+      <w:r>
+        <w:rPr>
+          <w:rFonts w:hint="eastAsia"/>
+          <w:lang w:val="vi-VN"/>
+        </w:rPr>
+        <w:t>{</w:t>
+      </w:r>
+      <w:r>
+        <w:rPr>
+          <w:lang w:val="vi-VN"/>
+        </w:rPr>
+        <w:t>}</w:t>
+      </w:r>
+    </w:p>
+    <w:p>
+      <w:pPr>
+        <w:pStyle w:val="Heading4"/>
+        <w:rPr>
+          <w:lang w:val="vi-VN"/>
+        </w:rPr>
+      </w:pPr>
+      <w:r>
+        <w:rPr>
+          <w:lang w:val="vi-VN"/>
+        </w:rPr>
+        <w:t>THAM TRỊ VÀ THAM CHIẾU TRONG HÀM</w:t>
+      </w:r>
+    </w:p>
+    <w:p>
+      <w:pPr>
+        <w:rPr>
+          <w:lang w:val="vi-VN"/>
+        </w:rPr>
+      </w:pPr>
+      <w:r>
+        <w:rPr>
+          <w:rFonts w:hint="eastAsia"/>
+          <w:lang w:val="vi-VN"/>
+        </w:rPr>
+        <w:t>T</w:t>
+      </w:r>
+      <w:r>
+        <w:rPr>
+          <w:lang w:val="vi-VN"/>
+        </w:rPr>
+        <w:t xml:space="preserve">ham trị là </w:t>
+      </w:r>
+      <w:r>
+        <w:rPr>
+          <w:lang w:val="vi-VN"/>
+        </w:rPr>
+        <w:t>chỉ truyền giá trị của biến vào hàm</w:t>
+      </w:r>
+      <w:r>
+        <w:rPr>
+          <w:lang w:val="vi-VN"/>
+        </w:rPr>
+        <w:t>.</w:t>
+      </w:r>
+      <w:r>
+        <w:rPr>
+          <w:lang w:val="vi-VN"/>
+        </w:rPr>
+        <w:t xml:space="preserve"> </w:t>
+      </w:r>
+    </w:p>
+    <w:p>
+      <w:pPr>
+        <w:pStyle w:val="ListParagraph"/>
+        <w:numPr>
+          <w:ilvl w:val="0"/>
+          <w:numId w:val="25"/>
+        </w:numPr>
+        <w:rPr>
+          <w:lang w:val="vi-VN"/>
+        </w:rPr>
+      </w:pPr>
+      <w:r>
+        <w:rPr>
+          <w:lang w:val="vi-VN"/>
+        </w:rPr>
+        <w:t>Chúng ta tác động và thay đổi nó ở bên trong hàm thì khi kết thúc hàm, biến đó lại trở về vị trí ban đầu.</w:t>
+      </w:r>
+    </w:p>
+    <w:p>
+      <w:pPr>
+        <w:pStyle w:val="ListParagraph"/>
+        <w:numPr>
+          <w:ilvl w:val="0"/>
+          <w:numId w:val="25"/>
+        </w:numPr>
+        <w:rPr>
+          <w:lang w:val="vi-VN"/>
+        </w:rPr>
+      </w:pPr>
+      <w:r>
+        <w:rPr>
+          <w:lang w:val="vi-VN"/>
+        </w:rPr>
+        <w:t xml:space="preserve">Cú pháp </w:t>
+      </w:r>
+      <w:r>
+        <w:rPr>
+          <w:i/>
+          <w:lang w:val="vi-VN"/>
+        </w:rPr>
+        <w:t>function tên_hàm(</w:t>
+      </w:r>
+      <w:r>
+        <w:rPr>
+          <w:rFonts w:hint="eastAsia"/>
+          <w:i/>
+          <w:lang w:val="vi-VN"/>
+        </w:rPr>
+        <w:t>$</w:t>
+      </w:r>
+      <w:r>
+        <w:rPr>
+          <w:i/>
+          <w:lang w:val="vi-VN"/>
+        </w:rPr>
+        <w:t>var)</w:t>
+      </w:r>
+    </w:p>
+    <w:p>
+      <w:pPr>
+        <w:rPr>
+          <w:lang w:val="vi-VN"/>
+        </w:rPr>
+      </w:pPr>
+      <w:r>
+        <w:rPr>
+          <w:lang w:val="vi-VN"/>
+        </w:rPr>
+        <w:t>Tham chiếu là truyền tham chiếu đến địa chỉ bộ nhớ của biến vào hàm.</w:t>
+      </w:r>
+    </w:p>
+    <w:p>
+      <w:pPr>
+        <w:pStyle w:val="ListParagraph"/>
+        <w:numPr>
+          <w:ilvl w:val="0"/>
+          <w:numId w:val="25"/>
+        </w:numPr>
+        <w:rPr>
+          <w:lang w:val="vi-VN"/>
+        </w:rPr>
+      </w:pPr>
+      <w:r>
+        <w:rPr>
+          <w:lang w:val="vi-VN"/>
+        </w:rPr>
+        <w:t>S</w:t>
+      </w:r>
+      <w:r>
+        <w:rPr>
+          <w:lang w:val="vi-VN"/>
+        </w:rPr>
+        <w:t>au khi hàm kết thúc thì giá trị của tham số cũng sẽ thay đổi theo.</w:t>
+      </w:r>
+    </w:p>
+    <w:p>
+      <w:pPr>
+        <w:pStyle w:val="ListParagraph"/>
+        <w:numPr>
+          <w:ilvl w:val="0"/>
+          <w:numId w:val="25"/>
+        </w:numPr>
+        <w:rPr>
+          <w:i/>
+          <w:lang w:val="vi-VN"/>
+        </w:rPr>
+      </w:pPr>
+      <w:r>
+        <w:rPr>
+          <w:lang w:val="vi-VN"/>
+        </w:rPr>
+        <w:t xml:space="preserve">Cú pháp </w:t>
+      </w:r>
+      <w:r>
+        <w:rPr>
+          <w:i/>
+          <w:lang w:val="vi-VN"/>
+        </w:rPr>
+        <w:t>function tên_hàm(</w:t>
+      </w:r>
+      <w:r>
+        <w:rPr>
+          <w:rFonts w:hint="eastAsia"/>
+          <w:i/>
+          <w:lang w:val="vi-VN"/>
+        </w:rPr>
+        <w:t>&amp;</w:t>
+      </w:r>
+      <w:r>
+        <w:rPr>
+          <w:rFonts w:hint="eastAsia"/>
+          <w:i/>
+          <w:lang w:val="vi-VN"/>
+        </w:rPr>
+        <w:t>$</w:t>
+      </w:r>
+      <w:r>
+        <w:rPr>
+          <w:i/>
+          <w:lang w:val="vi-VN"/>
+        </w:rPr>
+        <w:t>var)</w:t>
+      </w:r>
+    </w:p>
+    <w:p>
+      <w:pPr>
+        <w:pStyle w:val="Heading4"/>
+        <w:rPr>
+          <w:lang w:val="vi-VN"/>
+        </w:rPr>
+      </w:pPr>
+      <w:r>
+        <w:rPr>
+          <w:lang w:val="vi-VN"/>
+        </w:rPr>
+        <w:t>ĐỐI SỐ CÓ ĐỘ DÀI BIẾN ĐỔI</w:t>
+      </w:r>
+    </w:p>
+    <w:p>
+      <w:pPr>
+        <w:rPr>
+          <w:lang w:val="vi-VN"/>
+        </w:rPr>
+      </w:pPr>
+      <w:r>
+        <w:rPr>
+          <w:lang w:val="vi-VN"/>
+        </w:rPr>
+        <w:t>N</w:t>
+      </w:r>
+      <w:r>
+        <w:rPr>
+          <w:lang w:val="vi-VN"/>
+        </w:rPr>
+        <w:t>ghĩa là bạn có thể chuyền 0, 1 hoặc n đối số trong hàm.</w:t>
+      </w:r>
+    </w:p>
+    <w:p>
+      <w:pPr>
+        <w:rPr>
+          <w:rFonts w:hint="eastAsia"/>
+          <w:lang w:val="vi-VN"/>
+        </w:rPr>
+      </w:pPr>
+      <w:r>
+        <w:rPr>
+          <w:noProof/>
+        </w:rPr>
+        <w:drawing>
+          <wp:inline distT="0" distB="0" distL="0" distR="0" wp14:anchorId="4CAAD066" wp14:editId="0563A06B">
+            <wp:extent cx="4320000" cy="1792424"/>
+            <wp:effectExtent l="0" t="0" r="4445" b="0"/>
+            <wp:docPr id="10" name="Picture 10"/>
+            <wp:cNvGraphicFramePr>
+              <a:graphicFrameLocks xmlns:a="http://schemas.openxmlformats.org/drawingml/2006/main" noChangeAspect="1"/>
+            </wp:cNvGraphicFramePr>
+            <a:graphic xmlns:a="http://schemas.openxmlformats.org/drawingml/2006/main">
+              <a:graphicData uri="http://schemas.openxmlformats.org/drawingml/2006/picture">
+                <pic:pic xmlns:pic="http://schemas.openxmlformats.org/drawingml/2006/picture">
+                  <pic:nvPicPr>
+                    <pic:cNvPr id="1" name=""/>
+                    <pic:cNvPicPr/>
+                  </pic:nvPicPr>
+                  <pic:blipFill>
+                    <a:blip r:embed="rId15"/>
+                    <a:stretch>
+                      <a:fillRect/>
+                    </a:stretch>
+                  </pic:blipFill>
+                  <pic:spPr>
+                    <a:xfrm>
+                      <a:off x="0" y="0"/>
+                      <a:ext cx="4320000" cy="1792424"/>
+                    </a:xfrm>
+                    <a:prstGeom prst="rect">
+                      <a:avLst/>
+                    </a:prstGeom>
+                  </pic:spPr>
+                </pic:pic>
+              </a:graphicData>
+            </a:graphic>
+          </wp:inline>
+        </w:drawing>
+      </w:r>
+    </w:p>
+    <w:p>
+      <w:pPr>
+        <w:pStyle w:val="Heading4"/>
+        <w:rPr>
+          <w:lang w:val="vi-VN"/>
+        </w:rPr>
+      </w:pPr>
+      <w:r>
+        <w:rPr>
+          <w:lang w:val="vi-VN"/>
+        </w:rPr>
+        <w:t xml:space="preserve">REQUIRE VÀ INCLUDE TRONG </w:t>
+      </w:r>
+      <w:r>
+        <w:rPr>
+          <w:rFonts w:hint="eastAsia"/>
+          <w:lang w:val="vi-VN"/>
+        </w:rPr>
+        <w:t>PHP</w:t>
+      </w:r>
+    </w:p>
+    <w:p>
+      <w:pPr>
+        <w:rPr>
+          <w:lang w:val="vi-VN"/>
+        </w:rPr>
+      </w:pPr>
+      <w:r>
+        <w:rPr>
+          <w:lang w:val="vi-VN"/>
+        </w:rPr>
+        <w:t xml:space="preserve">Là lệnh </w:t>
+      </w:r>
+      <w:r>
+        <w:rPr>
+          <w:lang w:val="vi-VN"/>
+        </w:rPr>
+        <w:t xml:space="preserve">import các thư </w:t>
+      </w:r>
+      <w:r>
+        <w:rPr>
+          <w:lang w:val="vi-VN"/>
+        </w:rPr>
+        <w:t>viện, file code khác</w:t>
+      </w:r>
+      <w:r>
+        <w:rPr>
+          <w:lang w:val="vi-VN"/>
+        </w:rPr>
+        <w:t xml:space="preserve"> vào một file và sử </w:t>
+      </w:r>
+      <w:r>
+        <w:rPr>
+          <w:lang w:val="vi-VN"/>
+        </w:rPr>
+        <w:t>dụng.</w:t>
+      </w:r>
+    </w:p>
+    <w:p>
+      <w:pPr>
+        <w:rPr>
+          <w:lang w:val="vi-VN"/>
+        </w:rPr>
+      </w:pPr>
+      <w:hyperlink r:id="rId16" w:history="1">
+        <w:r>
+          <w:rPr>
+            <w:rStyle w:val="Hyperlink"/>
+            <w:lang w:val="vi-VN"/>
+          </w:rPr>
+          <w:t>Bài 28: Lệnh require - require_once - include - include_once trong PHP</w:t>
+        </w:r>
+      </w:hyperlink>
+      <w:r>
+        <w:rPr>
+          <w:lang w:val="vi-VN"/>
+        </w:rPr>
+        <w:t xml:space="preserve"> </w:t>
+      </w:r>
+    </w:p>
+    <w:p>
+      <w:pPr>
+        <w:rPr>
+          <w:lang w:val="vi-VN"/>
+        </w:rPr>
+      </w:pPr>
+      <w:r>
+        <w:rPr>
+          <w:lang w:val="vi-VN"/>
+        </w:rPr>
+        <w:br w:type="page"/>
+      </w:r>
+    </w:p>
+    <w:p>
+      <w:pPr>
+        <w:pStyle w:val="Heading3"/>
+        <w:rPr>
+          <w:lang w:val="vi-VN"/>
+        </w:rPr>
+      </w:pPr>
+      <w:r>
+        <w:rPr>
+          <w:lang w:val="vi-VN"/>
+        </w:rPr>
+        <w:lastRenderedPageBreak/>
+        <w:t>Bài giảng 10 Vòng lặp trong PHP</w:t>
+      </w:r>
+    </w:p>
+    <w:p>
+      <w:pPr>
+        <w:pStyle w:val="Heading4"/>
+        <w:rPr>
+          <w:lang w:val="vi-VN"/>
+        </w:rPr>
+      </w:pPr>
+      <w:r>
+        <w:rPr>
+          <w:lang w:val="vi-VN"/>
+        </w:rPr>
+        <w:t>KỂ TÊN CÁC VÒNG LẶP TRONG PHP</w:t>
+      </w:r>
+    </w:p>
+    <w:p>
+      <w:pPr>
+        <w:rPr>
+          <w:lang w:val="vi-VN"/>
+        </w:rPr>
+      </w:pPr>
+      <w:r>
+        <w:rPr>
+          <w:lang w:val="vi-VN"/>
+        </w:rPr>
+        <w:t>for</w:t>
+      </w:r>
+      <w:r>
+        <w:rPr>
+          <w:lang w:val="vi-VN"/>
+        </w:rPr>
+        <w:t xml:space="preserve"> : lặp với số vòng lặp nhất định</w:t>
+      </w:r>
+    </w:p>
+    <w:p>
+      <w:pPr>
+        <w:rPr>
+          <w:lang w:val="vi-VN"/>
+        </w:rPr>
+      </w:pPr>
+      <w:r>
+        <w:rPr>
+          <w:lang w:val="vi-VN"/>
+        </w:rPr>
+        <w:t>while</w:t>
+      </w:r>
+      <w:r>
+        <w:rPr>
+          <w:lang w:val="vi-VN"/>
+        </w:rPr>
+        <w:t xml:space="preserve"> : lặp dựa theo điều kiện cụ thể có trả về true</w:t>
+      </w:r>
+    </w:p>
+    <w:p>
+      <w:pPr>
+        <w:rPr>
+          <w:lang w:val="vi-VN"/>
+        </w:rPr>
+      </w:pPr>
+      <w:r>
+        <w:rPr>
+          <w:lang w:val="vi-VN"/>
+        </w:rPr>
+        <w:t>do while</w:t>
+      </w:r>
+      <w:r>
+        <w:rPr>
+          <w:lang w:val="vi-VN"/>
+        </w:rPr>
+        <w:t xml:space="preserve"> : giống while nhưng chạy trước rồi mới kiểm tra điều kiện</w:t>
+      </w:r>
+    </w:p>
+    <w:p>
+      <w:pPr>
+        <w:rPr>
+          <w:lang w:val="vi-VN"/>
+        </w:rPr>
+      </w:pPr>
+      <w:r>
+        <w:rPr>
+          <w:lang w:val="vi-VN"/>
+        </w:rPr>
+        <w:t>foreach</w:t>
+      </w:r>
+      <w:r>
+        <w:rPr>
+          <w:lang w:val="vi-VN"/>
+        </w:rPr>
+        <w:t xml:space="preserve"> : sử dụng để lặp khóa - giá trị trong 1 mảng.</w:t>
+      </w:r>
+      <w:r>
+        <w:rPr>
+          <w:lang w:val="vi-VN"/>
+        </w:rPr>
+        <w:t xml:space="preserve"> </w:t>
+      </w:r>
+    </w:p>
+    <w:p>
+      <w:pPr>
+        <w:rPr>
+          <w:lang w:val="vi-VN"/>
+        </w:rPr>
+      </w:pPr>
+    </w:p>
+    <w:p>
+      <w:pPr>
+        <w:pStyle w:val="Heading3"/>
+      </w:pPr>
+      <w:r>
+        <w:t>Bài giảng 11 giới thiệu 2 phương thức Get và Post</w:t>
+      </w:r>
+    </w:p>
+    <w:p>
+      <w:pPr>
+        <w:rPr>
+          <w:rFonts w:hint="eastAsia"/>
+        </w:rPr>
+      </w:pPr>
       <w:bookmarkStart w:id="0" w:name="_GoBack"/>
       <w:bookmarkEnd w:id="0"/>
-    </w:p>
-    <w:p>
-      <w:pPr>
-        <w:rPr>
-          <w:rFonts w:hint="eastAsia"/>
-          <w:lang w:val="vi-VN"/>
-        </w:rPr>
-      </w:pPr>
-    </w:p>
-    <w:p>
-      <w:pPr>
-        <w:rPr>
-          <w:rFonts w:hint="eastAsia"/>
-          <w:lang w:val="vi-VN"/>
-        </w:rPr>
-      </w:pPr>
-    </w:p>
-    <w:p>
-      <w:pPr>
-        <w:rPr>
-          <w:lang w:val="vi-VN"/>
-        </w:rPr>
-      </w:pPr>
-    </w:p>
-    <w:p>
-      <w:pPr>
-        <w:rPr>
-          <w:lang w:val="vi-VN"/>
-        </w:rPr>
-      </w:pPr>
     </w:p>
     <w:sectPr>
       <w:pgSz w:w="12240" w:h="15840"/>
@@ -4293,6 +5272,118 @@
     </w:lvl>
   </w:abstractNum>
   <w:abstractNum w:abstractNumId="12" w15:restartNumberingAfterBreak="0">
+    <w:nsid w:val="76340C5D"/>
+    <w:multiLevelType w:val="hybridMultilevel"/>
+    <w:tmpl w:val="7A9AC74A"/>
+    <w:lvl w:ilvl="0" w:tplc="1A626C48">
+      <w:numFmt w:val="bullet"/>
+      <w:lvlText w:val="-"/>
+      <w:lvlJc w:val="left"/>
+      <w:pPr>
+        <w:ind w:left="720" w:hanging="360"/>
+      </w:pPr>
+      <w:rPr>
+        <w:rFonts w:ascii="Calibri Light" w:eastAsiaTheme="minorEastAsia" w:hAnsi="Calibri Light" w:cs="Calibri Light" w:hint="default"/>
+      </w:rPr>
+    </w:lvl>
+    <w:lvl w:ilvl="1" w:tplc="04090003" w:tentative="1">
+      <w:start w:val="1"/>
+      <w:numFmt w:val="bullet"/>
+      <w:lvlText w:val="o"/>
+      <w:lvlJc w:val="left"/>
+      <w:pPr>
+        <w:ind w:left="1440" w:hanging="360"/>
+      </w:pPr>
+      <w:rPr>
+        <w:rFonts w:ascii="Courier New" w:hAnsi="Courier New" w:cs="Courier New" w:hint="default"/>
+      </w:rPr>
+    </w:lvl>
+    <w:lvl w:ilvl="2" w:tplc="04090005" w:tentative="1">
+      <w:start w:val="1"/>
+      <w:numFmt w:val="bullet"/>
+      <w:lvlText w:val=""/>
+      <w:lvlJc w:val="left"/>
+      <w:pPr>
+        <w:ind w:left="2160" w:hanging="360"/>
+      </w:pPr>
+      <w:rPr>
+        <w:rFonts w:ascii="Wingdings" w:hAnsi="Wingdings" w:hint="default"/>
+      </w:rPr>
+    </w:lvl>
+    <w:lvl w:ilvl="3" w:tplc="04090001" w:tentative="1">
+      <w:start w:val="1"/>
+      <w:numFmt w:val="bullet"/>
+      <w:lvlText w:val=""/>
+      <w:lvlJc w:val="left"/>
+      <w:pPr>
+        <w:ind w:left="2880" w:hanging="360"/>
+      </w:pPr>
+      <w:rPr>
+        <w:rFonts w:ascii="Symbol" w:hAnsi="Symbol" w:hint="default"/>
+      </w:rPr>
+    </w:lvl>
+    <w:lvl w:ilvl="4" w:tplc="04090003" w:tentative="1">
+      <w:start w:val="1"/>
+      <w:numFmt w:val="bullet"/>
+      <w:lvlText w:val="o"/>
+      <w:lvlJc w:val="left"/>
+      <w:pPr>
+        <w:ind w:left="3600" w:hanging="360"/>
+      </w:pPr>
+      <w:rPr>
+        <w:rFonts w:ascii="Courier New" w:hAnsi="Courier New" w:cs="Courier New" w:hint="default"/>
+      </w:rPr>
+    </w:lvl>
+    <w:lvl w:ilvl="5" w:tplc="04090005" w:tentative="1">
+      <w:start w:val="1"/>
+      <w:numFmt w:val="bullet"/>
+      <w:lvlText w:val=""/>
+      <w:lvlJc w:val="left"/>
+      <w:pPr>
+        <w:ind w:left="4320" w:hanging="360"/>
+      </w:pPr>
+      <w:rPr>
+        <w:rFonts w:ascii="Wingdings" w:hAnsi="Wingdings" w:hint="default"/>
+      </w:rPr>
+    </w:lvl>
+    <w:lvl w:ilvl="6" w:tplc="04090001" w:tentative="1">
+      <w:start w:val="1"/>
+      <w:numFmt w:val="bullet"/>
+      <w:lvlText w:val=""/>
+      <w:lvlJc w:val="left"/>
+      <w:pPr>
+        <w:ind w:left="5040" w:hanging="360"/>
+      </w:pPr>
+      <w:rPr>
+        <w:rFonts w:ascii="Symbol" w:hAnsi="Symbol" w:hint="default"/>
+      </w:rPr>
+    </w:lvl>
+    <w:lvl w:ilvl="7" w:tplc="04090003" w:tentative="1">
+      <w:start w:val="1"/>
+      <w:numFmt w:val="bullet"/>
+      <w:lvlText w:val="o"/>
+      <w:lvlJc w:val="left"/>
+      <w:pPr>
+        <w:ind w:left="5760" w:hanging="360"/>
+      </w:pPr>
+      <w:rPr>
+        <w:rFonts w:ascii="Courier New" w:hAnsi="Courier New" w:cs="Courier New" w:hint="default"/>
+      </w:rPr>
+    </w:lvl>
+    <w:lvl w:ilvl="8" w:tplc="04090005" w:tentative="1">
+      <w:start w:val="1"/>
+      <w:numFmt w:val="bullet"/>
+      <w:lvlText w:val=""/>
+      <w:lvlJc w:val="left"/>
+      <w:pPr>
+        <w:ind w:left="6480" w:hanging="360"/>
+      </w:pPr>
+      <w:rPr>
+        <w:rFonts w:ascii="Wingdings" w:hAnsi="Wingdings" w:hint="default"/>
+      </w:rPr>
+    </w:lvl>
+  </w:abstractNum>
+  <w:abstractNum w:abstractNumId="13" w15:restartNumberingAfterBreak="0">
     <w:nsid w:val="766B39EB"/>
     <w:multiLevelType w:val="hybridMultilevel"/>
     <w:tmpl w:val="C540CA42"/>
@@ -4404,7 +5495,7 @@
       </w:rPr>
     </w:lvl>
   </w:abstractNum>
-  <w:abstractNum w:abstractNumId="13" w15:restartNumberingAfterBreak="0">
+  <w:abstractNum w:abstractNumId="14" w15:restartNumberingAfterBreak="0">
     <w:nsid w:val="7DC77F95"/>
     <w:multiLevelType w:val="hybridMultilevel"/>
     <w:tmpl w:val="C90EAD38"/>
@@ -4568,10 +5659,10 @@
     <w:abstractNumId w:val="9"/>
   </w:num>
   <w:num w:numId="15">
-    <w:abstractNumId w:val="13"/>
+    <w:abstractNumId w:val="14"/>
   </w:num>
   <w:num w:numId="16">
-    <w:abstractNumId w:val="12"/>
+    <w:abstractNumId w:val="13"/>
   </w:num>
   <w:num w:numId="17">
     <w:abstractNumId w:val="7"/>
@@ -4635,6 +5726,9 @@
     <w:lvlOverride w:ilvl="0">
       <w:startOverride w:val="1"/>
     </w:lvlOverride>
+  </w:num>
+  <w:num w:numId="28">
+    <w:abstractNumId w:val="12"/>
   </w:num>
 </w:numbering>
 </file>
@@ -5534,7 +6628,7 @@
 </file>
 
 <file path=customXml/itemProps1.xml><?xml version="1.0" encoding="utf-8"?>
-<ds:datastoreItem xmlns:ds="http://schemas.openxmlformats.org/officeDocument/2006/customXml" ds:itemID="{FDB6D102-1E1F-4715-AFAA-A0F5368EDA4C}">
+<ds:datastoreItem xmlns:ds="http://schemas.openxmlformats.org/officeDocument/2006/customXml" ds:itemID="{CB3AE88F-D09C-4E07-8B7F-7627A3952420}">
   <ds:schemaRefs>
     <ds:schemaRef ds:uri="http://schemas.openxmlformats.org/officeDocument/2006/bibliography"/>
   </ds:schemaRefs>

</xml_diff>

<commit_message>
Update on 20 April
</commit_message>
<xml_diff>
--- a/php_base.docx
+++ b/php_base.docx
@@ -327,7 +327,6 @@
     <w:p>
       <w:pPr>
         <w:rPr>
-          <w:rFonts w:hint="eastAsia"/>
           <w:lang w:val="vi-VN"/>
         </w:rPr>
       </w:pPr>
@@ -3216,13 +3215,7 @@
         <w:rPr>
           <w:lang w:val="vi-VN"/>
         </w:rPr>
-        <w:t xml:space="preserve"> . . . </w:t>
-      </w:r>
-      <w:r>
-        <w:rPr>
-          <w:lang w:val="vi-VN"/>
-        </w:rPr>
-        <w:t>else</w:t>
+        <w:t xml:space="preserve"> . . . else</w:t>
       </w:r>
     </w:p>
     <w:p>
@@ -3689,21 +3682,13 @@
           <w:i/>
           <w:lang w:val="vi-VN"/>
         </w:rPr>
-        <w:t>&amp;</w:t>
-      </w:r>
-      <w:r>
-        <w:rPr>
-          <w:rFonts w:hint="eastAsia"/>
+        <w:t>&amp;$</w:t>
+      </w:r>
+      <w:r>
+        <w:rPr>
           <w:i/>
           <w:lang w:val="vi-VN"/>
         </w:rPr>
-        <w:t>$</w:t>
-      </w:r>
-      <w:r>
-        <w:rPr>
-          <w:i/>
-          <w:lang w:val="vi-VN"/>
-        </w:rPr>
         <w:t>var)</w:t>
       </w:r>
     </w:p>
@@ -3743,7 +3728,6 @@
     <w:p>
       <w:pPr>
         <w:rPr>
-          <w:rFonts w:hint="eastAsia"/>
           <w:lang w:val="vi-VN"/>
         </w:rPr>
       </w:pPr>
@@ -3998,6 +3982,53 @@
           <w:lang w:val="vi-VN"/>
         </w:rPr>
       </w:pPr>
+      <w:r>
+        <w:rPr>
+          <w:noProof/>
+        </w:rPr>
+        <w:drawing>
+          <wp:inline distT="0" distB="0" distL="0" distR="0" wp14:anchorId="035A4478" wp14:editId="05569A4F">
+            <wp:extent cx="3790950" cy="1162050"/>
+            <wp:effectExtent l="0" t="0" r="0" b="0"/>
+            <wp:docPr id="13" name="Picture 13"/>
+            <wp:cNvGraphicFramePr>
+              <a:graphicFrameLocks xmlns:a="http://schemas.openxmlformats.org/drawingml/2006/main" noChangeAspect="1"/>
+            </wp:cNvGraphicFramePr>
+            <a:graphic xmlns:a="http://schemas.openxmlformats.org/drawingml/2006/main">
+              <a:graphicData uri="http://schemas.openxmlformats.org/drawingml/2006/picture">
+                <pic:pic xmlns:pic="http://schemas.openxmlformats.org/drawingml/2006/picture">
+                  <pic:nvPicPr>
+                    <pic:cNvPr id="1" name=""/>
+                    <pic:cNvPicPr/>
+                  </pic:nvPicPr>
+                  <pic:blipFill>
+                    <a:blip r:embed="rId17"/>
+                    <a:stretch>
+                      <a:fillRect/>
+                    </a:stretch>
+                  </pic:blipFill>
+                  <pic:spPr>
+                    <a:xfrm>
+                      <a:off x="0" y="0"/>
+                      <a:ext cx="3790950" cy="1162050"/>
+                    </a:xfrm>
+                    <a:prstGeom prst="rect">
+                      <a:avLst/>
+                    </a:prstGeom>
+                  </pic:spPr>
+                </pic:pic>
+              </a:graphicData>
+            </a:graphic>
+          </wp:inline>
+        </w:drawing>
+      </w:r>
+    </w:p>
+    <w:p>
+      <w:pPr>
+        <w:rPr>
+          <w:lang w:val="vi-VN"/>
+        </w:rPr>
+      </w:pPr>
     </w:p>
     <w:p>
       <w:pPr>
@@ -4010,11 +4041,1299 @@
     <w:p>
       <w:pPr>
         <w:rPr>
+          <w:rFonts w:asciiTheme="majorHAnsi" w:eastAsiaTheme="majorEastAsia" w:hAnsiTheme="majorHAnsi" w:cstheme="majorBidi"/>
+          <w:b/>
+          <w:iCs/>
+        </w:rPr>
+      </w:pPr>
+      <w:r>
+        <w:rPr>
+          <w:rFonts w:asciiTheme="majorHAnsi" w:eastAsiaTheme="majorEastAsia" w:hAnsiTheme="majorHAnsi" w:cstheme="majorBidi"/>
+          <w:b/>
+          <w:iCs/>
+        </w:rPr>
+        <w:t>GET VÀ POST DÙNG ĐỂ LÀM GÌ?</w:t>
+      </w:r>
+    </w:p>
+    <w:p>
+      <w:pPr>
+        <w:rPr>
+          <w:lang w:val="vi-VN"/>
+        </w:rPr>
+      </w:pPr>
+      <w:r>
+        <w:rPr>
           <w:rFonts w:hint="eastAsia"/>
         </w:rPr>
-      </w:pPr>
+        <w:t>P</w:t>
+      </w:r>
+      <w:r>
+        <w:t xml:space="preserve">OST </w:t>
+      </w:r>
+      <w:r>
+        <w:rPr>
+          <w:lang w:val="vi-VN"/>
+        </w:rPr>
+        <w:t>và GET là các phương thức truyền dữ liệu lên server.</w:t>
+      </w:r>
+    </w:p>
+    <w:p>
+      <w:pPr>
+        <w:rPr>
+          <w:lang w:val="vi-VN"/>
+        </w:rPr>
+      </w:pPr>
+    </w:p>
+    <w:p>
+      <w:pPr>
+        <w:pStyle w:val="Heading4"/>
+        <w:rPr>
+          <w:lang w:val="vi-VN"/>
+        </w:rPr>
+      </w:pPr>
+      <w:r>
+        <w:rPr>
+          <w:lang w:val="vi-VN"/>
+        </w:rPr>
+        <w:t>TRÌNH BÀY VỀ PHƯƠNG THỨC GET TRONG PHP?</w:t>
+      </w:r>
+    </w:p>
+    <w:p>
+      <w:pPr>
+        <w:rPr>
+          <w:lang w:val="vi-VN"/>
+        </w:rPr>
+      </w:pPr>
+      <w:r>
+        <w:rPr>
+          <w:u w:val="single"/>
+          <w:lang w:val="vi-VN"/>
+        </w:rPr>
+        <w:t>Client gửi lên</w:t>
+      </w:r>
+      <w:r>
+        <w:rPr>
+          <w:lang w:val="vi-VN"/>
+        </w:rPr>
+        <w:t xml:space="preserve"> : </w:t>
+      </w:r>
+      <w:r>
+        <w:rPr>
+          <w:lang w:val="vi-VN"/>
+        </w:rPr>
+        <w:t>Phương thức GET là phương thức gửi dữ liệu thông qua đường dẫn URL nằm trên thanh địa chỉ của Browser.</w:t>
+      </w:r>
+    </w:p>
+    <w:p>
+      <w:pPr>
+        <w:pStyle w:val="ListParagraph"/>
+        <w:numPr>
+          <w:ilvl w:val="0"/>
+          <w:numId w:val="25"/>
+        </w:numPr>
+        <w:rPr>
+          <w:lang w:val="vi-VN"/>
+        </w:rPr>
+      </w:pPr>
+      <w:r>
+        <w:rPr>
+          <w:lang w:val="vi-VN"/>
+        </w:rPr>
+        <w:t xml:space="preserve">Server sẽ nhận đường dẫn đó và phân tích trả về kết quả cho bạn. </w:t>
+      </w:r>
+    </w:p>
+    <w:p>
+      <w:pPr>
+        <w:pStyle w:val="ListParagraph"/>
+        <w:numPr>
+          <w:ilvl w:val="0"/>
+          <w:numId w:val="25"/>
+        </w:numPr>
+        <w:rPr>
+          <w:lang w:val="vi-VN"/>
+        </w:rPr>
+      </w:pPr>
+      <w:r>
+        <w:rPr>
+          <w:lang w:val="vi-VN"/>
+        </w:rPr>
+        <w:t>Server sẽ phân tích tất cả những thông tin đằng sau dấu hỏi (?) chính là phần dữ liệu mà Client gửi lên.</w:t>
+      </w:r>
+    </w:p>
+    <w:p>
+      <w:pPr>
+        <w:pStyle w:val="ListParagraph"/>
+        <w:rPr>
+          <w:lang w:val="vi-VN"/>
+        </w:rPr>
+      </w:pPr>
+      <w:r>
+        <w:rPr>
+          <w:lang w:val="vi-VN"/>
+        </w:rPr>
+        <w:t>Ví dụ</w:t>
+      </w:r>
+      <w:r>
+        <w:rPr>
+          <w:lang w:val="vi-VN"/>
+        </w:rPr>
+        <w:t xml:space="preserve"> </w:t>
+      </w:r>
+      <w:r>
+        <w:rPr>
+          <w:lang w:val="vi-VN"/>
+        </w:rPr>
+        <w:t xml:space="preserve">: Với URL </w:t>
+      </w:r>
+      <w:r>
+        <w:rPr>
+          <w:i/>
+          <w:lang w:val="vi-VN"/>
+        </w:rPr>
+        <w:t>freetuts.net?id=12</w:t>
+      </w:r>
+      <w:r>
+        <w:rPr>
+          <w:lang w:val="vi-VN"/>
+        </w:rPr>
+        <w:t xml:space="preserve"> thì Server sẽ nhận được giá trị </w:t>
+      </w:r>
+      <w:r>
+        <w:rPr>
+          <w:i/>
+          <w:lang w:val="vi-VN"/>
+        </w:rPr>
+        <w:t>id = 12</w:t>
+      </w:r>
+    </w:p>
+    <w:p>
+      <w:pPr>
+        <w:pStyle w:val="ListParagraph"/>
+        <w:numPr>
+          <w:ilvl w:val="0"/>
+          <w:numId w:val="25"/>
+        </w:numPr>
+        <w:rPr>
+          <w:lang w:val="vi-VN"/>
+        </w:rPr>
+      </w:pPr>
+      <w:r>
+        <w:rPr>
+          <w:rFonts w:hint="eastAsia"/>
+          <w:lang w:val="vi-VN"/>
+        </w:rPr>
+        <w:t>Đ</w:t>
+      </w:r>
+      <w:r>
+        <w:rPr>
+          <w:lang w:val="vi-VN"/>
+        </w:rPr>
+        <w:t>ể truyền nhiều dữ liệu lên Server ta dùng dấu &amp; để phân cách giữa các cặp giá trị.</w:t>
+      </w:r>
+    </w:p>
+    <w:p>
+      <w:pPr>
+        <w:pStyle w:val="ListParagraph"/>
+        <w:rPr>
+          <w:lang w:val="vi-VN"/>
+        </w:rPr>
+      </w:pPr>
+      <w:r>
+        <w:rPr>
+          <w:lang w:val="vi-VN"/>
+        </w:rPr>
+        <w:t xml:space="preserve">Ví dụ : </w:t>
+      </w:r>
+      <w:r>
+        <w:rPr>
+          <w:lang w:val="vi-VN"/>
+        </w:rPr>
+        <w:t xml:space="preserve">muốn truyền </w:t>
+      </w:r>
+      <w:r>
+        <w:rPr>
+          <w:i/>
+          <w:lang w:val="vi-VN"/>
+        </w:rPr>
+        <w:t>id = 12</w:t>
+      </w:r>
+      <w:r>
+        <w:rPr>
+          <w:lang w:val="vi-VN"/>
+        </w:rPr>
+        <w:t xml:space="preserve"> và </w:t>
+      </w:r>
+      <w:r>
+        <w:rPr>
+          <w:i/>
+          <w:lang w:val="vi-VN"/>
+        </w:rPr>
+        <w:t>title = ‘method_get’</w:t>
+      </w:r>
+      <w:r>
+        <w:rPr>
+          <w:lang w:val="vi-VN"/>
+        </w:rPr>
+        <w:t xml:space="preserve"> thì URL sẽ có dạ</w:t>
+      </w:r>
+      <w:r>
+        <w:rPr>
+          <w:lang w:val="vi-VN"/>
+        </w:rPr>
+        <w:t xml:space="preserve">ng </w:t>
+      </w:r>
+      <w:r>
+        <w:rPr>
+          <w:i/>
+          <w:lang w:val="vi-VN"/>
+        </w:rPr>
+        <w:t>freetuts.net?id=12&amp;title=method_get</w:t>
+      </w:r>
+      <w:r>
+        <w:rPr>
+          <w:lang w:val="vi-VN"/>
+        </w:rPr>
+        <w:t>.</w:t>
+      </w:r>
+    </w:p>
+    <w:p>
+      <w:pPr>
+        <w:pStyle w:val="ListParagraph"/>
+        <w:numPr>
+          <w:ilvl w:val="0"/>
+          <w:numId w:val="25"/>
+        </w:numPr>
+        <w:rPr>
+          <w:lang w:val="vi-VN"/>
+        </w:rPr>
+      </w:pPr>
+      <w:r>
+        <w:rPr>
+          <w:lang w:val="vi-VN"/>
+        </w:rPr>
+        <w:t>V</w:t>
+      </w:r>
+      <w:r>
+        <w:rPr>
+          <w:lang w:val="vi-VN"/>
+        </w:rPr>
+        <w:t>ị trí các cặp giá trị không quan trọng, nghĩa là cặp title có thể nằm trước cặp id cũng được.</w:t>
+      </w:r>
+    </w:p>
+    <w:p>
+      <w:pPr>
+        <w:rPr>
+          <w:lang w:val="vi-VN"/>
+        </w:rPr>
+      </w:pPr>
+      <w:r>
+        <w:rPr>
+          <w:u w:val="single"/>
+          <w:lang w:val="vi-VN"/>
+        </w:rPr>
+        <w:t>Server nhận dữ liệu</w:t>
+      </w:r>
+      <w:r>
+        <w:rPr>
+          <w:lang w:val="vi-VN"/>
+        </w:rPr>
+        <w:t xml:space="preserve"> : </w:t>
+      </w:r>
+      <w:r>
+        <w:rPr>
+          <w:lang w:val="vi-VN"/>
+        </w:rPr>
+        <w:t>Tất cả các dữ liệu mà Client gửi lên bằng phương thức GET đều được lưu trong một biến toàn cục mà PHP tự tạo ra đó là biến $_</w:t>
+      </w:r>
+      <w:r>
+        <w:rPr>
+          <w:lang w:val="vi-VN"/>
+        </w:rPr>
+        <w:t>GET.</w:t>
+      </w:r>
+    </w:p>
+    <w:p>
+      <w:pPr>
+        <w:pStyle w:val="ListParagraph"/>
+        <w:numPr>
+          <w:ilvl w:val="0"/>
+          <w:numId w:val="25"/>
+        </w:numPr>
+        <w:rPr>
+          <w:lang w:val="vi-VN"/>
+        </w:rPr>
+      </w:pPr>
+      <w:r>
+        <w:rPr>
+          <w:lang w:val="vi-VN"/>
+        </w:rPr>
+        <w:t>Biến toàn cục $</w:t>
+      </w:r>
+      <w:r>
+        <w:rPr>
+          <w:rFonts w:hint="eastAsia"/>
+          <w:lang w:val="vi-VN"/>
+        </w:rPr>
+        <w:t>_</w:t>
+      </w:r>
+      <w:r>
+        <w:rPr>
+          <w:lang w:val="vi-VN"/>
+        </w:rPr>
+        <w:t xml:space="preserve">GET là một mảng kết hợp, theo quy luật </w:t>
+      </w:r>
+      <w:r>
+        <w:rPr>
+          <w:i/>
+          <w:lang w:val="vi-VN"/>
+        </w:rPr>
+        <w:t>key =&gt; value</w:t>
+      </w:r>
+      <w:r>
+        <w:rPr>
+          <w:lang w:val="vi-VN"/>
+        </w:rPr>
+        <w:t>.</w:t>
+      </w:r>
+    </w:p>
+    <w:p>
+      <w:pPr>
+        <w:pStyle w:val="ListParagraph"/>
+        <w:rPr>
+          <w:lang w:val="vi-VN"/>
+        </w:rPr>
+      </w:pPr>
+      <w:r>
+        <w:rPr>
+          <w:lang w:val="vi-VN"/>
+        </w:rPr>
+        <w:lastRenderedPageBreak/>
+        <w:t>Ví dụ: V</w:t>
+      </w:r>
+      <w:r>
+        <w:rPr>
+          <w:lang w:val="vi-VN"/>
+        </w:rPr>
+        <w:t>ới URL freetuts.net?id=12&amp;title=method_get thì dữ liệu sẽ được lưu trong biến $_GET dưới dạng:</w:t>
+      </w:r>
+    </w:p>
+    <w:p>
+      <w:pPr>
+        <w:pStyle w:val="ListParagraph"/>
+        <w:rPr>
+          <w:lang w:val="vi-VN"/>
+        </w:rPr>
+      </w:pPr>
+      <w:r>
+        <w:rPr>
+          <w:noProof/>
+        </w:rPr>
+        <w:drawing>
+          <wp:inline distT="0" distB="0" distL="0" distR="0" wp14:anchorId="2983AD00" wp14:editId="3B90AF3E">
+            <wp:extent cx="4320000" cy="733198"/>
+            <wp:effectExtent l="0" t="0" r="4445" b="0"/>
+            <wp:docPr id="11" name="Picture 11"/>
+            <wp:cNvGraphicFramePr>
+              <a:graphicFrameLocks xmlns:a="http://schemas.openxmlformats.org/drawingml/2006/main" noChangeAspect="1"/>
+            </wp:cNvGraphicFramePr>
+            <a:graphic xmlns:a="http://schemas.openxmlformats.org/drawingml/2006/main">
+              <a:graphicData uri="http://schemas.openxmlformats.org/drawingml/2006/picture">
+                <pic:pic xmlns:pic="http://schemas.openxmlformats.org/drawingml/2006/picture">
+                  <pic:nvPicPr>
+                    <pic:cNvPr id="1" name=""/>
+                    <pic:cNvPicPr/>
+                  </pic:nvPicPr>
+                  <pic:blipFill>
+                    <a:blip r:embed="rId18"/>
+                    <a:stretch>
+                      <a:fillRect/>
+                    </a:stretch>
+                  </pic:blipFill>
+                  <pic:spPr>
+                    <a:xfrm>
+                      <a:off x="0" y="0"/>
+                      <a:ext cx="4320000" cy="733198"/>
+                    </a:xfrm>
+                    <a:prstGeom prst="rect">
+                      <a:avLst/>
+                    </a:prstGeom>
+                  </pic:spPr>
+                </pic:pic>
+              </a:graphicData>
+            </a:graphic>
+          </wp:inline>
+        </w:drawing>
+      </w:r>
+    </w:p>
+    <w:p>
+      <w:pPr>
+        <w:pStyle w:val="ListParagraph"/>
+        <w:numPr>
+          <w:ilvl w:val="0"/>
+          <w:numId w:val="25"/>
+        </w:numPr>
+        <w:rPr>
+          <w:lang w:val="vi-VN"/>
+        </w:rPr>
+      </w:pPr>
+      <w:r>
+        <w:rPr>
+          <w:lang w:val="vi-VN"/>
+        </w:rPr>
+        <w:t>Đ</w:t>
+      </w:r>
+      <w:r>
+        <w:rPr>
+          <w:lang w:val="vi-VN"/>
+        </w:rPr>
+        <w:t>ể lấy dữ liệu thì ta chỉ cần làm như sau:</w:t>
+      </w:r>
+    </w:p>
+    <w:p>
+      <w:pPr>
+        <w:pStyle w:val="ListParagraph"/>
+      </w:pPr>
+      <w:r>
+        <w:rPr>
+          <w:noProof/>
+        </w:rPr>
+        <w:drawing>
+          <wp:inline distT="0" distB="0" distL="0" distR="0" wp14:anchorId="5A20FE76" wp14:editId="782BB473">
+            <wp:extent cx="4320000" cy="1091487"/>
+            <wp:effectExtent l="0" t="0" r="4445" b="0"/>
+            <wp:docPr id="12" name="Picture 12"/>
+            <wp:cNvGraphicFramePr>
+              <a:graphicFrameLocks xmlns:a="http://schemas.openxmlformats.org/drawingml/2006/main" noChangeAspect="1"/>
+            </wp:cNvGraphicFramePr>
+            <a:graphic xmlns:a="http://schemas.openxmlformats.org/drawingml/2006/main">
+              <a:graphicData uri="http://schemas.openxmlformats.org/drawingml/2006/picture">
+                <pic:pic xmlns:pic="http://schemas.openxmlformats.org/drawingml/2006/picture">
+                  <pic:nvPicPr>
+                    <pic:cNvPr id="1" name=""/>
+                    <pic:cNvPicPr/>
+                  </pic:nvPicPr>
+                  <pic:blipFill>
+                    <a:blip r:embed="rId19"/>
+                    <a:stretch>
+                      <a:fillRect/>
+                    </a:stretch>
+                  </pic:blipFill>
+                  <pic:spPr>
+                    <a:xfrm>
+                      <a:off x="0" y="0"/>
+                      <a:ext cx="4320000" cy="1091487"/>
+                    </a:xfrm>
+                    <a:prstGeom prst="rect">
+                      <a:avLst/>
+                    </a:prstGeom>
+                  </pic:spPr>
+                </pic:pic>
+              </a:graphicData>
+            </a:graphic>
+          </wp:inline>
+        </w:drawing>
+      </w:r>
+    </w:p>
+    <w:p>
+      <w:pPr>
+        <w:pStyle w:val="ListParagraph"/>
+      </w:pPr>
+    </w:p>
+    <w:p>
+      <w:pPr>
+        <w:pStyle w:val="Heading4"/>
+      </w:pPr>
+      <w:r>
+        <w:t>CÁC ĐỂ KIỂM TRA DỮ LIỆU CÓ TỒN TẠI TRONG MẢNG?</w:t>
+      </w:r>
+    </w:p>
+    <w:p>
+      <w:r>
+        <w:rPr>
+          <w:noProof/>
+        </w:rPr>
+        <w:drawing>
+          <wp:inline distT="0" distB="0" distL="0" distR="0" wp14:anchorId="7D82959F" wp14:editId="36059A26">
+            <wp:extent cx="5612130" cy="764540"/>
+            <wp:effectExtent l="0" t="0" r="7620" b="0"/>
+            <wp:docPr id="14" name="Picture 14"/>
+            <wp:cNvGraphicFramePr>
+              <a:graphicFrameLocks xmlns:a="http://schemas.openxmlformats.org/drawingml/2006/main" noChangeAspect="1"/>
+            </wp:cNvGraphicFramePr>
+            <a:graphic xmlns:a="http://schemas.openxmlformats.org/drawingml/2006/main">
+              <a:graphicData uri="http://schemas.openxmlformats.org/drawingml/2006/picture">
+                <pic:pic xmlns:pic="http://schemas.openxmlformats.org/drawingml/2006/picture">
+                  <pic:nvPicPr>
+                    <pic:cNvPr id="1" name=""/>
+                    <pic:cNvPicPr/>
+                  </pic:nvPicPr>
+                  <pic:blipFill>
+                    <a:blip r:embed="rId20"/>
+                    <a:stretch>
+                      <a:fillRect/>
+                    </a:stretch>
+                  </pic:blipFill>
+                  <pic:spPr>
+                    <a:xfrm>
+                      <a:off x="0" y="0"/>
+                      <a:ext cx="5612130" cy="764540"/>
+                    </a:xfrm>
+                    <a:prstGeom prst="rect">
+                      <a:avLst/>
+                    </a:prstGeom>
+                  </pic:spPr>
+                </pic:pic>
+              </a:graphicData>
+            </a:graphic>
+          </wp:inline>
+        </w:drawing>
+      </w:r>
+    </w:p>
+    <w:p/>
+    <w:p>
+      <w:pPr>
+        <w:pStyle w:val="Heading4"/>
+        <w:rPr>
+          <w:lang w:val="vi-VN"/>
+        </w:rPr>
+      </w:pPr>
+      <w:r>
+        <w:rPr>
+          <w:lang w:val="vi-VN"/>
+        </w:rPr>
+        <w:t>PHƯƠNG THỨC POST TRONG PHP</w:t>
+      </w:r>
+    </w:p>
+    <w:p>
+      <w:pPr>
+        <w:rPr>
+          <w:lang w:val="vi-VN"/>
+        </w:rPr>
+      </w:pPr>
+      <w:r>
+        <w:rPr>
+          <w:lang w:val="vi-VN"/>
+        </w:rPr>
+        <w:t>Phương thức POST có tính bảo mật hơn vì dữ liệu gửi phải thông qua một form HTML nên nó bị ẩn, nghĩa là chúng ta không thể thấy các giá trị đó được.</w:t>
+      </w:r>
+    </w:p>
+    <w:p>
+      <w:pPr>
+        <w:rPr>
+          <w:lang w:val="vi-VN"/>
+        </w:rPr>
+      </w:pPr>
+      <w:r>
+        <w:rPr>
+          <w:u w:val="single"/>
+          <w:lang w:val="vi-VN"/>
+        </w:rPr>
+        <w:t>Client Gửi Lên</w:t>
+      </w:r>
+      <w:r>
+        <w:rPr>
+          <w:lang w:val="vi-VN"/>
+        </w:rPr>
+        <w:t xml:space="preserve"> : </w:t>
+      </w:r>
+      <w:r>
+        <w:rPr>
+          <w:lang w:val="vi-VN"/>
+        </w:rPr>
+        <w:t>POST sẽ gửi dữ liệu qua một cái form HTML và các giá trị sẽ được định nghĩa trong các input gồm các kiểu (</w:t>
+      </w:r>
+      <w:r>
+        <w:rPr>
+          <w:i/>
+          <w:lang w:val="vi-VN"/>
+        </w:rPr>
+        <w:t>textbox, radio, checkbox, password, textarea, hidden</w:t>
+      </w:r>
+      <w:r>
+        <w:rPr>
+          <w:lang w:val="vi-VN"/>
+        </w:rPr>
+        <w:t>) và được nhận dang thông qua tên (name) của các input đó.</w:t>
+      </w:r>
+    </w:p>
+    <w:p>
+      <w:pPr>
+        <w:pStyle w:val="ListParagraph"/>
+        <w:numPr>
+          <w:ilvl w:val="0"/>
+          <w:numId w:val="25"/>
+        </w:numPr>
+        <w:rPr>
+          <w:lang w:val="vi-VN"/>
+        </w:rPr>
+      </w:pPr>
+      <w:r>
+        <w:rPr>
+          <w:lang w:val="vi-VN"/>
+        </w:rPr>
+        <w:t>Dữ liệu gửi thông qua HTTPheader, vì vậy việc bảo mật phụ thuộc vào giao thức HTTP.</w:t>
+      </w:r>
+    </w:p>
+    <w:p>
+      <w:pPr>
+        <w:rPr>
+          <w:lang w:val="vi-VN"/>
+        </w:rPr>
+      </w:pPr>
+      <w:r>
+        <w:rPr>
+          <w:u w:val="single"/>
+          <w:lang w:val="vi-VN"/>
+        </w:rPr>
+        <w:t xml:space="preserve">Server nhận dữ liệu </w:t>
+      </w:r>
+      <w:r>
+        <w:rPr>
+          <w:lang w:val="vi-VN"/>
+        </w:rPr>
+        <w:t>:</w:t>
+      </w:r>
+      <w:r>
+        <w:rPr>
+          <w:lang w:val="vi-VN"/>
+        </w:rPr>
+        <w:t xml:space="preserve"> </w:t>
+      </w:r>
+      <w:r>
+        <w:rPr>
+          <w:lang w:val="vi-VN"/>
+        </w:rPr>
+        <w:t xml:space="preserve">Tất cả các dữ liệu gửi bằng phương thức POST đều được lưu trong một biến toàn cục </w:t>
+      </w:r>
       <w:bookmarkStart w:id="0" w:name="_GoBack"/>
+      <w:r>
+        <w:rPr>
+          <w:i/>
+          <w:lang w:val="vi-VN"/>
+        </w:rPr>
+        <w:t>$_POST</w:t>
+      </w:r>
+      <w:r>
+        <w:rPr>
+          <w:lang w:val="vi-VN"/>
+        </w:rPr>
+        <w:t xml:space="preserve"> </w:t>
+      </w:r>
       <w:bookmarkEnd w:id="0"/>
+      <w:r>
+        <w:rPr>
+          <w:lang w:val="vi-VN"/>
+        </w:rPr>
+        <w:t xml:space="preserve">do PHP tự tạo </w:t>
+      </w:r>
+      <w:r>
+        <w:rPr>
+          <w:lang w:val="vi-VN"/>
+        </w:rPr>
+        <w:t>ra.</w:t>
+      </w:r>
+    </w:p>
+    <w:p>
+      <w:pPr>
+        <w:rPr>
+          <w:lang w:val="vi-VN"/>
+        </w:rPr>
+      </w:pPr>
+      <w:r>
+        <w:rPr>
+          <w:noProof/>
+        </w:rPr>
+        <w:lastRenderedPageBreak/>
+        <w:drawing>
+          <wp:inline distT="0" distB="0" distL="0" distR="0" wp14:anchorId="76EBB916" wp14:editId="44E863FC">
+            <wp:extent cx="5612130" cy="3691890"/>
+            <wp:effectExtent l="0" t="0" r="7620" b="3810"/>
+            <wp:docPr id="15" name="Picture 15"/>
+            <wp:cNvGraphicFramePr>
+              <a:graphicFrameLocks xmlns:a="http://schemas.openxmlformats.org/drawingml/2006/main" noChangeAspect="1"/>
+            </wp:cNvGraphicFramePr>
+            <a:graphic xmlns:a="http://schemas.openxmlformats.org/drawingml/2006/main">
+              <a:graphicData uri="http://schemas.openxmlformats.org/drawingml/2006/picture">
+                <pic:pic xmlns:pic="http://schemas.openxmlformats.org/drawingml/2006/picture">
+                  <pic:nvPicPr>
+                    <pic:cNvPr id="1" name=""/>
+                    <pic:cNvPicPr/>
+                  </pic:nvPicPr>
+                  <pic:blipFill>
+                    <a:blip r:embed="rId21"/>
+                    <a:stretch>
+                      <a:fillRect/>
+                    </a:stretch>
+                  </pic:blipFill>
+                  <pic:spPr>
+                    <a:xfrm>
+                      <a:off x="0" y="0"/>
+                      <a:ext cx="5612130" cy="3691890"/>
+                    </a:xfrm>
+                    <a:prstGeom prst="rect">
+                      <a:avLst/>
+                    </a:prstGeom>
+                  </pic:spPr>
+                </pic:pic>
+              </a:graphicData>
+            </a:graphic>
+          </wp:inline>
+        </w:drawing>
+      </w:r>
+    </w:p>
+    <w:p>
+      <w:pPr>
+        <w:pStyle w:val="Heading4"/>
+        <w:rPr>
+          <w:lang w:val="vi-VN"/>
+        </w:rPr>
+      </w:pPr>
+      <w:r>
+        <w:rPr>
+          <w:lang w:val="vi-VN"/>
+        </w:rPr>
+        <w:t>SO SÁNH GIỮA</w:t>
+      </w:r>
+      <w:r>
+        <w:rPr>
+          <w:lang w:val="vi-VN"/>
+        </w:rPr>
+        <w:t xml:space="preserve"> </w:t>
+      </w:r>
+      <w:r>
+        <w:rPr>
+          <w:lang w:val="vi-VN"/>
+        </w:rPr>
+        <w:t>GET</w:t>
+      </w:r>
+      <w:r>
+        <w:rPr>
+          <w:lang w:val="vi-VN"/>
+        </w:rPr>
+        <w:t xml:space="preserve"> VÀ</w:t>
+      </w:r>
+      <w:r>
+        <w:rPr>
+          <w:lang w:val="vi-VN"/>
+        </w:rPr>
+        <w:t xml:space="preserve"> </w:t>
+      </w:r>
+      <w:r>
+        <w:rPr>
+          <w:lang w:val="vi-VN"/>
+        </w:rPr>
+        <w:t>POST</w:t>
+      </w:r>
+      <w:r>
+        <w:rPr>
+          <w:lang w:val="vi-VN"/>
+        </w:rPr>
+        <w:t>?</w:t>
+      </w:r>
+    </w:p>
+    <w:p>
+      <w:pPr>
+        <w:rPr>
+          <w:lang w:val="vi-VN"/>
+        </w:rPr>
+      </w:pPr>
+      <w:r>
+        <w:rPr>
+          <w:lang w:val="vi-VN"/>
+        </w:rPr>
+        <w:t>Giống nhau:</w:t>
+      </w:r>
+    </w:p>
+    <w:p>
+      <w:pPr>
+        <w:pStyle w:val="ListParagraph"/>
+        <w:numPr>
+          <w:ilvl w:val="0"/>
+          <w:numId w:val="25"/>
+        </w:numPr>
+        <w:rPr>
+          <w:lang w:val="vi-VN"/>
+        </w:rPr>
+      </w:pPr>
+      <w:r>
+        <w:rPr>
+          <w:rFonts w:hint="eastAsia"/>
+          <w:lang w:val="vi-VN"/>
+        </w:rPr>
+        <w:t>Đ</w:t>
+      </w:r>
+      <w:r>
+        <w:rPr>
+          <w:lang w:val="vi-VN"/>
+        </w:rPr>
+        <w:t>ều gửi dữ liệu lên Server</w:t>
+      </w:r>
+    </w:p>
+    <w:p>
+      <w:pPr>
+        <w:rPr>
+          <w:lang w:val="vi-VN"/>
+        </w:rPr>
+      </w:pPr>
+      <w:r>
+        <w:rPr>
+          <w:lang w:val="vi-VN"/>
+        </w:rPr>
+        <w:t>Khác nhau:</w:t>
+      </w:r>
+    </w:p>
+    <w:p>
+      <w:pPr>
+        <w:pStyle w:val="ListParagraph"/>
+        <w:numPr>
+          <w:ilvl w:val="0"/>
+          <w:numId w:val="25"/>
+        </w:numPr>
+        <w:rPr>
+          <w:lang w:val="vi-VN"/>
+        </w:rPr>
+      </w:pPr>
+      <w:r>
+        <w:rPr>
+          <w:lang w:val="vi-VN"/>
+        </w:rPr>
+        <w:t>Phương thức POST bảo mật hơn GET vì dữ liệu được gửi ngầm bằng mắt thường không thể nhìn thấy được.</w:t>
+      </w:r>
+    </w:p>
+    <w:p>
+      <w:pPr>
+        <w:pStyle w:val="ListParagraph"/>
+        <w:numPr>
+          <w:ilvl w:val="0"/>
+          <w:numId w:val="25"/>
+        </w:numPr>
+        <w:rPr>
+          <w:lang w:val="vi-VN"/>
+        </w:rPr>
+      </w:pPr>
+      <w:r>
+        <w:rPr>
+          <w:lang w:val="vi-VN"/>
+        </w:rPr>
+        <w:t>Phương thức GET luôn luôn nhanh hơn POST vì dữ liệu gửi đi được Browser giữ lại trong cache.</w:t>
+      </w:r>
+    </w:p>
+    <w:p>
+      <w:pPr>
+        <w:pStyle w:val="ListParagraph"/>
+        <w:numPr>
+          <w:ilvl w:val="0"/>
+          <w:numId w:val="25"/>
+        </w:numPr>
+        <w:rPr>
+          <w:lang w:val="vi-VN"/>
+        </w:rPr>
+      </w:pPr>
+      <w:r>
+        <w:rPr>
+          <w:lang w:val="vi-VN"/>
+        </w:rPr>
+        <w:t>Khi thực thi với POST thì Server luôn thực thi lệnh rồi trả về cho Client, còn với GET thì Browser sẽ kiểm tra trong cache có chưa, nếu có thì trả về ngay chứ không cần gửi lên Server.</w:t>
+      </w:r>
+    </w:p>
+    <w:p>
+      <w:pPr>
+        <w:pStyle w:val="ListParagraph"/>
+        <w:numPr>
+          <w:ilvl w:val="0"/>
+          <w:numId w:val="25"/>
+        </w:numPr>
+        <w:rPr>
+          <w:lang w:val="vi-VN"/>
+        </w:rPr>
+      </w:pPr>
+      <w:r>
+        <w:rPr>
+          <w:lang w:val="vi-VN"/>
+        </w:rPr>
+        <w:t>GET bị giới hạn 1024 ký tự và không thể gửi dữ liệu nhị phân (hình ảnh hoặc tài liệu word)</w:t>
+      </w:r>
+      <w:r>
+        <w:rPr>
+          <w:lang w:val="vi-VN"/>
+        </w:rPr>
+        <w:t xml:space="preserve"> lên server.</w:t>
+      </w:r>
+    </w:p>
+    <w:p>
+      <w:pPr>
+        <w:pStyle w:val="Heading4"/>
+        <w:rPr>
+          <w:lang w:val="vi-VN"/>
+        </w:rPr>
+      </w:pPr>
+      <w:r>
+        <w:rPr>
+          <w:lang w:val="vi-VN"/>
+        </w:rPr>
+        <w:t>KHI NÀO DÙNG</w:t>
+      </w:r>
+      <w:r>
+        <w:rPr>
+          <w:lang w:val="vi-VN"/>
+        </w:rPr>
+        <w:t xml:space="preserve"> GET - POST</w:t>
+      </w:r>
+    </w:p>
+    <w:p>
+      <w:pPr>
+        <w:rPr>
+          <w:lang w:val="vi-VN"/>
+        </w:rPr>
+      </w:pPr>
+      <w:r>
+        <w:rPr>
+          <w:lang w:val="vi-VN"/>
+        </w:rPr>
+        <w:t>Dùng GET khi:</w:t>
+      </w:r>
+    </w:p>
+    <w:p>
+      <w:pPr>
+        <w:pStyle w:val="ListParagraph"/>
+        <w:numPr>
+          <w:ilvl w:val="0"/>
+          <w:numId w:val="25"/>
+        </w:numPr>
+        <w:rPr>
+          <w:lang w:val="vi-VN"/>
+        </w:rPr>
+      </w:pPr>
+      <w:r>
+        <w:rPr>
+          <w:lang w:val="vi-VN"/>
+        </w:rPr>
+        <w:t>Khi</w:t>
+      </w:r>
+      <w:r>
+        <w:rPr>
+          <w:lang w:val="vi-VN"/>
+        </w:rPr>
+        <w:t xml:space="preserve"> muốn SEO</w:t>
+      </w:r>
+      <w:r>
+        <w:rPr>
+          <w:lang w:val="vi-VN"/>
+        </w:rPr>
+        <w:t xml:space="preserve"> dữ liệ</w:t>
+      </w:r>
+      <w:r>
+        <w:rPr>
+          <w:lang w:val="vi-VN"/>
+        </w:rPr>
+        <w:t>u</w:t>
+      </w:r>
+      <w:r>
+        <w:rPr>
+          <w:lang w:val="vi-VN"/>
+        </w:rPr>
+        <w:t>.</w:t>
+      </w:r>
+    </w:p>
+    <w:p>
+      <w:pPr>
+        <w:pStyle w:val="ListParagraph"/>
+        <w:numPr>
+          <w:ilvl w:val="0"/>
+          <w:numId w:val="25"/>
+        </w:numPr>
+        <w:rPr>
+          <w:lang w:val="vi-VN"/>
+        </w:rPr>
+      </w:pPr>
+      <w:r>
+        <w:rPr>
+          <w:lang w:val="vi-VN"/>
+        </w:rPr>
+        <w:t>Khi không cần bảo mật dữ liệu.</w:t>
+      </w:r>
+    </w:p>
+    <w:p>
+      <w:pPr>
+        <w:pStyle w:val="ListParagraph"/>
+        <w:numPr>
+          <w:ilvl w:val="0"/>
+          <w:numId w:val="25"/>
+        </w:numPr>
+        <w:rPr>
+          <w:lang w:val="vi-VN"/>
+        </w:rPr>
+      </w:pPr>
+      <w:r>
+        <w:rPr>
+          <w:lang w:val="vi-VN"/>
+        </w:rPr>
+        <w:lastRenderedPageBreak/>
+        <w:t xml:space="preserve">Khi request sử dụng câu lệnh </w:t>
+      </w:r>
+      <w:r>
+        <w:rPr>
+          <w:lang w:val="vi-VN"/>
+        </w:rPr>
+        <w:t>select.</w:t>
+      </w:r>
+    </w:p>
+    <w:p>
+      <w:pPr>
+        <w:rPr>
+          <w:lang w:val="vi-VN"/>
+        </w:rPr>
+      </w:pPr>
+      <w:r>
+        <w:rPr>
+          <w:lang w:val="vi-VN"/>
+        </w:rPr>
+        <w:t>DÙNG POST khi:</w:t>
+      </w:r>
+    </w:p>
+    <w:p>
+      <w:pPr>
+        <w:pStyle w:val="ListParagraph"/>
+        <w:numPr>
+          <w:ilvl w:val="0"/>
+          <w:numId w:val="25"/>
+        </w:numPr>
+        <w:rPr>
+          <w:lang w:val="vi-VN"/>
+        </w:rPr>
+      </w:pPr>
+      <w:r>
+        <w:rPr>
+          <w:lang w:val="vi-VN"/>
+        </w:rPr>
+        <w:t xml:space="preserve">Cần bảo mật dữ </w:t>
+      </w:r>
+      <w:r>
+        <w:rPr>
+          <w:lang w:val="vi-VN"/>
+        </w:rPr>
+        <w:t>liệu.</w:t>
+      </w:r>
+    </w:p>
+    <w:p>
+      <w:pPr>
+        <w:pStyle w:val="ListParagraph"/>
+        <w:numPr>
+          <w:ilvl w:val="0"/>
+          <w:numId w:val="25"/>
+        </w:numPr>
+        <w:rPr>
+          <w:lang w:val="vi-VN"/>
+        </w:rPr>
+      </w:pPr>
+      <w:r>
+        <w:rPr>
+          <w:lang w:val="vi-VN"/>
+        </w:rPr>
+        <w:t xml:space="preserve">khi request có sử dụng lệnh insert update, </w:t>
+      </w:r>
+      <w:r>
+        <w:rPr>
+          <w:lang w:val="vi-VN"/>
+        </w:rPr>
+        <w:t>delete.</w:t>
+      </w:r>
+    </w:p>
+    <w:p>
+      <w:pPr>
+        <w:rPr>
+          <w:lang w:val="vi-VN"/>
+        </w:rPr>
+      </w:pPr>
+    </w:p>
+    <w:p>
+      <w:pPr>
+        <w:pStyle w:val="Heading3"/>
+        <w:rPr>
+          <w:lang w:val="vi-VN"/>
+        </w:rPr>
+      </w:pPr>
+      <w:r>
+        <w:rPr>
+          <w:lang w:val="vi-VN"/>
+        </w:rPr>
+        <w:t>Bài giảng 12 ví dụ $ Get và $ Post</w:t>
+      </w:r>
+    </w:p>
+    <w:p>
+      <w:pPr>
+        <w:rPr>
+          <w:lang w:val="vi-VN"/>
+        </w:rPr>
+      </w:pPr>
+      <w:r>
+        <w:rPr>
+          <w:noProof/>
+        </w:rPr>
+        <w:drawing>
+          <wp:inline distT="0" distB="0" distL="0" distR="0" wp14:anchorId="67DE4946" wp14:editId="7B89C54C">
+            <wp:extent cx="5612130" cy="4816475"/>
+            <wp:effectExtent l="19050" t="19050" r="26670" b="22225"/>
+            <wp:docPr id="16" name="Picture 16"/>
+            <wp:cNvGraphicFramePr>
+              <a:graphicFrameLocks xmlns:a="http://schemas.openxmlformats.org/drawingml/2006/main" noChangeAspect="1"/>
+            </wp:cNvGraphicFramePr>
+            <a:graphic xmlns:a="http://schemas.openxmlformats.org/drawingml/2006/main">
+              <a:graphicData uri="http://schemas.openxmlformats.org/drawingml/2006/picture">
+                <pic:pic xmlns:pic="http://schemas.openxmlformats.org/drawingml/2006/picture">
+                  <pic:nvPicPr>
+                    <pic:cNvPr id="1" name=""/>
+                    <pic:cNvPicPr/>
+                  </pic:nvPicPr>
+                  <pic:blipFill>
+                    <a:blip r:embed="rId22"/>
+                    <a:stretch>
+                      <a:fillRect/>
+                    </a:stretch>
+                  </pic:blipFill>
+                  <pic:spPr>
+                    <a:xfrm>
+                      <a:off x="0" y="0"/>
+                      <a:ext cx="5612130" cy="4816475"/>
+                    </a:xfrm>
+                    <a:prstGeom prst="rect">
+                      <a:avLst/>
+                    </a:prstGeom>
+                    <a:ln>
+                      <a:solidFill>
+                        <a:schemeClr val="accent1"/>
+                      </a:solidFill>
+                    </a:ln>
+                  </pic:spPr>
+                </pic:pic>
+              </a:graphicData>
+            </a:graphic>
+          </wp:inline>
+        </w:drawing>
+      </w:r>
+    </w:p>
+    <w:p>
+      <w:r>
+        <w:br w:type="page"/>
+      </w:r>
+    </w:p>
+    <w:p>
+      <w:pPr>
+        <w:pStyle w:val="Heading3"/>
+      </w:pPr>
+      <w:r>
+        <w:lastRenderedPageBreak/>
+        <w:t>Bài giảng 13 làm việc với $ Get và $ Post</w:t>
+      </w:r>
+    </w:p>
+    <w:p>
+      <w:pPr>
+        <w:rPr>
+          <w:lang w:val="vi-VN"/>
+        </w:rPr>
+      </w:pPr>
+      <w:r>
+        <w:rPr>
+          <w:lang w:val="vi-VN"/>
+        </w:rPr>
+        <w:t>Biến global $</w:t>
+      </w:r>
+      <w:r>
+        <w:rPr>
+          <w:rFonts w:hint="eastAsia"/>
+          <w:lang w:val="vi-VN"/>
+        </w:rPr>
+        <w:t>_</w:t>
+      </w:r>
+      <w:r>
+        <w:rPr>
+          <w:lang w:val="vi-VN"/>
+        </w:rPr>
+        <w:t xml:space="preserve">GET, $_POST hoặc </w:t>
+      </w:r>
+      <w:r>
+        <w:rPr>
+          <w:rFonts w:hint="eastAsia"/>
+          <w:lang w:val="vi-VN"/>
+        </w:rPr>
+        <w:t>$</w:t>
+      </w:r>
+      <w:r>
+        <w:rPr>
+          <w:lang w:val="vi-VN"/>
+        </w:rPr>
+        <w:t>_REQUEST để lấy dữ liệu gửi lên.</w:t>
+      </w:r>
+    </w:p>
+    <w:p>
+      <w:pPr>
+        <w:pStyle w:val="Heading4"/>
+        <w:rPr>
+          <w:lang w:val="vi-VN"/>
+        </w:rPr>
+      </w:pPr>
+      <w:r>
+        <w:rPr>
+          <w:lang w:val="vi-VN"/>
+        </w:rPr>
+        <w:t>CÓ MẤY CÁCH ĐỂ GỬI REQUEST POST LÊN SERVER?</w:t>
+      </w:r>
+    </w:p>
+    <w:p>
+      <w:pPr>
+        <w:rPr>
+          <w:lang w:val="vi-VN"/>
+        </w:rPr>
+      </w:pPr>
+      <w:r>
+        <w:rPr>
+          <w:lang w:val="vi-VN"/>
+        </w:rPr>
+        <w:t>Có 2 cách:</w:t>
+      </w:r>
+    </w:p>
+    <w:p>
+      <w:pPr>
+        <w:pStyle w:val="ListParagraph"/>
+        <w:numPr>
+          <w:ilvl w:val="0"/>
+          <w:numId w:val="25"/>
+        </w:numPr>
+        <w:rPr>
+          <w:lang w:val="vi-VN"/>
+        </w:rPr>
+      </w:pPr>
+      <w:r>
+        <w:rPr>
+          <w:lang w:val="vi-VN"/>
+        </w:rPr>
+        <w:t>Dùng extension của browser</w:t>
+      </w:r>
+    </w:p>
+    <w:p>
+      <w:pPr>
+        <w:pStyle w:val="ListParagraph"/>
+        <w:numPr>
+          <w:ilvl w:val="0"/>
+          <w:numId w:val="25"/>
+        </w:numPr>
+        <w:rPr>
+          <w:lang w:val="vi-VN"/>
+        </w:rPr>
+      </w:pPr>
+      <w:r>
+        <w:rPr>
+          <w:lang w:val="vi-VN"/>
+        </w:rPr>
+        <w:t>Dùng thẻ HTML &lt;form&gt;.</w:t>
+      </w:r>
+    </w:p>
+    <w:p>
+      <w:pPr>
+        <w:rPr>
+          <w:lang w:val="vi-VN"/>
+        </w:rPr>
+      </w:pPr>
     </w:p>
     <w:sectPr>
       <w:pgSz w:w="12240" w:h="15840"/>
@@ -6628,7 +7947,7 @@
 </file>
 
 <file path=customXml/itemProps1.xml><?xml version="1.0" encoding="utf-8"?>
-<ds:datastoreItem xmlns:ds="http://schemas.openxmlformats.org/officeDocument/2006/customXml" ds:itemID="{CB3AE88F-D09C-4E07-8B7F-7627A3952420}">
+<ds:datastoreItem xmlns:ds="http://schemas.openxmlformats.org/officeDocument/2006/customXml" ds:itemID="{68E89C0B-A5AC-4901-AEA7-DE5334D58551}">
   <ds:schemaRefs>
     <ds:schemaRef ds:uri="http://schemas.openxmlformats.org/officeDocument/2006/bibliography"/>
   </ds:schemaRefs>

</xml_diff>

<commit_message>
Update on 22 April
</commit_message>
<xml_diff>
--- a/php_base.docx
+++ b/php_base.docx
@@ -4705,7 +4705,6 @@
         </w:rPr>
         <w:t xml:space="preserve">Tất cả các dữ liệu gửi bằng phương thức POST đều được lưu trong một biến toàn cục </w:t>
       </w:r>
-      <w:bookmarkStart w:id="0" w:name="_GoBack"/>
       <w:r>
         <w:rPr>
           <w:i/>
@@ -4717,14 +4716,7 @@
         <w:rPr>
           <w:lang w:val="vi-VN"/>
         </w:rPr>
-        <w:t xml:space="preserve"> </w:t>
-      </w:r>
-      <w:bookmarkEnd w:id="0"/>
-      <w:r>
-        <w:rPr>
-          <w:lang w:val="vi-VN"/>
-        </w:rPr>
-        <w:t xml:space="preserve">do PHP tự tạo </w:t>
+        <w:t xml:space="preserve"> do PHP tự tạo </w:t>
       </w:r>
       <w:r>
         <w:rPr>
@@ -4798,19 +4790,7 @@
         <w:rPr>
           <w:lang w:val="vi-VN"/>
         </w:rPr>
-        <w:t xml:space="preserve"> </w:t>
-      </w:r>
-      <w:r>
-        <w:rPr>
-          <w:lang w:val="vi-VN"/>
-        </w:rPr>
-        <w:t>GET</w:t>
-      </w:r>
-      <w:r>
-        <w:rPr>
-          <w:lang w:val="vi-VN"/>
-        </w:rPr>
-        <w:t xml:space="preserve"> VÀ</w:t>
+        <w:t xml:space="preserve"> GET VÀ</w:t>
       </w:r>
       <w:r>
         <w:rPr>
@@ -5327,6 +5307,269 @@
         </w:rPr>
         <w:t>Dùng thẻ HTML &lt;form&gt;.</w:t>
       </w:r>
+    </w:p>
+    <w:p>
+      <w:pPr>
+        <w:rPr>
+          <w:lang w:val="vi-VN"/>
+        </w:rPr>
+      </w:pPr>
+    </w:p>
+    <w:p>
+      <w:pPr>
+        <w:pStyle w:val="Heading3"/>
+        <w:rPr>
+          <w:lang w:val="vi-VN"/>
+        </w:rPr>
+      </w:pPr>
+      <w:r>
+        <w:rPr>
+          <w:lang w:val="vi-VN"/>
+        </w:rPr>
+        <w:t>Bài giảng 14 Upload file lên Sever</w:t>
+      </w:r>
+    </w:p>
+    <w:p>
+      <w:pPr>
+        <w:pStyle w:val="Heading4"/>
+        <w:rPr>
+          <w:lang w:val="vi-VN"/>
+        </w:rPr>
+      </w:pPr>
+      <w:r>
+        <w:rPr>
+          <w:lang w:val="vi-VN"/>
+        </w:rPr>
+        <w:t>CÁCH UPLOAD FILE LÊN SERVER?</w:t>
+      </w:r>
+    </w:p>
+    <w:p>
+      <w:pPr>
+        <w:rPr>
+          <w:rFonts w:hint="eastAsia"/>
+          <w:lang w:val="vi-VN"/>
+        </w:rPr>
+      </w:pPr>
+      <w:r>
+        <w:rPr>
+          <w:lang w:val="vi-VN"/>
+        </w:rPr>
+        <w:t xml:space="preserve">File khi gửi lên sẽ được nén thành file binary nên ở server, ta muốn lấy định dạng nguyên thủy của file thì ta cần dùng hàm </w:t>
+      </w:r>
+      <w:r>
+        <w:rPr>
+          <w:i/>
+          <w:lang w:val="vi-VN"/>
+        </w:rPr>
+        <w:t>move_uploaded_file()</w:t>
+      </w:r>
+      <w:r>
+        <w:rPr>
+          <w:lang w:val="vi-VN"/>
+        </w:rPr>
+        <w:t>.</w:t>
+      </w:r>
+    </w:p>
+    <w:p>
+      <w:pPr>
+        <w:rPr>
+          <w:lang w:val="vi-VN"/>
+        </w:rPr>
+      </w:pPr>
+      <w:r>
+        <w:rPr>
+          <w:noProof/>
+        </w:rPr>
+        <w:drawing>
+          <wp:inline distT="0" distB="0" distL="0" distR="0" wp14:anchorId="28039C8C" wp14:editId="2C698125">
+            <wp:extent cx="5612130" cy="1264920"/>
+            <wp:effectExtent l="19050" t="19050" r="26670" b="11430"/>
+            <wp:docPr id="17" name="Picture 17"/>
+            <wp:cNvGraphicFramePr>
+              <a:graphicFrameLocks xmlns:a="http://schemas.openxmlformats.org/drawingml/2006/main" noChangeAspect="1"/>
+            </wp:cNvGraphicFramePr>
+            <a:graphic xmlns:a="http://schemas.openxmlformats.org/drawingml/2006/main">
+              <a:graphicData uri="http://schemas.openxmlformats.org/drawingml/2006/picture">
+                <pic:pic xmlns:pic="http://schemas.openxmlformats.org/drawingml/2006/picture">
+                  <pic:nvPicPr>
+                    <pic:cNvPr id="1" name=""/>
+                    <pic:cNvPicPr/>
+                  </pic:nvPicPr>
+                  <pic:blipFill>
+                    <a:blip r:embed="rId23"/>
+                    <a:stretch>
+                      <a:fillRect/>
+                    </a:stretch>
+                  </pic:blipFill>
+                  <pic:spPr>
+                    <a:xfrm>
+                      <a:off x="0" y="0"/>
+                      <a:ext cx="5612130" cy="1264920"/>
+                    </a:xfrm>
+                    <a:prstGeom prst="rect">
+                      <a:avLst/>
+                    </a:prstGeom>
+                    <a:ln>
+                      <a:solidFill>
+                        <a:schemeClr val="accent1"/>
+                      </a:solidFill>
+                    </a:ln>
+                  </pic:spPr>
+                </pic:pic>
+              </a:graphicData>
+            </a:graphic>
+          </wp:inline>
+        </w:drawing>
+      </w:r>
+    </w:p>
+    <w:p>
+      <w:pPr>
+        <w:rPr>
+          <w:lang w:val="vi-VN"/>
+        </w:rPr>
+      </w:pPr>
+    </w:p>
+    <w:p>
+      <w:pPr>
+        <w:rPr>
+          <w:rFonts w:asciiTheme="majorHAnsi" w:eastAsiaTheme="majorEastAsia" w:hAnsiTheme="majorHAnsi" w:cstheme="majorBidi"/>
+          <w:szCs w:val="24"/>
+          <w:u w:val="single"/>
+        </w:rPr>
+      </w:pPr>
+      <w:r>
+        <w:br w:type="page"/>
+      </w:r>
+    </w:p>
+    <w:p>
+      <w:pPr>
+        <w:pStyle w:val="Heading3"/>
+      </w:pPr>
+      <w:r>
+        <w:lastRenderedPageBreak/>
+        <w:t>Bài giảng 15 giới thiệu về Session &amp; Cookie</w:t>
+      </w:r>
+    </w:p>
+    <w:p>
+      <w:pPr>
+        <w:pStyle w:val="Heading4"/>
+        <w:rPr>
+          <w:lang w:val="vi-VN"/>
+        </w:rPr>
+      </w:pPr>
+      <w:r>
+        <w:rPr>
+          <w:lang w:val="vi-VN"/>
+        </w:rPr>
+        <w:t>COOKIE VÀ SESSION LÀ GÌ?</w:t>
+      </w:r>
+    </w:p>
+    <w:p>
+      <w:pPr>
+        <w:rPr>
+          <w:lang w:val="vi-VN"/>
+        </w:rPr>
+      </w:pPr>
+      <w:r>
+        <w:rPr>
+          <w:lang w:val="vi-VN"/>
+        </w:rPr>
+        <w:t>Là 2 phương pháp để quản lý các phiên làm việc giữa user và hệ thống. Có chung chức năng là lưu trữ dữ liệu.</w:t>
+      </w:r>
+    </w:p>
+    <w:p>
+      <w:pPr>
+        <w:pStyle w:val="ListParagraph"/>
+        <w:numPr>
+          <w:ilvl w:val="0"/>
+          <w:numId w:val="25"/>
+        </w:numPr>
+        <w:rPr>
+          <w:lang w:val="vi-VN"/>
+        </w:rPr>
+      </w:pPr>
+      <w:r>
+        <w:rPr>
+          <w:lang w:val="vi-VN"/>
+        </w:rPr>
+        <w:t>Session lưu ở trên server</w:t>
+      </w:r>
+    </w:p>
+    <w:p>
+      <w:pPr>
+        <w:pStyle w:val="ListParagraph"/>
+        <w:numPr>
+          <w:ilvl w:val="0"/>
+          <w:numId w:val="25"/>
+        </w:numPr>
+        <w:rPr>
+          <w:lang w:val="vi-VN"/>
+        </w:rPr>
+      </w:pPr>
+      <w:r>
+        <w:rPr>
+          <w:lang w:val="vi-VN"/>
+        </w:rPr>
+        <w:t>Coolie lưu ở client</w:t>
+      </w:r>
+    </w:p>
+    <w:p>
+      <w:pPr>
+        <w:rPr>
+          <w:lang w:val="vi-VN"/>
+        </w:rPr>
+      </w:pPr>
+      <w:bookmarkStart w:id="0" w:name="_GoBack"/>
+      <w:bookmarkEnd w:id="0"/>
+    </w:p>
+    <w:p>
+      <w:pPr>
+        <w:pStyle w:val="Heading4"/>
+        <w:rPr>
+          <w:lang w:val="vi-VN"/>
+        </w:rPr>
+      </w:pPr>
+      <w:r>
+        <w:rPr>
+          <w:lang w:val="vi-VN"/>
+        </w:rPr>
+        <w:t>CHI TIẾT SESSION TRONG PHP?</w:t>
+      </w:r>
+    </w:p>
+    <w:p>
+      <w:pPr>
+        <w:rPr>
+          <w:lang w:val="vi-VN"/>
+        </w:rPr>
+      </w:pPr>
+    </w:p>
+    <w:p>
+      <w:pPr>
+        <w:rPr>
+          <w:rFonts w:asciiTheme="majorHAnsi" w:eastAsiaTheme="majorEastAsia" w:hAnsiTheme="majorHAnsi" w:cstheme="majorBidi"/>
+          <w:szCs w:val="24"/>
+          <w:u w:val="single"/>
+        </w:rPr>
+      </w:pPr>
+      <w:r>
+        <w:br w:type="page"/>
+      </w:r>
+    </w:p>
+    <w:p>
+      <w:pPr>
+        <w:pStyle w:val="Heading3"/>
+      </w:pPr>
+      <w:r>
+        <w:lastRenderedPageBreak/>
+        <w:t>Bài giảng 16 ví dụ về Cookie trong PHP</w:t>
+      </w:r>
+    </w:p>
+    <w:p>
+      <w:pPr>
+        <w:rPr>
+          <w:rFonts w:hint="eastAsia"/>
+        </w:rPr>
+      </w:pPr>
     </w:p>
     <w:p>
       <w:pPr>
@@ -7947,7 +8190,7 @@
 </file>
 
 <file path=customXml/itemProps1.xml><?xml version="1.0" encoding="utf-8"?>
-<ds:datastoreItem xmlns:ds="http://schemas.openxmlformats.org/officeDocument/2006/customXml" ds:itemID="{68E89C0B-A5AC-4901-AEA7-DE5334D58551}">
+<ds:datastoreItem xmlns:ds="http://schemas.openxmlformats.org/officeDocument/2006/customXml" ds:itemID="{C043B3EF-0DF9-4BB0-9103-F72B49D65F87}">
   <ds:schemaRefs>
     <ds:schemaRef ds:uri="http://schemas.openxmlformats.org/officeDocument/2006/bibliography"/>
   </ds:schemaRefs>

</xml_diff>